<commit_message>
docs(UIPrototype): modify 迭代计划（界面原型） By wukanzhen
</commit_message>
<xml_diff>
--- a/UIPrototype/迭代计划（界面原型）.docx
+++ b/UIPrototype/迭代计划（界面原型）.docx
@@ -1,10 +1,10 @@
 
 <file path=word/document.xml><?xml version="1.0" encoding="utf-8"?>
-<w:document xmlns:wpc="http://schemas.microsoft.com/office/word/2010/wordprocessingCanvas" xmlns:mc="http://schemas.openxmlformats.org/markup-compatibility/2006" xmlns:o="urn:schemas-microsoft-com:office:office" xmlns:r="http://schemas.openxmlformats.org/officeDocument/2006/relationships" xmlns:m="http://schemas.openxmlformats.org/officeDocument/2006/math" xmlns:v="urn:schemas-microsoft-com:vml" xmlns:wp14="http://schemas.microsoft.com/office/word/2010/wordprocessingDrawing" xmlns:wp="http://schemas.openxmlformats.org/drawingml/2006/wordprocessingDrawing" xmlns:w="http://schemas.openxmlformats.org/wordprocessingml/2006/main" xmlns:w14="http://schemas.microsoft.com/office/word/2010/wordml" xmlns:w10="urn:schemas-microsoft-com:office:word" xmlns:w15="http://schemas.microsoft.com/office/word/2012/wordml" xmlns:wpg="http://schemas.microsoft.com/office/word/2010/wordprocessingGroup" xmlns:wpi="http://schemas.microsoft.com/office/word/2010/wordprocessingInk" xmlns:wne="http://schemas.microsoft.com/office/word/2006/wordml" xmlns:wps="http://schemas.microsoft.com/office/word/2010/wordprocessingShape" xmlns:wpsCustomData="http://www.wps.cn/officeDocument/2013/wpsCustomData" mc:Ignorable="w14 w15 wp14">
+<w:document xmlns:wpc="http://schemas.microsoft.com/office/word/2010/wordprocessingCanvas" xmlns:cx="http://schemas.microsoft.com/office/drawing/2014/chartex" xmlns:cx1="http://schemas.microsoft.com/office/drawing/2015/9/8/chartex" xmlns:cx2="http://schemas.microsoft.com/office/drawing/2015/10/21/chartex" xmlns:cx3="http://schemas.microsoft.com/office/drawing/2016/5/9/chartex" xmlns:cx4="http://schemas.microsoft.com/office/drawing/2016/5/10/chartex" xmlns:cx5="http://schemas.microsoft.com/office/drawing/2016/5/11/chartex" xmlns:cx6="http://schemas.microsoft.com/office/drawing/2016/5/12/chartex" xmlns:cx7="http://schemas.microsoft.com/office/drawing/2016/5/13/chartex" xmlns:cx8="http://schemas.microsoft.com/office/drawing/2016/5/14/chartex" xmlns:mc="http://schemas.openxmlformats.org/markup-compatibility/2006" xmlns:aink="http://schemas.microsoft.com/office/drawing/2016/ink" xmlns:am3d="http://schemas.microsoft.com/office/drawing/2017/model3d" xmlns:o="urn:schemas-microsoft-com:office:office" xmlns:r="http://schemas.openxmlformats.org/officeDocument/2006/relationships" xmlns:m="http://schemas.openxmlformats.org/officeDocument/2006/math" xmlns:v="urn:schemas-microsoft-com:vml" xmlns:wp14="http://schemas.microsoft.com/office/word/2010/wordprocessingDrawing" xmlns:wp="http://schemas.openxmlformats.org/drawingml/2006/wordprocessingDrawing" xmlns:w10="urn:schemas-microsoft-com:office:word" xmlns:w="http://schemas.openxmlformats.org/wordprocessingml/2006/main" xmlns:w14="http://schemas.microsoft.com/office/word/2010/wordml" xmlns:w15="http://schemas.microsoft.com/office/word/2012/wordml" xmlns:w16cid="http://schemas.microsoft.com/office/word/2016/wordml/cid" xmlns:w16se="http://schemas.microsoft.com/office/word/2015/wordml/symex" xmlns:wpg="http://schemas.microsoft.com/office/word/2010/wordprocessingGroup" xmlns:wpi="http://schemas.microsoft.com/office/word/2010/wordprocessingInk" xmlns:wne="http://schemas.microsoft.com/office/word/2006/wordml" xmlns:wps="http://schemas.microsoft.com/office/word/2010/wordprocessingShape" mc:Ignorable="w14 w15 w16se w16cid wp14">
   <w:body>
     <w:p>
       <w:pPr>
-        <w:pStyle w:val="6"/>
+        <w:pStyle w:val="a8"/>
         <w:ind w:firstLine="321"/>
         <w:jc w:val="center"/>
         <w:rPr>
@@ -16,7 +16,7 @@
       </w:pPr>
       <w:r>
         <w:rPr>
-          <w:rFonts w:hint="eastAsia" w:ascii="宋体"/>
+          <w:rFonts w:ascii="宋体" w:hint="eastAsia"/>
           <w:b/>
           <w:sz w:val="32"/>
           <w:szCs w:val="32"/>
@@ -26,8 +26,8 @@
     </w:p>
     <w:p>
       <w:pPr>
-        <w:pStyle w:val="6"/>
-        <w:ind w:firstLine="0" w:firstLineChars="0"/>
+        <w:pStyle w:val="a8"/>
+        <w:ind w:firstLineChars="0" w:firstLine="0"/>
         <w:jc w:val="center"/>
         <w:rPr>
           <w:rFonts w:ascii="宋体"/>
@@ -36,32 +36,24 @@
       </w:pPr>
       <w:r>
         <w:rPr>
-          <w:rFonts w:hint="eastAsia" w:ascii="宋体"/>
+          <w:rFonts w:ascii="宋体" w:hint="eastAsia"/>
           <w:szCs w:val="21"/>
         </w:rPr>
-        <w:t>　　　　　　　　　　　　　制定日期：</w:t>
+        <w:t xml:space="preserve">　　　　　　　　　　　　　制定日期：</w:t>
       </w:r>
     </w:p>
     <w:tbl>
       <w:tblPr>
-        <w:tblStyle w:val="7"/>
         <w:tblW w:w="8593" w:type="dxa"/>
-        <w:tblInd w:w="0" w:type="dxa"/>
         <w:tblBorders>
-          <w:top w:val="single" w:color="auto" w:sz="4" w:space="0"/>
-          <w:left w:val="single" w:color="auto" w:sz="4" w:space="0"/>
-          <w:bottom w:val="single" w:color="auto" w:sz="4" w:space="0"/>
-          <w:right w:val="single" w:color="auto" w:sz="4" w:space="0"/>
-          <w:insideH w:val="single" w:color="auto" w:sz="4" w:space="0"/>
-          <w:insideV w:val="single" w:color="auto" w:sz="4" w:space="0"/>
+          <w:top w:val="single" w:sz="4" w:space="0" w:color="auto"/>
+          <w:left w:val="single" w:sz="4" w:space="0" w:color="auto"/>
+          <w:bottom w:val="single" w:sz="4" w:space="0" w:color="auto"/>
+          <w:right w:val="single" w:sz="4" w:space="0" w:color="auto"/>
+          <w:insideH w:val="single" w:sz="4" w:space="0" w:color="auto"/>
+          <w:insideV w:val="single" w:sz="4" w:space="0" w:color="auto"/>
         </w:tblBorders>
-        <w:tblLayout w:type="autofit"/>
-        <w:tblCellMar>
-          <w:top w:w="0" w:type="dxa"/>
-          <w:left w:w="108" w:type="dxa"/>
-          <w:bottom w:w="0" w:type="dxa"/>
-          <w:right w:w="108" w:type="dxa"/>
-        </w:tblCellMar>
+        <w:tblLook w:val="04A0" w:firstRow="1" w:lastRow="0" w:firstColumn="1" w:lastColumn="0" w:noHBand="0" w:noVBand="1"/>
       </w:tblPr>
       <w:tblGrid>
         <w:gridCol w:w="1674"/>
@@ -70,28 +62,12 @@
         <w:gridCol w:w="3379"/>
       </w:tblGrid>
       <w:tr>
-        <w:tblPrEx>
-          <w:tblBorders>
-            <w:top w:val="single" w:color="auto" w:sz="4" w:space="0"/>
-            <w:left w:val="single" w:color="auto" w:sz="4" w:space="0"/>
-            <w:bottom w:val="single" w:color="auto" w:sz="4" w:space="0"/>
-            <w:right w:val="single" w:color="auto" w:sz="4" w:space="0"/>
-            <w:insideH w:val="single" w:color="auto" w:sz="4" w:space="0"/>
-            <w:insideV w:val="single" w:color="auto" w:sz="4" w:space="0"/>
-          </w:tblBorders>
-          <w:tblCellMar>
-            <w:top w:w="0" w:type="dxa"/>
-            <w:left w:w="108" w:type="dxa"/>
-            <w:bottom w:w="0" w:type="dxa"/>
-            <w:right w:w="108" w:type="dxa"/>
-          </w:tblCellMar>
-        </w:tblPrEx>
         <w:tc>
           <w:tcPr>
             <w:tcW w:w="1674" w:type="dxa"/>
             <w:tcBorders>
-              <w:top w:val="single" w:color="auto" w:sz="4" w:space="0"/>
-              <w:left w:val="single" w:color="auto" w:sz="4" w:space="0"/>
+              <w:top w:val="single" w:sz="4" w:space="0" w:color="auto"/>
+              <w:left w:val="single" w:sz="4" w:space="0" w:color="auto"/>
             </w:tcBorders>
             <w:shd w:val="clear" w:color="auto" w:fill="auto"/>
           </w:tcPr>
@@ -118,7 +94,7 @@
           <w:tcPr>
             <w:tcW w:w="1674" w:type="dxa"/>
             <w:tcBorders>
-              <w:top w:val="single" w:color="auto" w:sz="4" w:space="0"/>
+              <w:top w:val="single" w:sz="4" w:space="0" w:color="auto"/>
             </w:tcBorders>
             <w:shd w:val="clear" w:color="auto" w:fill="auto"/>
           </w:tcPr>
@@ -151,7 +127,7 @@
           <w:tcPr>
             <w:tcW w:w="1866" w:type="dxa"/>
             <w:tcBorders>
-              <w:top w:val="single" w:color="auto" w:sz="4" w:space="0"/>
+              <w:top w:val="single" w:sz="4" w:space="0" w:color="auto"/>
             </w:tcBorders>
             <w:shd w:val="clear" w:color="auto" w:fill="auto"/>
           </w:tcPr>
@@ -178,8 +154,8 @@
           <w:tcPr>
             <w:tcW w:w="3379" w:type="dxa"/>
             <w:tcBorders>
-              <w:top w:val="single" w:color="auto" w:sz="4" w:space="0"/>
-              <w:right w:val="single" w:color="auto" w:sz="4" w:space="0"/>
+              <w:top w:val="single" w:sz="4" w:space="0" w:color="auto"/>
+              <w:right w:val="single" w:sz="4" w:space="0" w:color="auto"/>
             </w:tcBorders>
             <w:shd w:val="clear" w:color="auto" w:fill="auto"/>
           </w:tcPr>
@@ -206,28 +182,12 @@
         </w:tc>
       </w:tr>
       <w:tr>
-        <w:tblPrEx>
-          <w:tblBorders>
-            <w:top w:val="single" w:color="auto" w:sz="4" w:space="0"/>
-            <w:left w:val="single" w:color="auto" w:sz="4" w:space="0"/>
-            <w:bottom w:val="single" w:color="auto" w:sz="4" w:space="0"/>
-            <w:right w:val="single" w:color="auto" w:sz="4" w:space="0"/>
-            <w:insideH w:val="single" w:color="auto" w:sz="4" w:space="0"/>
-            <w:insideV w:val="single" w:color="auto" w:sz="4" w:space="0"/>
-          </w:tblBorders>
-          <w:tblCellMar>
-            <w:top w:w="0" w:type="dxa"/>
-            <w:left w:w="108" w:type="dxa"/>
-            <w:bottom w:w="0" w:type="dxa"/>
-            <w:right w:w="108" w:type="dxa"/>
-          </w:tblCellMar>
-        </w:tblPrEx>
         <w:tc>
           <w:tcPr>
             <w:tcW w:w="1674" w:type="dxa"/>
             <w:tcBorders>
-              <w:top w:val="single" w:color="auto" w:sz="4" w:space="0"/>
-              <w:left w:val="single" w:color="auto" w:sz="4" w:space="0"/>
+              <w:top w:val="single" w:sz="4" w:space="0" w:color="auto"/>
+              <w:left w:val="single" w:sz="4" w:space="0" w:color="auto"/>
             </w:tcBorders>
             <w:shd w:val="clear" w:color="auto" w:fill="auto"/>
           </w:tcPr>
@@ -254,7 +214,7 @@
           <w:tcPr>
             <w:tcW w:w="1674" w:type="dxa"/>
             <w:tcBorders>
-              <w:top w:val="single" w:color="auto" w:sz="4" w:space="0"/>
+              <w:top w:val="single" w:sz="4" w:space="0" w:color="auto"/>
             </w:tcBorders>
             <w:shd w:val="clear" w:color="auto" w:fill="auto"/>
           </w:tcPr>
@@ -281,7 +241,7 @@
           <w:tcPr>
             <w:tcW w:w="1866" w:type="dxa"/>
             <w:tcBorders>
-              <w:top w:val="single" w:color="auto" w:sz="4" w:space="0"/>
+              <w:top w:val="single" w:sz="4" w:space="0" w:color="auto"/>
             </w:tcBorders>
             <w:shd w:val="clear" w:color="auto" w:fill="auto"/>
           </w:tcPr>
@@ -308,8 +268,8 @@
           <w:tcPr>
             <w:tcW w:w="3379" w:type="dxa"/>
             <w:tcBorders>
-              <w:top w:val="single" w:color="auto" w:sz="4" w:space="0"/>
-              <w:right w:val="single" w:color="auto" w:sz="4" w:space="0"/>
+              <w:top w:val="single" w:sz="4" w:space="0" w:color="auto"/>
+              <w:right w:val="single" w:sz="4" w:space="0" w:color="auto"/>
             </w:tcBorders>
             <w:shd w:val="clear" w:color="auto" w:fill="auto"/>
           </w:tcPr>
@@ -366,33 +326,17 @@
         </w:tc>
       </w:tr>
       <w:tr>
-        <w:tblPrEx>
-          <w:tblBorders>
-            <w:top w:val="single" w:color="auto" w:sz="4" w:space="0"/>
-            <w:left w:val="single" w:color="auto" w:sz="4" w:space="0"/>
-            <w:bottom w:val="single" w:color="auto" w:sz="4" w:space="0"/>
-            <w:right w:val="single" w:color="auto" w:sz="4" w:space="0"/>
-            <w:insideH w:val="single" w:color="auto" w:sz="4" w:space="0"/>
-            <w:insideV w:val="single" w:color="auto" w:sz="4" w:space="0"/>
-          </w:tblBorders>
-          <w:tblCellMar>
-            <w:top w:w="0" w:type="dxa"/>
-            <w:left w:w="108" w:type="dxa"/>
-            <w:bottom w:w="0" w:type="dxa"/>
-            <w:right w:w="108" w:type="dxa"/>
-          </w:tblCellMar>
-        </w:tblPrEx>
         <w:trPr>
-          <w:trHeight w:val="5025" w:hRule="atLeast"/>
+          <w:trHeight w:val="5025"/>
         </w:trPr>
         <w:tc>
           <w:tcPr>
             <w:tcW w:w="8593" w:type="dxa"/>
             <w:gridSpan w:val="4"/>
             <w:tcBorders>
-              <w:left w:val="single" w:color="auto" w:sz="4" w:space="0"/>
-              <w:bottom w:val="single" w:color="auto" w:sz="4" w:space="0"/>
-              <w:right w:val="single" w:color="auto" w:sz="4" w:space="0"/>
+              <w:left w:val="single" w:sz="4" w:space="0" w:color="auto"/>
+              <w:bottom w:val="single" w:sz="4" w:space="0" w:color="auto"/>
+              <w:right w:val="single" w:sz="4" w:space="0" w:color="auto"/>
             </w:tcBorders>
             <w:shd w:val="clear" w:color="auto" w:fill="auto"/>
           </w:tcPr>
@@ -415,24 +359,16 @@
           </w:p>
           <w:tbl>
             <w:tblPr>
-              <w:tblStyle w:val="7"/>
               <w:tblW w:w="0" w:type="auto"/>
-              <w:tblInd w:w="0" w:type="dxa"/>
               <w:tblBorders>
-                <w:top w:val="single" w:color="auto" w:sz="4" w:space="0"/>
-                <w:left w:val="single" w:color="auto" w:sz="4" w:space="0"/>
-                <w:bottom w:val="single" w:color="auto" w:sz="4" w:space="0"/>
-                <w:right w:val="single" w:color="auto" w:sz="4" w:space="0"/>
-                <w:insideH w:val="single" w:color="auto" w:sz="4" w:space="0"/>
-                <w:insideV w:val="single" w:color="auto" w:sz="4" w:space="0"/>
+                <w:top w:val="single" w:sz="4" w:space="0" w:color="auto"/>
+                <w:left w:val="single" w:sz="4" w:space="0" w:color="auto"/>
+                <w:bottom w:val="single" w:sz="4" w:space="0" w:color="auto"/>
+                <w:right w:val="single" w:sz="4" w:space="0" w:color="auto"/>
+                <w:insideH w:val="single" w:sz="4" w:space="0" w:color="auto"/>
+                <w:insideV w:val="single" w:sz="4" w:space="0" w:color="auto"/>
               </w:tblBorders>
-              <w:tblLayout w:type="autofit"/>
-              <w:tblCellMar>
-                <w:top w:w="0" w:type="dxa"/>
-                <w:left w:w="108" w:type="dxa"/>
-                <w:bottom w:w="0" w:type="dxa"/>
-                <w:right w:w="108" w:type="dxa"/>
-              </w:tblCellMar>
+              <w:tblLook w:val="04A0" w:firstRow="1" w:lastRow="0" w:firstColumn="1" w:lastColumn="0" w:noHBand="0" w:noVBand="1"/>
             </w:tblPr>
             <w:tblGrid>
               <w:gridCol w:w="704"/>
@@ -441,22 +377,6 @@
               <w:gridCol w:w="2091"/>
             </w:tblGrid>
             <w:tr>
-              <w:tblPrEx>
-                <w:tblBorders>
-                  <w:top w:val="single" w:color="auto" w:sz="4" w:space="0"/>
-                  <w:left w:val="single" w:color="auto" w:sz="4" w:space="0"/>
-                  <w:bottom w:val="single" w:color="auto" w:sz="4" w:space="0"/>
-                  <w:right w:val="single" w:color="auto" w:sz="4" w:space="0"/>
-                  <w:insideH w:val="single" w:color="auto" w:sz="4" w:space="0"/>
-                  <w:insideV w:val="single" w:color="auto" w:sz="4" w:space="0"/>
-                </w:tblBorders>
-                <w:tblCellMar>
-                  <w:top w:w="0" w:type="dxa"/>
-                  <w:left w:w="108" w:type="dxa"/>
-                  <w:bottom w:w="0" w:type="dxa"/>
-                  <w:right w:w="108" w:type="dxa"/>
-                </w:tblCellMar>
-              </w:tblPrEx>
               <w:tc>
                 <w:tcPr>
                   <w:tcW w:w="704" w:type="dxa"/>
@@ -551,24 +471,8 @@
               </w:tc>
             </w:tr>
             <w:tr>
-              <w:tblPrEx>
-                <w:tblBorders>
-                  <w:top w:val="single" w:color="auto" w:sz="4" w:space="0"/>
-                  <w:left w:val="single" w:color="auto" w:sz="4" w:space="0"/>
-                  <w:bottom w:val="single" w:color="auto" w:sz="4" w:space="0"/>
-                  <w:right w:val="single" w:color="auto" w:sz="4" w:space="0"/>
-                  <w:insideH w:val="single" w:color="auto" w:sz="4" w:space="0"/>
-                  <w:insideV w:val="single" w:color="auto" w:sz="4" w:space="0"/>
-                </w:tblBorders>
-                <w:tblCellMar>
-                  <w:top w:w="0" w:type="dxa"/>
-                  <w:left w:w="108" w:type="dxa"/>
-                  <w:bottom w:w="0" w:type="dxa"/>
-                  <w:right w:w="108" w:type="dxa"/>
-                </w:tblCellMar>
-              </w:tblPrEx>
               <w:trPr>
-                <w:trHeight w:val="120" w:hRule="atLeast"/>
+                <w:trHeight w:val="120"/>
               </w:trPr>
               <w:tc>
                 <w:tcPr>
@@ -685,8 +589,8 @@
                 </w:tcPr>
                 <w:p>
                   <w:pPr>
-                    <w:pStyle w:val="12"/>
-                    <w:ind w:firstLine="0" w:firstLineChars="0"/>
+                    <w:pStyle w:val="aa"/>
+                    <w:ind w:firstLineChars="0" w:firstLine="0"/>
                     <w:rPr>
                       <w:szCs w:val="21"/>
                     </w:rPr>
@@ -702,22 +606,6 @@
               </w:tc>
             </w:tr>
             <w:tr>
-              <w:tblPrEx>
-                <w:tblBorders>
-                  <w:top w:val="single" w:color="auto" w:sz="4" w:space="0"/>
-                  <w:left w:val="single" w:color="auto" w:sz="4" w:space="0"/>
-                  <w:bottom w:val="single" w:color="auto" w:sz="4" w:space="0"/>
-                  <w:right w:val="single" w:color="auto" w:sz="4" w:space="0"/>
-                  <w:insideH w:val="single" w:color="auto" w:sz="4" w:space="0"/>
-                  <w:insideV w:val="single" w:color="auto" w:sz="4" w:space="0"/>
-                </w:tblBorders>
-                <w:tblCellMar>
-                  <w:top w:w="0" w:type="dxa"/>
-                  <w:left w:w="108" w:type="dxa"/>
-                  <w:bottom w:w="0" w:type="dxa"/>
-                  <w:right w:w="108" w:type="dxa"/>
-                </w:tblCellMar>
-              </w:tblPrEx>
               <w:tc>
                 <w:tcPr>
                   <w:tcW w:w="704" w:type="dxa"/>
@@ -864,22 +752,6 @@
               </w:tc>
             </w:tr>
             <w:tr>
-              <w:tblPrEx>
-                <w:tblBorders>
-                  <w:top w:val="single" w:color="auto" w:sz="4" w:space="0"/>
-                  <w:left w:val="single" w:color="auto" w:sz="4" w:space="0"/>
-                  <w:bottom w:val="single" w:color="auto" w:sz="4" w:space="0"/>
-                  <w:right w:val="single" w:color="auto" w:sz="4" w:space="0"/>
-                  <w:insideH w:val="single" w:color="auto" w:sz="4" w:space="0"/>
-                  <w:insideV w:val="single" w:color="auto" w:sz="4" w:space="0"/>
-                </w:tblBorders>
-                <w:tblCellMar>
-                  <w:top w:w="0" w:type="dxa"/>
-                  <w:left w:w="108" w:type="dxa"/>
-                  <w:bottom w:w="0" w:type="dxa"/>
-                  <w:right w:w="108" w:type="dxa"/>
-                </w:tblCellMar>
-              </w:tblPrEx>
               <w:tc>
                 <w:tcPr>
                   <w:tcW w:w="704" w:type="dxa"/>
@@ -1026,22 +898,6 @@
               </w:tc>
             </w:tr>
             <w:tr>
-              <w:tblPrEx>
-                <w:tblBorders>
-                  <w:top w:val="single" w:color="auto" w:sz="4" w:space="0"/>
-                  <w:left w:val="single" w:color="auto" w:sz="4" w:space="0"/>
-                  <w:bottom w:val="single" w:color="auto" w:sz="4" w:space="0"/>
-                  <w:right w:val="single" w:color="auto" w:sz="4" w:space="0"/>
-                  <w:insideH w:val="single" w:color="auto" w:sz="4" w:space="0"/>
-                  <w:insideV w:val="single" w:color="auto" w:sz="4" w:space="0"/>
-                </w:tblBorders>
-                <w:tblCellMar>
-                  <w:top w:w="0" w:type="dxa"/>
-                  <w:left w:w="108" w:type="dxa"/>
-                  <w:bottom w:w="0" w:type="dxa"/>
-                  <w:right w:w="108" w:type="dxa"/>
-                </w:tblCellMar>
-              </w:tblPrEx>
               <w:tc>
                 <w:tcPr>
                   <w:tcW w:w="704" w:type="dxa"/>
@@ -1177,33 +1033,26 @@
                       <w:szCs w:val="21"/>
                     </w:rPr>
                   </w:pPr>
-                  <w:r>
-                    <w:rPr>
-                      <w:rFonts w:hint="eastAsia"/>
-                      <w:szCs w:val="21"/>
-                    </w:rPr>
-                    <w:t>吴侃真、邹立凯</w:t>
+                  <w:proofErr w:type="gramStart"/>
+                  <w:r>
+                    <w:rPr>
+                      <w:rFonts w:hint="eastAsia"/>
+                      <w:szCs w:val="21"/>
+                    </w:rPr>
+                    <w:t>吴侃真</w:t>
+                  </w:r>
+                  <w:proofErr w:type="gramEnd"/>
+                  <w:r>
+                    <w:rPr>
+                      <w:rFonts w:hint="eastAsia"/>
+                      <w:szCs w:val="21"/>
+                    </w:rPr>
+                    <w:t>、邹立凯</w:t>
                   </w:r>
                 </w:p>
               </w:tc>
             </w:tr>
             <w:tr>
-              <w:tblPrEx>
-                <w:tblBorders>
-                  <w:top w:val="single" w:color="auto" w:sz="4" w:space="0"/>
-                  <w:left w:val="single" w:color="auto" w:sz="4" w:space="0"/>
-                  <w:bottom w:val="single" w:color="auto" w:sz="4" w:space="0"/>
-                  <w:right w:val="single" w:color="auto" w:sz="4" w:space="0"/>
-                  <w:insideH w:val="single" w:color="auto" w:sz="4" w:space="0"/>
-                  <w:insideV w:val="single" w:color="auto" w:sz="4" w:space="0"/>
-                </w:tblBorders>
-                <w:tblCellMar>
-                  <w:top w:w="0" w:type="dxa"/>
-                  <w:left w:w="108" w:type="dxa"/>
-                  <w:bottom w:w="0" w:type="dxa"/>
-                  <w:right w:w="108" w:type="dxa"/>
-                </w:tblCellMar>
-              </w:tblPrEx>
               <w:tc>
                 <w:tcPr>
                   <w:tcW w:w="704" w:type="dxa"/>
@@ -1246,7 +1095,35 @@
                       <w:rFonts w:hint="eastAsia"/>
                       <w:szCs w:val="21"/>
                     </w:rPr>
-                    <w:t>完成《vision》文档1-3部分</w:t>
+                    <w:t>完成《</w:t>
+                  </w:r>
+                  <w:r>
+                    <w:rPr>
+                      <w:rFonts w:hint="eastAsia"/>
+                      <w:szCs w:val="21"/>
+                    </w:rPr>
+                    <w:t>vision</w:t>
+                  </w:r>
+                  <w:r>
+                    <w:rPr>
+                      <w:rFonts w:hint="eastAsia"/>
+                      <w:szCs w:val="21"/>
+                    </w:rPr>
+                    <w:t>》文档</w:t>
+                  </w:r>
+                  <w:r>
+                    <w:rPr>
+                      <w:rFonts w:hint="eastAsia"/>
+                      <w:szCs w:val="21"/>
+                    </w:rPr>
+                    <w:t>1-3</w:t>
+                  </w:r>
+                  <w:r>
+                    <w:rPr>
+                      <w:rFonts w:hint="eastAsia"/>
+                      <w:szCs w:val="21"/>
+                    </w:rPr>
+                    <w:t>部分</w:t>
                   </w:r>
                 </w:p>
               </w:tc>
@@ -1343,22 +1220,6 @@
               </w:tc>
             </w:tr>
             <w:tr>
-              <w:tblPrEx>
-                <w:tblBorders>
-                  <w:top w:val="single" w:color="auto" w:sz="4" w:space="0"/>
-                  <w:left w:val="single" w:color="auto" w:sz="4" w:space="0"/>
-                  <w:bottom w:val="single" w:color="auto" w:sz="4" w:space="0"/>
-                  <w:right w:val="single" w:color="auto" w:sz="4" w:space="0"/>
-                  <w:insideH w:val="single" w:color="auto" w:sz="4" w:space="0"/>
-                  <w:insideV w:val="single" w:color="auto" w:sz="4" w:space="0"/>
-                </w:tblBorders>
-                <w:tblCellMar>
-                  <w:top w:w="0" w:type="dxa"/>
-                  <w:left w:w="108" w:type="dxa"/>
-                  <w:bottom w:w="0" w:type="dxa"/>
-                  <w:right w:w="108" w:type="dxa"/>
-                </w:tblCellMar>
-              </w:tblPrEx>
               <w:tc>
                 <w:tcPr>
                   <w:tcW w:w="704" w:type="dxa"/>
@@ -1401,7 +1262,35 @@
                       <w:rFonts w:hint="eastAsia"/>
                       <w:szCs w:val="21"/>
                     </w:rPr>
-                    <w:t>完成《vision》文档4-5部分</w:t>
+                    <w:t>完成《</w:t>
+                  </w:r>
+                  <w:r>
+                    <w:rPr>
+                      <w:rFonts w:hint="eastAsia"/>
+                      <w:szCs w:val="21"/>
+                    </w:rPr>
+                    <w:t>vision</w:t>
+                  </w:r>
+                  <w:r>
+                    <w:rPr>
+                      <w:rFonts w:hint="eastAsia"/>
+                      <w:szCs w:val="21"/>
+                    </w:rPr>
+                    <w:t>》文档</w:t>
+                  </w:r>
+                  <w:r>
+                    <w:rPr>
+                      <w:rFonts w:hint="eastAsia"/>
+                      <w:szCs w:val="21"/>
+                    </w:rPr>
+                    <w:t>4-5</w:t>
+                  </w:r>
+                  <w:r>
+                    <w:rPr>
+                      <w:rFonts w:hint="eastAsia"/>
+                      <w:szCs w:val="21"/>
+                    </w:rPr>
+                    <w:t>部分</w:t>
                   </w:r>
                 </w:p>
               </w:tc>
@@ -1487,6 +1376,7 @@
                       <w:szCs w:val="21"/>
                     </w:rPr>
                   </w:pPr>
+                  <w:proofErr w:type="gramStart"/>
                   <w:r>
                     <w:rPr>
                       <w:rFonts w:hint="eastAsia"/>
@@ -1494,26 +1384,11 @@
                     </w:rPr>
                     <w:t>吴侃真</w:t>
                   </w:r>
+                  <w:proofErr w:type="gramEnd"/>
                 </w:p>
               </w:tc>
             </w:tr>
             <w:tr>
-              <w:tblPrEx>
-                <w:tblBorders>
-                  <w:top w:val="single" w:color="auto" w:sz="4" w:space="0"/>
-                  <w:left w:val="single" w:color="auto" w:sz="4" w:space="0"/>
-                  <w:bottom w:val="single" w:color="auto" w:sz="4" w:space="0"/>
-                  <w:right w:val="single" w:color="auto" w:sz="4" w:space="0"/>
-                  <w:insideH w:val="single" w:color="auto" w:sz="4" w:space="0"/>
-                  <w:insideV w:val="single" w:color="auto" w:sz="4" w:space="0"/>
-                </w:tblBorders>
-                <w:tblCellMar>
-                  <w:top w:w="0" w:type="dxa"/>
-                  <w:left w:w="108" w:type="dxa"/>
-                  <w:bottom w:w="0" w:type="dxa"/>
-                  <w:right w:w="108" w:type="dxa"/>
-                </w:tblCellMar>
-              </w:tblPrEx>
               <w:tc>
                 <w:tcPr>
                   <w:tcW w:w="704" w:type="dxa"/>
@@ -1556,7 +1431,35 @@
                       <w:rFonts w:hint="eastAsia"/>
                       <w:szCs w:val="21"/>
                     </w:rPr>
-                    <w:t>完成《vision》文档6-8部分</w:t>
+                    <w:t>完成《</w:t>
+                  </w:r>
+                  <w:r>
+                    <w:rPr>
+                      <w:rFonts w:hint="eastAsia"/>
+                      <w:szCs w:val="21"/>
+                    </w:rPr>
+                    <w:t>vision</w:t>
+                  </w:r>
+                  <w:r>
+                    <w:rPr>
+                      <w:rFonts w:hint="eastAsia"/>
+                      <w:szCs w:val="21"/>
+                    </w:rPr>
+                    <w:t>》文档</w:t>
+                  </w:r>
+                  <w:r>
+                    <w:rPr>
+                      <w:rFonts w:hint="eastAsia"/>
+                      <w:szCs w:val="21"/>
+                    </w:rPr>
+                    <w:t>6-8</w:t>
+                  </w:r>
+                  <w:r>
+                    <w:rPr>
+                      <w:rFonts w:hint="eastAsia"/>
+                      <w:szCs w:val="21"/>
+                    </w:rPr>
+                    <w:t>部分</w:t>
                   </w:r>
                 </w:p>
               </w:tc>
@@ -1653,22 +1556,6 @@
               </w:tc>
             </w:tr>
             <w:tr>
-              <w:tblPrEx>
-                <w:tblBorders>
-                  <w:top w:val="single" w:color="auto" w:sz="4" w:space="0"/>
-                  <w:left w:val="single" w:color="auto" w:sz="4" w:space="0"/>
-                  <w:bottom w:val="single" w:color="auto" w:sz="4" w:space="0"/>
-                  <w:right w:val="single" w:color="auto" w:sz="4" w:space="0"/>
-                  <w:insideH w:val="single" w:color="auto" w:sz="4" w:space="0"/>
-                  <w:insideV w:val="single" w:color="auto" w:sz="4" w:space="0"/>
-                </w:tblBorders>
-                <w:tblCellMar>
-                  <w:top w:w="0" w:type="dxa"/>
-                  <w:left w:w="108" w:type="dxa"/>
-                  <w:bottom w:w="0" w:type="dxa"/>
-                  <w:right w:w="108" w:type="dxa"/>
-                </w:tblCellMar>
-              </w:tblPrEx>
               <w:tc>
                 <w:tcPr>
                   <w:tcW w:w="704" w:type="dxa"/>
@@ -1711,7 +1598,35 @@
                       <w:rFonts w:hint="eastAsia"/>
                       <w:szCs w:val="21"/>
                     </w:rPr>
-                    <w:t>完成《vision》文档9-10部分</w:t>
+                    <w:t>完成《</w:t>
+                  </w:r>
+                  <w:r>
+                    <w:rPr>
+                      <w:rFonts w:hint="eastAsia"/>
+                      <w:szCs w:val="21"/>
+                    </w:rPr>
+                    <w:t>vision</w:t>
+                  </w:r>
+                  <w:r>
+                    <w:rPr>
+                      <w:rFonts w:hint="eastAsia"/>
+                      <w:szCs w:val="21"/>
+                    </w:rPr>
+                    <w:t>》文档</w:t>
+                  </w:r>
+                  <w:r>
+                    <w:rPr>
+                      <w:rFonts w:hint="eastAsia"/>
+                      <w:szCs w:val="21"/>
+                    </w:rPr>
+                    <w:t>9-10</w:t>
+                  </w:r>
+                  <w:r>
+                    <w:rPr>
+                      <w:rFonts w:hint="eastAsia"/>
+                      <w:szCs w:val="21"/>
+                    </w:rPr>
+                    <w:t>部分</w:t>
                   </w:r>
                 </w:p>
               </w:tc>
@@ -1808,22 +1723,6 @@
               </w:tc>
             </w:tr>
             <w:tr>
-              <w:tblPrEx>
-                <w:tblBorders>
-                  <w:top w:val="single" w:color="auto" w:sz="4" w:space="0"/>
-                  <w:left w:val="single" w:color="auto" w:sz="4" w:space="0"/>
-                  <w:bottom w:val="single" w:color="auto" w:sz="4" w:space="0"/>
-                  <w:right w:val="single" w:color="auto" w:sz="4" w:space="0"/>
-                  <w:insideH w:val="single" w:color="auto" w:sz="4" w:space="0"/>
-                  <w:insideV w:val="single" w:color="auto" w:sz="4" w:space="0"/>
-                </w:tblBorders>
-                <w:tblCellMar>
-                  <w:top w:w="0" w:type="dxa"/>
-                  <w:left w:w="108" w:type="dxa"/>
-                  <w:bottom w:w="0" w:type="dxa"/>
-                  <w:right w:w="108" w:type="dxa"/>
-                </w:tblCellMar>
-              </w:tblPrEx>
               <w:tc>
                 <w:tcPr>
                   <w:tcW w:w="704" w:type="dxa"/>
@@ -1866,7 +1765,21 @@
                       <w:rFonts w:hint="eastAsia"/>
                       <w:szCs w:val="21"/>
                     </w:rPr>
-                    <w:t>整合《vision》文档，修改</w:t>
+                    <w:t>整合《</w:t>
+                  </w:r>
+                  <w:r>
+                    <w:rPr>
+                      <w:rFonts w:hint="eastAsia"/>
+                      <w:szCs w:val="21"/>
+                    </w:rPr>
+                    <w:t>vision</w:t>
+                  </w:r>
+                  <w:r>
+                    <w:rPr>
+                      <w:rFonts w:hint="eastAsia"/>
+                      <w:szCs w:val="21"/>
+                    </w:rPr>
+                    <w:t>》文档，修改</w:t>
                   </w:r>
                 </w:p>
               </w:tc>
@@ -1963,22 +1876,6 @@
               </w:tc>
             </w:tr>
             <w:tr>
-              <w:tblPrEx>
-                <w:tblBorders>
-                  <w:top w:val="single" w:color="auto" w:sz="4" w:space="0"/>
-                  <w:left w:val="single" w:color="auto" w:sz="4" w:space="0"/>
-                  <w:bottom w:val="single" w:color="auto" w:sz="4" w:space="0"/>
-                  <w:right w:val="single" w:color="auto" w:sz="4" w:space="0"/>
-                  <w:insideH w:val="single" w:color="auto" w:sz="4" w:space="0"/>
-                  <w:insideV w:val="single" w:color="auto" w:sz="4" w:space="0"/>
-                </w:tblBorders>
-                <w:tblCellMar>
-                  <w:top w:w="0" w:type="dxa"/>
-                  <w:left w:w="108" w:type="dxa"/>
-                  <w:bottom w:w="0" w:type="dxa"/>
-                  <w:right w:w="108" w:type="dxa"/>
-                </w:tblCellMar>
-              </w:tblPrEx>
               <w:tc>
                 <w:tcPr>
                   <w:tcW w:w="704" w:type="dxa"/>
@@ -1990,16 +1887,13 @@
                     <w:snapToGrid w:val="0"/>
                     <w:spacing w:line="460" w:lineRule="atLeast"/>
                     <w:rPr>
-                      <w:rFonts w:hint="default" w:eastAsia="宋体"/>
-                      <w:szCs w:val="21"/>
-                      <w:lang w:val="en-US" w:eastAsia="zh-CN"/>
-                    </w:rPr>
-                  </w:pPr>
-                  <w:r>
-                    <w:rPr>
-                      <w:rFonts w:hint="eastAsia"/>
-                      <w:szCs w:val="21"/>
-                      <w:lang w:val="en-US" w:eastAsia="zh-CN"/>
+                      <w:szCs w:val="21"/>
+                    </w:rPr>
+                  </w:pPr>
+                  <w:r>
+                    <w:rPr>
+                      <w:rFonts w:hint="eastAsia"/>
+                      <w:szCs w:val="21"/>
                     </w:rPr>
                     <w:t>10</w:t>
                   </w:r>
@@ -2016,18 +1910,31 @@
                     <w:snapToGrid w:val="0"/>
                     <w:spacing w:line="460" w:lineRule="atLeast"/>
                     <w:rPr>
-                      <w:rFonts w:hint="default" w:eastAsia="宋体"/>
-                      <w:szCs w:val="21"/>
-                      <w:lang w:val="en-US" w:eastAsia="zh-CN"/>
-                    </w:rPr>
-                  </w:pPr>
-                  <w:r>
-                    <w:rPr>
-                      <w:rFonts w:hint="eastAsia"/>
-                      <w:szCs w:val="21"/>
-                      <w:lang w:val="en-US" w:eastAsia="zh-CN"/>
-                    </w:rPr>
-                    <w:t>学习qml，用于绘制界面原型</w:t>
+                      <w:szCs w:val="21"/>
+                    </w:rPr>
+                  </w:pPr>
+                  <w:r>
+                    <w:rPr>
+                      <w:rFonts w:hint="eastAsia"/>
+                      <w:szCs w:val="21"/>
+                    </w:rPr>
+                    <w:t>学习</w:t>
+                  </w:r>
+                  <w:proofErr w:type="spellStart"/>
+                  <w:r>
+                    <w:rPr>
+                      <w:rFonts w:hint="eastAsia"/>
+                      <w:szCs w:val="21"/>
+                    </w:rPr>
+                    <w:t>qml</w:t>
+                  </w:r>
+                  <w:proofErr w:type="spellEnd"/>
+                  <w:r>
+                    <w:rPr>
+                      <w:rFonts w:hint="eastAsia"/>
+                      <w:szCs w:val="21"/>
+                    </w:rPr>
+                    <w:t>，用于绘制界面原型</w:t>
                   </w:r>
                 </w:p>
               </w:tc>
@@ -2042,9 +1949,7 @@
                     <w:snapToGrid w:val="0"/>
                     <w:spacing w:line="460" w:lineRule="atLeast"/>
                     <w:rPr>
-                      <w:rFonts w:hint="default" w:eastAsia="宋体"/>
-                      <w:szCs w:val="21"/>
-                      <w:lang w:val="en-US" w:eastAsia="zh-CN"/>
+                      <w:szCs w:val="21"/>
                     </w:rPr>
                   </w:pPr>
                   <w:r>
@@ -2064,7 +1969,6 @@
                     <w:rPr>
                       <w:rFonts w:hint="eastAsia"/>
                       <w:szCs w:val="21"/>
-                      <w:lang w:val="en-US" w:eastAsia="zh-CN"/>
                     </w:rPr>
                     <w:t>9.24</w:t>
                   </w:r>
@@ -2078,7 +1982,6 @@
                     <w:rPr>
                       <w:rFonts w:hint="eastAsia"/>
                       <w:szCs w:val="21"/>
-                      <w:lang w:val="en-US" w:eastAsia="zh-CN"/>
                     </w:rPr>
                     <w:t>9.25</w:t>
                   </w:r>
@@ -2095,16 +1998,13 @@
                     <w:snapToGrid w:val="0"/>
                     <w:spacing w:line="460" w:lineRule="atLeast"/>
                     <w:rPr>
-                      <w:rFonts w:hint="default" w:eastAsia="宋体"/>
-                      <w:szCs w:val="21"/>
-                      <w:lang w:val="en-US" w:eastAsia="zh-CN"/>
-                    </w:rPr>
-                  </w:pPr>
-                  <w:r>
-                    <w:rPr>
-                      <w:rFonts w:hint="eastAsia"/>
-                      <w:szCs w:val="21"/>
-                      <w:lang w:val="en-US" w:eastAsia="zh-CN"/>
+                      <w:szCs w:val="21"/>
+                    </w:rPr>
+                  </w:pPr>
+                  <w:r>
+                    <w:rPr>
+                      <w:rFonts w:hint="eastAsia"/>
+                      <w:szCs w:val="21"/>
                     </w:rPr>
                     <w:t>王执、邹立凯、吴侃真</w:t>
                   </w:r>
@@ -2112,22 +2012,6 @@
               </w:tc>
             </w:tr>
             <w:tr>
-              <w:tblPrEx>
-                <w:tblBorders>
-                  <w:top w:val="single" w:color="auto" w:sz="4" w:space="0"/>
-                  <w:left w:val="single" w:color="auto" w:sz="4" w:space="0"/>
-                  <w:bottom w:val="single" w:color="auto" w:sz="4" w:space="0"/>
-                  <w:right w:val="single" w:color="auto" w:sz="4" w:space="0"/>
-                  <w:insideH w:val="single" w:color="auto" w:sz="4" w:space="0"/>
-                  <w:insideV w:val="single" w:color="auto" w:sz="4" w:space="0"/>
-                </w:tblBorders>
-                <w:tblCellMar>
-                  <w:top w:w="0" w:type="dxa"/>
-                  <w:left w:w="108" w:type="dxa"/>
-                  <w:bottom w:w="0" w:type="dxa"/>
-                  <w:right w:w="108" w:type="dxa"/>
-                </w:tblCellMar>
-              </w:tblPrEx>
               <w:tc>
                 <w:tcPr>
                   <w:tcW w:w="704" w:type="dxa"/>
@@ -2139,16 +2023,13 @@
                     <w:snapToGrid w:val="0"/>
                     <w:spacing w:line="460" w:lineRule="atLeast"/>
                     <w:rPr>
-                      <w:rFonts w:hint="default" w:eastAsia="宋体"/>
-                      <w:szCs w:val="21"/>
-                      <w:lang w:val="en-US" w:eastAsia="zh-CN"/>
-                    </w:rPr>
-                  </w:pPr>
-                  <w:r>
-                    <w:rPr>
-                      <w:rFonts w:hint="eastAsia"/>
-                      <w:szCs w:val="21"/>
-                      <w:lang w:val="en-US" w:eastAsia="zh-CN"/>
+                      <w:szCs w:val="21"/>
+                    </w:rPr>
+                  </w:pPr>
+                  <w:r>
+                    <w:rPr>
+                      <w:rFonts w:hint="eastAsia"/>
+                      <w:szCs w:val="21"/>
                     </w:rPr>
                     <w:t>11</w:t>
                   </w:r>
@@ -2270,22 +2151,6 @@
               </w:tc>
             </w:tr>
             <w:tr>
-              <w:tblPrEx>
-                <w:tblBorders>
-                  <w:top w:val="single" w:color="auto" w:sz="4" w:space="0"/>
-                  <w:left w:val="single" w:color="auto" w:sz="4" w:space="0"/>
-                  <w:bottom w:val="single" w:color="auto" w:sz="4" w:space="0"/>
-                  <w:right w:val="single" w:color="auto" w:sz="4" w:space="0"/>
-                  <w:insideH w:val="single" w:color="auto" w:sz="4" w:space="0"/>
-                  <w:insideV w:val="single" w:color="auto" w:sz="4" w:space="0"/>
-                </w:tblBorders>
-                <w:tblCellMar>
-                  <w:top w:w="0" w:type="dxa"/>
-                  <w:left w:w="108" w:type="dxa"/>
-                  <w:bottom w:w="0" w:type="dxa"/>
-                  <w:right w:w="108" w:type="dxa"/>
-                </w:tblCellMar>
-              </w:tblPrEx>
               <w:tc>
                 <w:tcPr>
                   <w:tcW w:w="704" w:type="dxa"/>
@@ -2297,16 +2162,13 @@
                     <w:snapToGrid w:val="0"/>
                     <w:spacing w:line="460" w:lineRule="atLeast"/>
                     <w:rPr>
-                      <w:rFonts w:hint="default" w:eastAsia="宋体"/>
-                      <w:szCs w:val="21"/>
-                      <w:lang w:val="en-US" w:eastAsia="zh-CN"/>
-                    </w:rPr>
-                  </w:pPr>
-                  <w:r>
-                    <w:rPr>
-                      <w:rFonts w:hint="eastAsia"/>
-                      <w:szCs w:val="21"/>
-                      <w:lang w:val="en-US" w:eastAsia="zh-CN"/>
+                      <w:szCs w:val="21"/>
+                    </w:rPr>
+                  </w:pPr>
+                  <w:r>
+                    <w:rPr>
+                      <w:rFonts w:hint="eastAsia"/>
+                      <w:szCs w:val="21"/>
                     </w:rPr>
                     <w:t>12</w:t>
                   </w:r>
@@ -2331,7 +2193,21 @@
                       <w:rFonts w:hint="eastAsia"/>
                       <w:szCs w:val="21"/>
                     </w:rPr>
-                    <w:t>第二次修改《vision》文档</w:t>
+                    <w:t>第二次修改《</w:t>
+                  </w:r>
+                  <w:r>
+                    <w:rPr>
+                      <w:rFonts w:hint="eastAsia"/>
+                      <w:szCs w:val="21"/>
+                    </w:rPr>
+                    <w:t>vision</w:t>
+                  </w:r>
+                  <w:r>
+                    <w:rPr>
+                      <w:rFonts w:hint="eastAsia"/>
+                      <w:szCs w:val="21"/>
+                    </w:rPr>
+                    <w:t>》文档</w:t>
                   </w:r>
                 </w:p>
               </w:tc>
@@ -2428,22 +2304,6 @@
               </w:tc>
             </w:tr>
             <w:tr>
-              <w:tblPrEx>
-                <w:tblBorders>
-                  <w:top w:val="single" w:color="auto" w:sz="4" w:space="0"/>
-                  <w:left w:val="single" w:color="auto" w:sz="4" w:space="0"/>
-                  <w:bottom w:val="single" w:color="auto" w:sz="4" w:space="0"/>
-                  <w:right w:val="single" w:color="auto" w:sz="4" w:space="0"/>
-                  <w:insideH w:val="single" w:color="auto" w:sz="4" w:space="0"/>
-                  <w:insideV w:val="single" w:color="auto" w:sz="4" w:space="0"/>
-                </w:tblBorders>
-                <w:tblCellMar>
-                  <w:top w:w="0" w:type="dxa"/>
-                  <w:left w:w="108" w:type="dxa"/>
-                  <w:bottom w:w="0" w:type="dxa"/>
-                  <w:right w:w="108" w:type="dxa"/>
-                </w:tblCellMar>
-              </w:tblPrEx>
               <w:tc>
                 <w:tcPr>
                   <w:tcW w:w="704" w:type="dxa"/>
@@ -2455,16 +2315,13 @@
                     <w:snapToGrid w:val="0"/>
                     <w:spacing w:line="460" w:lineRule="atLeast"/>
                     <w:rPr>
-                      <w:rFonts w:hint="default" w:eastAsia="宋体"/>
-                      <w:szCs w:val="21"/>
-                      <w:lang w:val="en-US" w:eastAsia="zh-CN"/>
-                    </w:rPr>
-                  </w:pPr>
-                  <w:r>
-                    <w:rPr>
-                      <w:rFonts w:hint="eastAsia"/>
-                      <w:szCs w:val="21"/>
-                      <w:lang w:val="en-US" w:eastAsia="zh-CN"/>
+                      <w:szCs w:val="21"/>
+                    </w:rPr>
+                  </w:pPr>
+                  <w:r>
+                    <w:rPr>
+                      <w:rFonts w:hint="eastAsia"/>
+                      <w:szCs w:val="21"/>
                     </w:rPr>
                     <w:t>13</w:t>
                   </w:r>
@@ -2481,16 +2338,29 @@
                     <w:snapToGrid w:val="0"/>
                     <w:spacing w:line="460" w:lineRule="atLeast"/>
                     <w:rPr>
-                      <w:rFonts w:hint="eastAsia"/>
-                      <w:szCs w:val="21"/>
-                    </w:rPr>
-                  </w:pPr>
-                  <w:r>
-                    <w:rPr>
-                      <w:rFonts w:hint="eastAsia"/>
-                      <w:szCs w:val="21"/>
-                    </w:rPr>
-                    <w:t>用adobe illustrator绘制主界面原型的初稿</w:t>
+                      <w:szCs w:val="21"/>
+                    </w:rPr>
+                  </w:pPr>
+                  <w:r>
+                    <w:rPr>
+                      <w:rFonts w:hint="eastAsia"/>
+                      <w:szCs w:val="21"/>
+                    </w:rPr>
+                    <w:t>用</w:t>
+                  </w:r>
+                  <w:r>
+                    <w:rPr>
+                      <w:rFonts w:hint="eastAsia"/>
+                      <w:szCs w:val="21"/>
+                    </w:rPr>
+                    <w:t>adobe illustrator</w:t>
+                  </w:r>
+                  <w:r>
+                    <w:rPr>
+                      <w:rFonts w:hint="eastAsia"/>
+                      <w:szCs w:val="21"/>
+                    </w:rPr>
+                    <w:t>绘制主界面原型的初稿</w:t>
                   </w:r>
                 </w:p>
               </w:tc>
@@ -2505,9 +2375,7 @@
                     <w:snapToGrid w:val="0"/>
                     <w:spacing w:line="460" w:lineRule="atLeast"/>
                     <w:rPr>
-                      <w:rFonts w:hint="default" w:eastAsia="宋体"/>
-                      <w:szCs w:val="21"/>
-                      <w:lang w:val="en-US" w:eastAsia="zh-CN"/>
+                      <w:szCs w:val="21"/>
                     </w:rPr>
                   </w:pPr>
                   <w:r>
@@ -2527,7 +2395,6 @@
                     <w:rPr>
                       <w:rFonts w:hint="eastAsia"/>
                       <w:szCs w:val="21"/>
-                      <w:lang w:val="en-US" w:eastAsia="zh-CN"/>
                     </w:rPr>
                     <w:t>9</w:t>
                   </w:r>
@@ -2541,7 +2408,6 @@
                     <w:rPr>
                       <w:rFonts w:hint="eastAsia"/>
                       <w:szCs w:val="21"/>
-                      <w:lang w:val="en-US" w:eastAsia="zh-CN"/>
                     </w:rPr>
                     <w:t>30</w:t>
                   </w:r>
@@ -2555,7 +2421,6 @@
                     <w:rPr>
                       <w:rFonts w:hint="eastAsia"/>
                       <w:szCs w:val="21"/>
-                      <w:lang w:val="en-US" w:eastAsia="zh-CN"/>
                     </w:rPr>
                     <w:t>9.30</w:t>
                   </w:r>
@@ -2572,16 +2437,13 @@
                     <w:snapToGrid w:val="0"/>
                     <w:spacing w:line="460" w:lineRule="atLeast"/>
                     <w:rPr>
-                      <w:rFonts w:hint="eastAsia" w:eastAsia="宋体"/>
-                      <w:szCs w:val="21"/>
-                      <w:lang w:val="en-US" w:eastAsia="zh-CN"/>
-                    </w:rPr>
-                  </w:pPr>
-                  <w:r>
-                    <w:rPr>
-                      <w:rFonts w:hint="eastAsia"/>
-                      <w:szCs w:val="21"/>
-                      <w:lang w:val="en-US" w:eastAsia="zh-CN"/>
+                      <w:szCs w:val="21"/>
+                    </w:rPr>
+                  </w:pPr>
+                  <w:r>
+                    <w:rPr>
+                      <w:rFonts w:hint="eastAsia"/>
+                      <w:szCs w:val="21"/>
                     </w:rPr>
                     <w:t>邹立凯</w:t>
                   </w:r>
@@ -2589,22 +2451,6 @@
               </w:tc>
             </w:tr>
             <w:tr>
-              <w:tblPrEx>
-                <w:tblBorders>
-                  <w:top w:val="single" w:color="auto" w:sz="4" w:space="0"/>
-                  <w:left w:val="single" w:color="auto" w:sz="4" w:space="0"/>
-                  <w:bottom w:val="single" w:color="auto" w:sz="4" w:space="0"/>
-                  <w:right w:val="single" w:color="auto" w:sz="4" w:space="0"/>
-                  <w:insideH w:val="single" w:color="auto" w:sz="4" w:space="0"/>
-                  <w:insideV w:val="single" w:color="auto" w:sz="4" w:space="0"/>
-                </w:tblBorders>
-                <w:tblCellMar>
-                  <w:top w:w="0" w:type="dxa"/>
-                  <w:left w:w="108" w:type="dxa"/>
-                  <w:bottom w:w="0" w:type="dxa"/>
-                  <w:right w:w="108" w:type="dxa"/>
-                </w:tblCellMar>
-              </w:tblPrEx>
               <w:tc>
                 <w:tcPr>
                   <w:tcW w:w="704" w:type="dxa"/>
@@ -2616,16 +2462,13 @@
                     <w:snapToGrid w:val="0"/>
                     <w:spacing w:line="460" w:lineRule="atLeast"/>
                     <w:rPr>
-                      <w:rFonts w:hint="default" w:eastAsia="宋体"/>
-                      <w:szCs w:val="21"/>
-                      <w:lang w:val="en-US" w:eastAsia="zh-CN"/>
-                    </w:rPr>
-                  </w:pPr>
-                  <w:r>
-                    <w:rPr>
-                      <w:rFonts w:hint="eastAsia"/>
-                      <w:szCs w:val="21"/>
-                      <w:lang w:val="en-US" w:eastAsia="zh-CN"/>
+                      <w:szCs w:val="21"/>
+                    </w:rPr>
+                  </w:pPr>
+                  <w:r>
+                    <w:rPr>
+                      <w:rFonts w:hint="eastAsia"/>
+                      <w:szCs w:val="21"/>
                     </w:rPr>
                     <w:t>14</w:t>
                   </w:r>
@@ -2642,16 +2485,13 @@
                     <w:snapToGrid w:val="0"/>
                     <w:spacing w:line="460" w:lineRule="atLeast"/>
                     <w:rPr>
-                      <w:rFonts w:hint="default" w:eastAsia="宋体"/>
-                      <w:szCs w:val="21"/>
-                      <w:lang w:val="en-US" w:eastAsia="zh-CN"/>
-                    </w:rPr>
-                  </w:pPr>
-                  <w:r>
-                    <w:rPr>
-                      <w:rFonts w:hint="eastAsia"/>
-                      <w:szCs w:val="21"/>
-                      <w:lang w:val="en-US" w:eastAsia="zh-CN"/>
+                      <w:szCs w:val="21"/>
+                    </w:rPr>
+                  </w:pPr>
+                  <w:r>
+                    <w:rPr>
+                      <w:rFonts w:hint="eastAsia"/>
+                      <w:szCs w:val="21"/>
                     </w:rPr>
                     <w:t>讨论、提出修改主界面初稿的意见</w:t>
                   </w:r>
@@ -2668,9 +2508,7 @@
                     <w:snapToGrid w:val="0"/>
                     <w:spacing w:line="460" w:lineRule="atLeast"/>
                     <w:rPr>
-                      <w:rFonts w:hint="default" w:eastAsia="宋体"/>
-                      <w:szCs w:val="21"/>
-                      <w:lang w:val="en-US" w:eastAsia="zh-CN"/>
+                      <w:szCs w:val="21"/>
                     </w:rPr>
                   </w:pPr>
                   <w:r>
@@ -2690,7 +2528,6 @@
                     <w:rPr>
                       <w:rFonts w:hint="eastAsia"/>
                       <w:szCs w:val="21"/>
-                      <w:lang w:val="en-US" w:eastAsia="zh-CN"/>
                     </w:rPr>
                     <w:t>10.1</w:t>
                   </w:r>
@@ -2704,7 +2541,6 @@
                     <w:rPr>
                       <w:rFonts w:hint="eastAsia"/>
                       <w:szCs w:val="21"/>
-                      <w:lang w:val="en-US" w:eastAsia="zh-CN"/>
                     </w:rPr>
                     <w:t>10.1</w:t>
                   </w:r>
@@ -2721,16 +2557,13 @@
                     <w:snapToGrid w:val="0"/>
                     <w:spacing w:line="460" w:lineRule="atLeast"/>
                     <w:rPr>
-                      <w:rFonts w:hint="eastAsia" w:eastAsia="宋体"/>
-                      <w:szCs w:val="21"/>
-                      <w:lang w:val="en-US" w:eastAsia="zh-CN"/>
-                    </w:rPr>
-                  </w:pPr>
-                  <w:r>
-                    <w:rPr>
-                      <w:rFonts w:hint="eastAsia"/>
-                      <w:szCs w:val="21"/>
-                      <w:lang w:val="en-US" w:eastAsia="zh-CN"/>
+                      <w:szCs w:val="21"/>
+                    </w:rPr>
+                  </w:pPr>
+                  <w:r>
+                    <w:rPr>
+                      <w:rFonts w:hint="eastAsia"/>
+                      <w:szCs w:val="21"/>
                     </w:rPr>
                     <w:t>所有人</w:t>
                   </w:r>
@@ -2738,22 +2571,6 @@
               </w:tc>
             </w:tr>
             <w:tr>
-              <w:tblPrEx>
-                <w:tblBorders>
-                  <w:top w:val="single" w:color="auto" w:sz="4" w:space="0"/>
-                  <w:left w:val="single" w:color="auto" w:sz="4" w:space="0"/>
-                  <w:bottom w:val="single" w:color="auto" w:sz="4" w:space="0"/>
-                  <w:right w:val="single" w:color="auto" w:sz="4" w:space="0"/>
-                  <w:insideH w:val="single" w:color="auto" w:sz="4" w:space="0"/>
-                  <w:insideV w:val="single" w:color="auto" w:sz="4" w:space="0"/>
-                </w:tblBorders>
-                <w:tblCellMar>
-                  <w:top w:w="0" w:type="dxa"/>
-                  <w:left w:w="108" w:type="dxa"/>
-                  <w:bottom w:w="0" w:type="dxa"/>
-                  <w:right w:w="108" w:type="dxa"/>
-                </w:tblCellMar>
-              </w:tblPrEx>
               <w:tc>
                 <w:tcPr>
                   <w:tcW w:w="704" w:type="dxa"/>
@@ -2765,16 +2582,13 @@
                     <w:snapToGrid w:val="0"/>
                     <w:spacing w:line="460" w:lineRule="atLeast"/>
                     <w:rPr>
-                      <w:rFonts w:hint="default" w:eastAsia="宋体"/>
-                      <w:szCs w:val="21"/>
-                      <w:lang w:val="en-US" w:eastAsia="zh-CN"/>
-                    </w:rPr>
-                  </w:pPr>
-                  <w:r>
-                    <w:rPr>
-                      <w:rFonts w:hint="eastAsia"/>
-                      <w:szCs w:val="21"/>
-                      <w:lang w:val="en-US" w:eastAsia="zh-CN"/>
+                      <w:szCs w:val="21"/>
+                    </w:rPr>
+                  </w:pPr>
+                  <w:r>
+                    <w:rPr>
+                      <w:rFonts w:hint="eastAsia"/>
+                      <w:szCs w:val="21"/>
                     </w:rPr>
                     <w:t>15</w:t>
                   </w:r>
@@ -2799,7 +2613,21 @@
                       <w:rFonts w:hint="eastAsia"/>
                       <w:szCs w:val="21"/>
                     </w:rPr>
-                    <w:t>编写《软件需求规约》文档，设计use case模型</w:t>
+                    <w:t>编写《软件需求规约》文档，设计</w:t>
+                  </w:r>
+                  <w:r>
+                    <w:rPr>
+                      <w:rFonts w:hint="eastAsia"/>
+                      <w:szCs w:val="21"/>
+                    </w:rPr>
+                    <w:t>use case</w:t>
+                  </w:r>
+                  <w:r>
+                    <w:rPr>
+                      <w:rFonts w:hint="eastAsia"/>
+                      <w:szCs w:val="21"/>
+                    </w:rPr>
+                    <w:t>模型</w:t>
                   </w:r>
                 </w:p>
               </w:tc>
@@ -2896,22 +2724,6 @@
               </w:tc>
             </w:tr>
             <w:tr>
-              <w:tblPrEx>
-                <w:tblBorders>
-                  <w:top w:val="single" w:color="auto" w:sz="4" w:space="0"/>
-                  <w:left w:val="single" w:color="auto" w:sz="4" w:space="0"/>
-                  <w:bottom w:val="single" w:color="auto" w:sz="4" w:space="0"/>
-                  <w:right w:val="single" w:color="auto" w:sz="4" w:space="0"/>
-                  <w:insideH w:val="single" w:color="auto" w:sz="4" w:space="0"/>
-                  <w:insideV w:val="single" w:color="auto" w:sz="4" w:space="0"/>
-                </w:tblBorders>
-                <w:tblCellMar>
-                  <w:top w:w="0" w:type="dxa"/>
-                  <w:left w:w="108" w:type="dxa"/>
-                  <w:bottom w:w="0" w:type="dxa"/>
-                  <w:right w:w="108" w:type="dxa"/>
-                </w:tblCellMar>
-              </w:tblPrEx>
               <w:tc>
                 <w:tcPr>
                   <w:tcW w:w="704" w:type="dxa"/>
@@ -2923,16 +2735,13 @@
                     <w:snapToGrid w:val="0"/>
                     <w:spacing w:line="460" w:lineRule="atLeast"/>
                     <w:rPr>
-                      <w:rFonts w:hint="default" w:eastAsia="宋体"/>
-                      <w:szCs w:val="21"/>
-                      <w:lang w:val="en-US" w:eastAsia="zh-CN"/>
-                    </w:rPr>
-                  </w:pPr>
-                  <w:r>
-                    <w:rPr>
-                      <w:rFonts w:hint="eastAsia"/>
-                      <w:szCs w:val="21"/>
-                      <w:lang w:val="en-US" w:eastAsia="zh-CN"/>
+                      <w:szCs w:val="21"/>
+                    </w:rPr>
+                  </w:pPr>
+                  <w:r>
+                    <w:rPr>
+                      <w:rFonts w:hint="eastAsia"/>
+                      <w:szCs w:val="21"/>
                     </w:rPr>
                     <w:t>16</w:t>
                   </w:r>
@@ -2949,18 +2758,23 @@
                     <w:snapToGrid w:val="0"/>
                     <w:spacing w:line="460" w:lineRule="atLeast"/>
                     <w:rPr>
-                      <w:rFonts w:hint="default"/>
-                      <w:szCs w:val="21"/>
-                      <w:lang w:val="en-US" w:eastAsia="zh-CN"/>
-                    </w:rPr>
-                  </w:pPr>
-                  <w:r>
-                    <w:rPr>
-                      <w:rFonts w:hint="eastAsia"/>
-                      <w:szCs w:val="21"/>
-                      <w:lang w:val="en-US" w:eastAsia="zh-CN"/>
-                    </w:rPr>
-                    <w:t>修改主界面，绘制登录、设置、双人绘图等其他界面</w:t>
+                      <w:szCs w:val="21"/>
+                    </w:rPr>
+                  </w:pPr>
+                  <w:r>
+                    <w:rPr>
+                      <w:rFonts w:hint="eastAsia"/>
+                      <w:szCs w:val="21"/>
+                    </w:rPr>
+                    <w:t>修改主界面，绘制登录、设置、双人</w:t>
+                  </w:r>
+                  <w:r>
+                    <w:rPr>
+                      <w:rFonts w:hint="eastAsia"/>
+                      <w:szCs w:val="21"/>
+                    </w:rPr>
+                    <w:lastRenderedPageBreak/>
+                    <w:t>绘图等其他界面</w:t>
                   </w:r>
                 </w:p>
               </w:tc>
@@ -2975,16 +2789,15 @@
                     <w:snapToGrid w:val="0"/>
                     <w:spacing w:line="460" w:lineRule="atLeast"/>
                     <w:rPr>
-                      <w:rFonts w:hint="default" w:eastAsia="宋体"/>
-                      <w:szCs w:val="21"/>
-                      <w:lang w:val="en-US" w:eastAsia="zh-CN"/>
-                    </w:rPr>
-                  </w:pPr>
-                  <w:r>
-                    <w:rPr>
-                      <w:rFonts w:hint="eastAsia"/>
-                      <w:szCs w:val="21"/>
-                    </w:rPr>
+                      <w:szCs w:val="21"/>
+                    </w:rPr>
+                  </w:pPr>
+                  <w:r>
+                    <w:rPr>
+                      <w:rFonts w:hint="eastAsia"/>
+                      <w:szCs w:val="21"/>
+                    </w:rPr>
+                    <w:lastRenderedPageBreak/>
                     <w:t>2</w:t>
                   </w:r>
                   <w:r>
@@ -2997,7 +2810,6 @@
                     <w:rPr>
                       <w:rFonts w:hint="eastAsia"/>
                       <w:szCs w:val="21"/>
-                      <w:lang w:val="en-US" w:eastAsia="zh-CN"/>
                     </w:rPr>
                     <w:t>10.3</w:t>
                   </w:r>
@@ -3011,7 +2823,6 @@
                     <w:rPr>
                       <w:rFonts w:hint="eastAsia"/>
                       <w:szCs w:val="21"/>
-                      <w:lang w:val="en-US" w:eastAsia="zh-CN"/>
                     </w:rPr>
                     <w:t>10.4</w:t>
                   </w:r>
@@ -3028,16 +2839,13 @@
                     <w:snapToGrid w:val="0"/>
                     <w:spacing w:line="460" w:lineRule="atLeast"/>
                     <w:rPr>
-                      <w:rFonts w:hint="default"/>
-                      <w:szCs w:val="21"/>
-                      <w:lang w:val="en-US" w:eastAsia="zh-CN"/>
-                    </w:rPr>
-                  </w:pPr>
-                  <w:r>
-                    <w:rPr>
-                      <w:rFonts w:hint="eastAsia"/>
-                      <w:szCs w:val="21"/>
-                      <w:lang w:val="en-US" w:eastAsia="zh-CN"/>
+                      <w:szCs w:val="21"/>
+                    </w:rPr>
+                  </w:pPr>
+                  <w:r>
+                    <w:rPr>
+                      <w:rFonts w:hint="eastAsia"/>
+                      <w:szCs w:val="21"/>
                     </w:rPr>
                     <w:t>邹立凯</w:t>
                   </w:r>
@@ -3045,22 +2853,6 @@
               </w:tc>
             </w:tr>
             <w:tr>
-              <w:tblPrEx>
-                <w:tblBorders>
-                  <w:top w:val="single" w:color="auto" w:sz="4" w:space="0"/>
-                  <w:left w:val="single" w:color="auto" w:sz="4" w:space="0"/>
-                  <w:bottom w:val="single" w:color="auto" w:sz="4" w:space="0"/>
-                  <w:right w:val="single" w:color="auto" w:sz="4" w:space="0"/>
-                  <w:insideH w:val="single" w:color="auto" w:sz="4" w:space="0"/>
-                  <w:insideV w:val="single" w:color="auto" w:sz="4" w:space="0"/>
-                </w:tblBorders>
-                <w:tblCellMar>
-                  <w:top w:w="0" w:type="dxa"/>
-                  <w:left w:w="108" w:type="dxa"/>
-                  <w:bottom w:w="0" w:type="dxa"/>
-                  <w:right w:w="108" w:type="dxa"/>
-                </w:tblCellMar>
-              </w:tblPrEx>
               <w:tc>
                 <w:tcPr>
                   <w:tcW w:w="704" w:type="dxa"/>
@@ -3072,16 +2864,13 @@
                     <w:snapToGrid w:val="0"/>
                     <w:spacing w:line="460" w:lineRule="atLeast"/>
                     <w:rPr>
-                      <w:rFonts w:hint="default" w:eastAsia="宋体"/>
-                      <w:szCs w:val="21"/>
-                      <w:lang w:val="en-US" w:eastAsia="zh-CN"/>
-                    </w:rPr>
-                  </w:pPr>
-                  <w:r>
-                    <w:rPr>
-                      <w:rFonts w:hint="eastAsia"/>
-                      <w:szCs w:val="21"/>
-                      <w:lang w:val="en-US" w:eastAsia="zh-CN"/>
+                      <w:szCs w:val="21"/>
+                    </w:rPr>
+                  </w:pPr>
+                  <w:r>
+                    <w:rPr>
+                      <w:rFonts w:hint="eastAsia"/>
+                      <w:szCs w:val="21"/>
                     </w:rPr>
                     <w:t>17</w:t>
                   </w:r>
@@ -3098,16 +2887,29 @@
                     <w:snapToGrid w:val="0"/>
                     <w:spacing w:line="460" w:lineRule="atLeast"/>
                     <w:rPr>
-                      <w:rFonts w:hint="eastAsia"/>
-                      <w:szCs w:val="21"/>
-                    </w:rPr>
-                  </w:pPr>
-                  <w:r>
-                    <w:rPr>
-                      <w:rFonts w:hint="eastAsia"/>
-                      <w:szCs w:val="21"/>
-                    </w:rPr>
-                    <w:t>使用React完成前端的基本布局</w:t>
+                      <w:szCs w:val="21"/>
+                    </w:rPr>
+                  </w:pPr>
+                  <w:r>
+                    <w:rPr>
+                      <w:rFonts w:hint="eastAsia"/>
+                      <w:szCs w:val="21"/>
+                    </w:rPr>
+                    <w:t>使用</w:t>
+                  </w:r>
+                  <w:r>
+                    <w:rPr>
+                      <w:rFonts w:hint="eastAsia"/>
+                      <w:szCs w:val="21"/>
+                    </w:rPr>
+                    <w:t>React</w:t>
+                  </w:r>
+                  <w:r>
+                    <w:rPr>
+                      <w:rFonts w:hint="eastAsia"/>
+                      <w:szCs w:val="21"/>
+                    </w:rPr>
+                    <w:t>完成前端的基本布局</w:t>
                   </w:r>
                 </w:p>
               </w:tc>
@@ -3129,7 +2931,13 @@
                     <w:rPr>
                       <w:szCs w:val="21"/>
                     </w:rPr>
-                    <w:t>2020.10.4 – 2020.10.5</w:t>
+                    <w:t xml:space="preserve">2020.10.4 – </w:t>
+                  </w:r>
+                  <w:r>
+                    <w:rPr>
+                      <w:szCs w:val="21"/>
+                    </w:rPr>
+                    <w:t>2020.10.5</w:t>
                   </w:r>
                 </w:p>
               </w:tc>
@@ -3144,7 +2952,6 @@
                     <w:snapToGrid w:val="0"/>
                     <w:spacing w:line="460" w:lineRule="atLeast"/>
                     <w:rPr>
-                      <w:rFonts w:hint="eastAsia"/>
                       <w:szCs w:val="21"/>
                     </w:rPr>
                   </w:pPr>
@@ -3159,22 +2966,6 @@
               </w:tc>
             </w:tr>
             <w:tr>
-              <w:tblPrEx>
-                <w:tblBorders>
-                  <w:top w:val="single" w:color="auto" w:sz="4" w:space="0"/>
-                  <w:left w:val="single" w:color="auto" w:sz="4" w:space="0"/>
-                  <w:bottom w:val="single" w:color="auto" w:sz="4" w:space="0"/>
-                  <w:right w:val="single" w:color="auto" w:sz="4" w:space="0"/>
-                  <w:insideH w:val="single" w:color="auto" w:sz="4" w:space="0"/>
-                  <w:insideV w:val="single" w:color="auto" w:sz="4" w:space="0"/>
-                </w:tblBorders>
-                <w:tblCellMar>
-                  <w:top w:w="0" w:type="dxa"/>
-                  <w:left w:w="108" w:type="dxa"/>
-                  <w:bottom w:w="0" w:type="dxa"/>
-                  <w:right w:w="108" w:type="dxa"/>
-                </w:tblCellMar>
-              </w:tblPrEx>
               <w:tc>
                 <w:tcPr>
                   <w:tcW w:w="704" w:type="dxa"/>
@@ -3186,16 +2977,13 @@
                     <w:snapToGrid w:val="0"/>
                     <w:spacing w:line="460" w:lineRule="atLeast"/>
                     <w:rPr>
-                      <w:rFonts w:hint="default" w:eastAsia="宋体"/>
-                      <w:szCs w:val="21"/>
-                      <w:lang w:val="en-US" w:eastAsia="zh-CN"/>
-                    </w:rPr>
-                  </w:pPr>
-                  <w:r>
-                    <w:rPr>
-                      <w:rFonts w:hint="eastAsia"/>
-                      <w:szCs w:val="21"/>
-                      <w:lang w:val="en-US" w:eastAsia="zh-CN"/>
+                      <w:szCs w:val="21"/>
+                    </w:rPr>
+                  </w:pPr>
+                  <w:r>
+                    <w:rPr>
+                      <w:rFonts w:hint="eastAsia"/>
+                      <w:szCs w:val="21"/>
                     </w:rPr>
                     <w:t>18</w:t>
                   </w:r>
@@ -3212,16 +3000,31 @@
                     <w:snapToGrid w:val="0"/>
                     <w:spacing w:line="460" w:lineRule="atLeast"/>
                     <w:rPr>
-                      <w:rFonts w:hint="eastAsia"/>
-                      <w:szCs w:val="21"/>
-                    </w:rPr>
-                  </w:pPr>
-                  <w:r>
-                    <w:rPr>
-                      <w:rFonts w:hint="eastAsia"/>
-                      <w:szCs w:val="21"/>
-                    </w:rPr>
-                    <w:t>完成侧边栏与文件视图的编写</w:t>
+                      <w:szCs w:val="21"/>
+                    </w:rPr>
+                  </w:pPr>
+                  <w:r>
+                    <w:rPr>
+                      <w:rFonts w:hint="eastAsia"/>
+                      <w:szCs w:val="21"/>
+                    </w:rPr>
+                    <w:t>完成</w:t>
+                  </w:r>
+                  <w:proofErr w:type="gramStart"/>
+                  <w:r>
+                    <w:rPr>
+                      <w:rFonts w:hint="eastAsia"/>
+                      <w:szCs w:val="21"/>
+                    </w:rPr>
+                    <w:t>侧边栏与</w:t>
+                  </w:r>
+                  <w:proofErr w:type="gramEnd"/>
+                  <w:r>
+                    <w:rPr>
+                      <w:rFonts w:hint="eastAsia"/>
+                      <w:szCs w:val="21"/>
+                    </w:rPr>
+                    <w:t>文件视图的编写</w:t>
                   </w:r>
                 </w:p>
               </w:tc>
@@ -3265,7 +3068,6 @@
                     <w:snapToGrid w:val="0"/>
                     <w:spacing w:line="460" w:lineRule="atLeast"/>
                     <w:rPr>
-                      <w:rFonts w:hint="eastAsia"/>
                       <w:szCs w:val="21"/>
                     </w:rPr>
                   </w:pPr>
@@ -3280,22 +3082,6 @@
               </w:tc>
             </w:tr>
             <w:tr>
-              <w:tblPrEx>
-                <w:tblBorders>
-                  <w:top w:val="single" w:color="auto" w:sz="4" w:space="0"/>
-                  <w:left w:val="single" w:color="auto" w:sz="4" w:space="0"/>
-                  <w:bottom w:val="single" w:color="auto" w:sz="4" w:space="0"/>
-                  <w:right w:val="single" w:color="auto" w:sz="4" w:space="0"/>
-                  <w:insideH w:val="single" w:color="auto" w:sz="4" w:space="0"/>
-                  <w:insideV w:val="single" w:color="auto" w:sz="4" w:space="0"/>
-                </w:tblBorders>
-                <w:tblCellMar>
-                  <w:top w:w="0" w:type="dxa"/>
-                  <w:left w:w="108" w:type="dxa"/>
-                  <w:bottom w:w="0" w:type="dxa"/>
-                  <w:right w:w="108" w:type="dxa"/>
-                </w:tblCellMar>
-              </w:tblPrEx>
               <w:tc>
                 <w:tcPr>
                   <w:tcW w:w="704" w:type="dxa"/>
@@ -3307,18 +3093,22 @@
                     <w:snapToGrid w:val="0"/>
                     <w:spacing w:line="460" w:lineRule="atLeast"/>
                     <w:rPr>
-                      <w:rFonts w:hint="default" w:eastAsia="宋体"/>
-                      <w:szCs w:val="21"/>
-                      <w:lang w:val="en-US" w:eastAsia="zh-CN"/>
-                    </w:rPr>
-                  </w:pPr>
-                  <w:r>
-                    <w:rPr>
-                      <w:rFonts w:hint="eastAsia"/>
-                      <w:szCs w:val="21"/>
-                      <w:lang w:val="en-US" w:eastAsia="zh-CN"/>
-                    </w:rPr>
-                    <w:t>19</w:t>
+                      <w:rFonts w:hint="eastAsia"/>
+                      <w:szCs w:val="21"/>
+                    </w:rPr>
+                  </w:pPr>
+                  <w:r>
+                    <w:rPr>
+                      <w:rFonts w:hint="eastAsia"/>
+                      <w:szCs w:val="21"/>
+                    </w:rPr>
+                    <w:t>1</w:t>
+                  </w:r>
+                  <w:r>
+                    <w:rPr>
+                      <w:szCs w:val="21"/>
+                    </w:rPr>
+                    <w:t>9</w:t>
                   </w:r>
                 </w:p>
               </w:tc>
@@ -3333,15 +3123,16 @@
                     <w:snapToGrid w:val="0"/>
                     <w:spacing w:line="460" w:lineRule="atLeast"/>
                     <w:rPr>
-                      <w:szCs w:val="21"/>
-                    </w:rPr>
-                  </w:pPr>
-                  <w:r>
-                    <w:rPr>
-                      <w:rFonts w:hint="eastAsia"/>
-                      <w:szCs w:val="21"/>
-                    </w:rPr>
-                    <w:t>内部评审，对第一次迭代进行总结</w:t>
+                      <w:rFonts w:hint="eastAsia"/>
+                      <w:szCs w:val="21"/>
+                    </w:rPr>
+                  </w:pPr>
+                  <w:r>
+                    <w:rPr>
+                      <w:rFonts w:hint="eastAsia"/>
+                      <w:szCs w:val="21"/>
+                    </w:rPr>
+                    <w:t>完成控制台的编写</w:t>
                   </w:r>
                 </w:p>
               </w:tc>
@@ -3356,9 +3147,8 @@
                     <w:snapToGrid w:val="0"/>
                     <w:spacing w:line="460" w:lineRule="atLeast"/>
                     <w:rPr>
-                      <w:rFonts w:hint="eastAsia" w:eastAsia="宋体"/>
-                      <w:szCs w:val="21"/>
-                      <w:lang w:val="en-US" w:eastAsia="zh-CN"/>
+                      <w:rFonts w:hint="eastAsia"/>
+                      <w:szCs w:val="21"/>
                     </w:rPr>
                   </w:pPr>
                   <w:r>
@@ -3372,68 +3162,7 @@
                     <w:rPr>
                       <w:szCs w:val="21"/>
                     </w:rPr>
-                    <w:t>0</w:t>
-                  </w:r>
-                  <w:r>
-                    <w:rPr>
-                      <w:rFonts w:hint="eastAsia"/>
-                      <w:szCs w:val="21"/>
-                    </w:rPr>
-                    <w:t>20</w:t>
-                  </w:r>
-                  <w:r>
-                    <w:rPr>
-                      <w:szCs w:val="21"/>
-                    </w:rPr>
-                    <w:t>.</w:t>
-                  </w:r>
-                  <w:r>
-                    <w:rPr>
-                      <w:rFonts w:hint="eastAsia"/>
-                      <w:szCs w:val="21"/>
-                    </w:rPr>
-                    <w:t>10</w:t>
-                  </w:r>
-                  <w:r>
-                    <w:rPr>
-                      <w:szCs w:val="21"/>
-                    </w:rPr>
-                    <w:t>.</w:t>
-                  </w:r>
-                  <w:r>
-                    <w:rPr>
-                      <w:rFonts w:hint="eastAsia"/>
-                      <w:szCs w:val="21"/>
-                      <w:lang w:val="en-US" w:eastAsia="zh-CN"/>
-                    </w:rPr>
-                    <w:t>6</w:t>
-                  </w:r>
-                  <w:r>
-                    <w:rPr>
-                      <w:szCs w:val="21"/>
-                    </w:rPr>
-                    <w:t xml:space="preserve"> – 20</w:t>
-                  </w:r>
-                  <w:r>
-                    <w:rPr>
-                      <w:rFonts w:hint="eastAsia"/>
-                      <w:szCs w:val="21"/>
-                    </w:rPr>
-                    <w:t>20</w:t>
-                  </w:r>
-                  <w:r>
-                    <w:rPr>
-                      <w:szCs w:val="21"/>
-                    </w:rPr>
-                    <w:t>.10.</w:t>
-                  </w:r>
-                  <w:r>
-                    <w:rPr>
-                      <w:rFonts w:hint="eastAsia"/>
-                      <w:szCs w:val="21"/>
-                      <w:lang w:val="en-US" w:eastAsia="zh-CN"/>
-                    </w:rPr>
-                    <w:t>7</w:t>
+                    <w:t>020.10.8 - 2020.10.9</w:t>
                   </w:r>
                 </w:p>
               </w:tc>
@@ -3448,36 +3177,21 @@
                     <w:snapToGrid w:val="0"/>
                     <w:spacing w:line="460" w:lineRule="atLeast"/>
                     <w:rPr>
-                      <w:szCs w:val="21"/>
-                    </w:rPr>
-                  </w:pPr>
-                  <w:r>
-                    <w:rPr>
-                      <w:rFonts w:hint="eastAsia"/>
-                      <w:szCs w:val="21"/>
-                    </w:rPr>
-                    <w:t>所有人</w:t>
+                      <w:rFonts w:hint="eastAsia"/>
+                      <w:szCs w:val="21"/>
+                    </w:rPr>
+                  </w:pPr>
+                  <w:r>
+                    <w:rPr>
+                      <w:rFonts w:hint="eastAsia"/>
+                      <w:szCs w:val="21"/>
+                    </w:rPr>
+                    <w:t>吴侃真</w:t>
                   </w:r>
                 </w:p>
               </w:tc>
             </w:tr>
             <w:tr>
-              <w:tblPrEx>
-                <w:tblBorders>
-                  <w:top w:val="single" w:color="auto" w:sz="4" w:space="0"/>
-                  <w:left w:val="single" w:color="auto" w:sz="4" w:space="0"/>
-                  <w:bottom w:val="single" w:color="auto" w:sz="4" w:space="0"/>
-                  <w:right w:val="single" w:color="auto" w:sz="4" w:space="0"/>
-                  <w:insideH w:val="single" w:color="auto" w:sz="4" w:space="0"/>
-                  <w:insideV w:val="single" w:color="auto" w:sz="4" w:space="0"/>
-                </w:tblBorders>
-                <w:tblCellMar>
-                  <w:top w:w="0" w:type="dxa"/>
-                  <w:left w:w="108" w:type="dxa"/>
-                  <w:bottom w:w="0" w:type="dxa"/>
-                  <w:right w:w="108" w:type="dxa"/>
-                </w:tblCellMar>
-              </w:tblPrEx>
               <w:tc>
                 <w:tcPr>
                   <w:tcW w:w="704" w:type="dxa"/>
@@ -3489,19 +3203,187 @@
                     <w:snapToGrid w:val="0"/>
                     <w:spacing w:line="460" w:lineRule="atLeast"/>
                     <w:rPr>
-                      <w:rFonts w:hint="default" w:eastAsia="宋体"/>
-                      <w:szCs w:val="21"/>
-                      <w:lang w:val="en-US" w:eastAsia="zh-CN"/>
-                    </w:rPr>
-                  </w:pPr>
-                  <w:r>
-                    <w:rPr>
-                      <w:rFonts w:hint="eastAsia"/>
-                      <w:szCs w:val="21"/>
-                      <w:lang w:val="en-US" w:eastAsia="zh-CN"/>
+                      <w:szCs w:val="21"/>
+                    </w:rPr>
+                  </w:pPr>
+                  <w:r>
+                    <w:rPr>
+                      <w:rFonts w:hint="eastAsia"/>
+                      <w:szCs w:val="21"/>
+                    </w:rPr>
+                    <w:t>2</w:t>
+                  </w:r>
+                  <w:r>
+                    <w:rPr>
+                      <w:szCs w:val="21"/>
+                    </w:rPr>
+                    <w:t>0</w:t>
+                  </w:r>
+                </w:p>
+              </w:tc>
+              <w:tc>
+                <w:tcPr>
+                  <w:tcW w:w="3476" w:type="dxa"/>
+                  <w:shd w:val="clear" w:color="auto" w:fill="auto"/>
+                </w:tcPr>
+                <w:p>
+                  <w:pPr>
+                    <w:adjustRightInd w:val="0"/>
+                    <w:snapToGrid w:val="0"/>
+                    <w:spacing w:line="460" w:lineRule="atLeast"/>
+                    <w:rPr>
+                      <w:szCs w:val="21"/>
+                    </w:rPr>
+                  </w:pPr>
+                  <w:r>
+                    <w:rPr>
+                      <w:rFonts w:hint="eastAsia"/>
+                      <w:szCs w:val="21"/>
+                    </w:rPr>
+                    <w:t>内部评审，对第一次迭代进行总结</w:t>
+                  </w:r>
+                </w:p>
+              </w:tc>
+              <w:tc>
+                <w:tcPr>
+                  <w:tcW w:w="2091" w:type="dxa"/>
+                  <w:shd w:val="clear" w:color="auto" w:fill="auto"/>
+                </w:tcPr>
+                <w:p>
+                  <w:pPr>
+                    <w:adjustRightInd w:val="0"/>
+                    <w:snapToGrid w:val="0"/>
+                    <w:spacing w:line="460" w:lineRule="atLeast"/>
+                    <w:rPr>
+                      <w:szCs w:val="21"/>
+                    </w:rPr>
+                  </w:pPr>
+                  <w:r>
+                    <w:rPr>
+                      <w:rFonts w:hint="eastAsia"/>
+                      <w:szCs w:val="21"/>
+                    </w:rPr>
+                    <w:t>2</w:t>
+                  </w:r>
+                  <w:r>
+                    <w:rPr>
+                      <w:szCs w:val="21"/>
+                    </w:rPr>
+                    <w:t>0</w:t>
+                  </w:r>
+                  <w:r>
+                    <w:rPr>
+                      <w:rFonts w:hint="eastAsia"/>
+                      <w:szCs w:val="21"/>
                     </w:rPr>
                     <w:t>20</w:t>
                   </w:r>
+                  <w:r>
+                    <w:rPr>
+                      <w:szCs w:val="21"/>
+                    </w:rPr>
+                    <w:t>.</w:t>
+                  </w:r>
+                  <w:r>
+                    <w:rPr>
+                      <w:rFonts w:hint="eastAsia"/>
+                      <w:szCs w:val="21"/>
+                    </w:rPr>
+                    <w:t>10</w:t>
+                  </w:r>
+                  <w:r>
+                    <w:rPr>
+                      <w:szCs w:val="21"/>
+                    </w:rPr>
+                    <w:t>.</w:t>
+                  </w:r>
+                  <w:r>
+                    <w:rPr>
+                      <w:rFonts w:hint="eastAsia"/>
+                      <w:szCs w:val="21"/>
+                    </w:rPr>
+                    <w:t>6</w:t>
+                  </w:r>
+                  <w:r>
+                    <w:rPr>
+                      <w:szCs w:val="21"/>
+                    </w:rPr>
+                    <w:t xml:space="preserve"> – 20</w:t>
+                  </w:r>
+                  <w:r>
+                    <w:rPr>
+                      <w:rFonts w:hint="eastAsia"/>
+                      <w:szCs w:val="21"/>
+                    </w:rPr>
+                    <w:t>20</w:t>
+                  </w:r>
+                  <w:r>
+                    <w:rPr>
+                      <w:szCs w:val="21"/>
+                    </w:rPr>
+                    <w:t>.10.</w:t>
+                  </w:r>
+                  <w:r>
+                    <w:rPr>
+                      <w:rFonts w:hint="eastAsia"/>
+                      <w:szCs w:val="21"/>
+                    </w:rPr>
+                    <w:t>7</w:t>
+                  </w:r>
+                </w:p>
+              </w:tc>
+              <w:tc>
+                <w:tcPr>
+                  <w:tcW w:w="2091" w:type="dxa"/>
+                  <w:shd w:val="clear" w:color="auto" w:fill="auto"/>
+                </w:tcPr>
+                <w:p>
+                  <w:pPr>
+                    <w:adjustRightInd w:val="0"/>
+                    <w:snapToGrid w:val="0"/>
+                    <w:spacing w:line="460" w:lineRule="atLeast"/>
+                    <w:rPr>
+                      <w:szCs w:val="21"/>
+                    </w:rPr>
+                  </w:pPr>
+                  <w:r>
+                    <w:rPr>
+                      <w:rFonts w:hint="eastAsia"/>
+                      <w:szCs w:val="21"/>
+                    </w:rPr>
+                    <w:t>所有人</w:t>
+                  </w:r>
+                </w:p>
+              </w:tc>
+            </w:tr>
+            <w:tr>
+              <w:tc>
+                <w:tcPr>
+                  <w:tcW w:w="704" w:type="dxa"/>
+                  <w:shd w:val="clear" w:color="auto" w:fill="auto"/>
+                </w:tcPr>
+                <w:p>
+                  <w:pPr>
+                    <w:adjustRightInd w:val="0"/>
+                    <w:snapToGrid w:val="0"/>
+                    <w:spacing w:line="460" w:lineRule="atLeast"/>
+                    <w:rPr>
+                      <w:szCs w:val="21"/>
+                    </w:rPr>
+                  </w:pPr>
+                  <w:r>
+                    <w:rPr>
+                      <w:rFonts w:hint="eastAsia"/>
+                      <w:szCs w:val="21"/>
+                    </w:rPr>
+                    <w:t>2</w:t>
+                  </w:r>
+                  <w:r>
+                    <w:rPr>
+                      <w:szCs w:val="21"/>
+                    </w:rPr>
+                    <w:t>1</w:t>
+                  </w:r>
                 </w:p>
               </w:tc>
               <w:tc>
@@ -3538,9 +3420,7 @@
                     <w:snapToGrid w:val="0"/>
                     <w:spacing w:line="460" w:lineRule="atLeast"/>
                     <w:rPr>
-                      <w:rFonts w:hint="eastAsia" w:eastAsia="宋体"/>
-                      <w:szCs w:val="21"/>
-                      <w:lang w:val="en-US" w:eastAsia="zh-CN"/>
+                      <w:szCs w:val="21"/>
                     </w:rPr>
                   </w:pPr>
                   <w:r>
@@ -3586,7 +3466,6 @@
                     <w:rPr>
                       <w:rFonts w:hint="eastAsia"/>
                       <w:szCs w:val="21"/>
-                      <w:lang w:val="en-US" w:eastAsia="zh-CN"/>
                     </w:rPr>
                     <w:t>8</w:t>
                   </w:r>
@@ -3613,7 +3492,6 @@
                     <w:rPr>
                       <w:rFonts w:hint="eastAsia"/>
                       <w:szCs w:val="21"/>
-                      <w:lang w:val="en-US" w:eastAsia="zh-CN"/>
                     </w:rPr>
                     <w:t>9</w:t>
                   </w:r>
@@ -3657,30 +3535,14 @@
         </w:tc>
       </w:tr>
       <w:tr>
-        <w:tblPrEx>
-          <w:tblBorders>
-            <w:top w:val="single" w:color="auto" w:sz="4" w:space="0"/>
-            <w:left w:val="single" w:color="auto" w:sz="4" w:space="0"/>
-            <w:bottom w:val="single" w:color="auto" w:sz="4" w:space="0"/>
-            <w:right w:val="single" w:color="auto" w:sz="4" w:space="0"/>
-            <w:insideH w:val="single" w:color="auto" w:sz="4" w:space="0"/>
-            <w:insideV w:val="single" w:color="auto" w:sz="4" w:space="0"/>
-          </w:tblBorders>
-          <w:tblCellMar>
-            <w:top w:w="0" w:type="dxa"/>
-            <w:left w:w="108" w:type="dxa"/>
-            <w:bottom w:w="0" w:type="dxa"/>
-            <w:right w:w="108" w:type="dxa"/>
-          </w:tblCellMar>
-        </w:tblPrEx>
         <w:tc>
           <w:tcPr>
             <w:tcW w:w="8593" w:type="dxa"/>
             <w:gridSpan w:val="4"/>
             <w:tcBorders>
-              <w:left w:val="single" w:color="auto" w:sz="4" w:space="0"/>
-              <w:bottom w:val="single" w:color="auto" w:sz="4" w:space="0"/>
-              <w:right w:val="single" w:color="auto" w:sz="4" w:space="0"/>
+              <w:left w:val="single" w:sz="4" w:space="0" w:color="auto"/>
+              <w:bottom w:val="single" w:sz="4" w:space="0" w:color="auto"/>
+              <w:right w:val="single" w:sz="4" w:space="0" w:color="auto"/>
             </w:tcBorders>
             <w:shd w:val="clear" w:color="auto" w:fill="auto"/>
           </w:tcPr>
@@ -3698,6 +3560,7 @@
                 <w:rFonts w:hint="eastAsia"/>
                 <w:szCs w:val="21"/>
               </w:rPr>
+              <w:lastRenderedPageBreak/>
               <w:t>预期</w:t>
             </w:r>
             <w:r>
@@ -3730,10 +3593,12 @@
               </w:rPr>
               <w:t>文档：</w:t>
             </w:r>
+            <w:bookmarkStart w:id="1" w:name="_GoBack"/>
+            <w:bookmarkEnd w:id="1"/>
           </w:p>
           <w:p>
             <w:pPr>
-              <w:pStyle w:val="12"/>
+              <w:pStyle w:val="aa"/>
               <w:numPr>
                 <w:ilvl w:val="0"/>
                 <w:numId w:val="1"/>
@@ -3756,7 +3621,7 @@
           </w:p>
           <w:p>
             <w:pPr>
-              <w:pStyle w:val="12"/>
+              <w:pStyle w:val="aa"/>
               <w:numPr>
                 <w:ilvl w:val="0"/>
                 <w:numId w:val="1"/>
@@ -3774,12 +3639,19 @@
                 <w:rFonts w:hint="eastAsia"/>
                 <w:szCs w:val="21"/>
               </w:rPr>
-              <w:t>Vision文档</w:t>
+              <w:t>Vision</w:t>
+            </w:r>
+            <w:r>
+              <w:rPr>
+                <w:rFonts w:hint="eastAsia"/>
+                <w:szCs w:val="21"/>
+              </w:rPr>
+              <w:t>文档</w:t>
             </w:r>
           </w:p>
           <w:p>
             <w:pPr>
-              <w:pStyle w:val="12"/>
+              <w:pStyle w:val="aa"/>
               <w:numPr>
                 <w:ilvl w:val="0"/>
                 <w:numId w:val="1"/>
@@ -3802,7 +3674,7 @@
           </w:p>
           <w:p>
             <w:pPr>
-              <w:pStyle w:val="12"/>
+              <w:pStyle w:val="aa"/>
               <w:numPr>
                 <w:ilvl w:val="0"/>
                 <w:numId w:val="1"/>
@@ -3825,7 +3697,7 @@
           </w:p>
           <w:p>
             <w:pPr>
-              <w:pStyle w:val="12"/>
+              <w:pStyle w:val="aa"/>
               <w:numPr>
                 <w:ilvl w:val="0"/>
                 <w:numId w:val="1"/>
@@ -3843,7 +3715,14 @@
                 <w:rFonts w:hint="eastAsia"/>
                 <w:szCs w:val="21"/>
               </w:rPr>
-              <w:t>User-case模型</w:t>
+              <w:t>User-case</w:t>
+            </w:r>
+            <w:r>
+              <w:rPr>
+                <w:rFonts w:hint="eastAsia"/>
+                <w:szCs w:val="21"/>
+              </w:rPr>
+              <w:t>模型</w:t>
             </w:r>
           </w:p>
           <w:p>
@@ -3865,7 +3744,7 @@
           </w:p>
           <w:p>
             <w:pPr>
-              <w:pStyle w:val="12"/>
+              <w:pStyle w:val="aa"/>
               <w:numPr>
                 <w:ilvl w:val="0"/>
                 <w:numId w:val="2"/>
@@ -3882,12 +3761,16 @@
               <w:rPr>
                 <w:rFonts w:hint="eastAsia"/>
                 <w:szCs w:val="21"/>
-                <w:lang w:val="en-US" w:eastAsia="zh-CN"/>
-              </w:rPr>
-              <w:t>Adobe illustrator绘制的</w:t>
-            </w:r>
-            <w:bookmarkStart w:id="1" w:name="_GoBack"/>
-            <w:bookmarkEnd w:id="1"/>
+              </w:rPr>
+              <w:t>Adobe illustrator</w:t>
+            </w:r>
+            <w:r>
+              <w:rPr>
+                <w:rFonts w:hint="eastAsia"/>
+                <w:szCs w:val="21"/>
+              </w:rPr>
+              <w:t>绘制的</w:t>
+            </w:r>
             <w:r>
               <w:rPr>
                 <w:rFonts w:hint="eastAsia"/>
@@ -3909,29 +3792,13 @@
         </w:tc>
       </w:tr>
       <w:tr>
-        <w:tblPrEx>
-          <w:tblBorders>
-            <w:top w:val="single" w:color="auto" w:sz="4" w:space="0"/>
-            <w:left w:val="single" w:color="auto" w:sz="4" w:space="0"/>
-            <w:bottom w:val="single" w:color="auto" w:sz="4" w:space="0"/>
-            <w:right w:val="single" w:color="auto" w:sz="4" w:space="0"/>
-            <w:insideH w:val="single" w:color="auto" w:sz="4" w:space="0"/>
-            <w:insideV w:val="single" w:color="auto" w:sz="4" w:space="0"/>
-          </w:tblBorders>
-          <w:tblCellMar>
-            <w:top w:w="0" w:type="dxa"/>
-            <w:left w:w="108" w:type="dxa"/>
-            <w:bottom w:w="0" w:type="dxa"/>
-            <w:right w:w="108" w:type="dxa"/>
-          </w:tblCellMar>
-        </w:tblPrEx>
         <w:tc>
           <w:tcPr>
             <w:tcW w:w="8593" w:type="dxa"/>
             <w:gridSpan w:val="4"/>
             <w:tcBorders>
-              <w:left w:val="single" w:color="auto" w:sz="4" w:space="0"/>
-              <w:right w:val="single" w:color="auto" w:sz="4" w:space="0"/>
+              <w:left w:val="single" w:sz="4" w:space="0" w:color="auto"/>
+              <w:right w:val="single" w:sz="4" w:space="0" w:color="auto"/>
             </w:tcBorders>
             <w:shd w:val="clear" w:color="auto" w:fill="auto"/>
           </w:tcPr>
@@ -3954,7 +3821,7 @@
           </w:p>
           <w:p>
             <w:pPr>
-              <w:pStyle w:val="12"/>
+              <w:pStyle w:val="aa"/>
               <w:numPr>
                 <w:ilvl w:val="0"/>
                 <w:numId w:val="3"/>
@@ -3977,7 +3844,7 @@
           </w:p>
           <w:p>
             <w:pPr>
-              <w:pStyle w:val="12"/>
+              <w:pStyle w:val="aa"/>
               <w:numPr>
                 <w:ilvl w:val="0"/>
                 <w:numId w:val="4"/>
@@ -3995,12 +3862,40 @@
                 <w:rFonts w:hint="eastAsia"/>
                 <w:szCs w:val="21"/>
               </w:rPr>
-              <w:t>美观、有良好交互性的UI绘制及turtle绘制图形的展现</w:t>
+              <w:t>美观、有良好交互性的</w:t>
+            </w:r>
+            <w:r>
+              <w:rPr>
+                <w:rFonts w:hint="eastAsia"/>
+                <w:szCs w:val="21"/>
+              </w:rPr>
+              <w:t>UI</w:t>
+            </w:r>
+            <w:r>
+              <w:rPr>
+                <w:rFonts w:hint="eastAsia"/>
+                <w:szCs w:val="21"/>
+              </w:rPr>
+              <w:t>绘制及</w:t>
+            </w:r>
+            <w:r>
+              <w:rPr>
+                <w:rFonts w:hint="eastAsia"/>
+                <w:szCs w:val="21"/>
+              </w:rPr>
+              <w:t>turtle</w:t>
+            </w:r>
+            <w:r>
+              <w:rPr>
+                <w:rFonts w:hint="eastAsia"/>
+                <w:szCs w:val="21"/>
+              </w:rPr>
+              <w:t>绘制图形的展现</w:t>
             </w:r>
           </w:p>
           <w:p>
             <w:pPr>
-              <w:pStyle w:val="12"/>
+              <w:pStyle w:val="aa"/>
               <w:numPr>
                 <w:ilvl w:val="0"/>
                 <w:numId w:val="4"/>
@@ -4023,7 +3918,7 @@
           </w:p>
           <w:p>
             <w:pPr>
-              <w:pStyle w:val="12"/>
+              <w:pStyle w:val="aa"/>
               <w:numPr>
                 <w:ilvl w:val="0"/>
                 <w:numId w:val="4"/>
@@ -4041,7 +3936,21 @@
                 <w:rFonts w:hint="eastAsia"/>
                 <w:szCs w:val="21"/>
               </w:rPr>
-              <w:t>类似IDE的语法检查与智能提示</w:t>
+              <w:t>类似</w:t>
+            </w:r>
+            <w:r>
+              <w:rPr>
+                <w:rFonts w:hint="eastAsia"/>
+                <w:szCs w:val="21"/>
+              </w:rPr>
+              <w:t>IDE</w:t>
+            </w:r>
+            <w:r>
+              <w:rPr>
+                <w:rFonts w:hint="eastAsia"/>
+                <w:szCs w:val="21"/>
+              </w:rPr>
+              <w:t>的语法检查与智能提示</w:t>
             </w:r>
           </w:p>
           <w:p>
@@ -4049,7 +3958,7 @@
               <w:adjustRightInd w:val="0"/>
               <w:snapToGrid w:val="0"/>
               <w:spacing w:line="460" w:lineRule="atLeast"/>
-              <w:ind w:firstLine="420" w:firstLineChars="200"/>
+              <w:ind w:firstLineChars="200" w:firstLine="420"/>
               <w:rPr>
                 <w:szCs w:val="21"/>
               </w:rPr>
@@ -4059,12 +3968,40 @@
                 <w:rFonts w:hint="eastAsia"/>
                 <w:szCs w:val="21"/>
               </w:rPr>
-              <w:t>应对方案：可参考市面上同类产品与相关设计书籍教程对UI进行设计；深入学习网络IO与并发的各种知识，尝试不同方案选取最优；实时智能语法可以参考编译原理中学到的知识。解耦各个功能模块，即使某个技术无法实现，也不会影响到主体功能的使用。</w:t>
+              <w:t>应对方案：可参考市面上同类产品与相关设计书籍教程对</w:t>
+            </w:r>
+            <w:r>
+              <w:rPr>
+                <w:rFonts w:hint="eastAsia"/>
+                <w:szCs w:val="21"/>
+              </w:rPr>
+              <w:t>UI</w:t>
+            </w:r>
+            <w:r>
+              <w:rPr>
+                <w:rFonts w:hint="eastAsia"/>
+                <w:szCs w:val="21"/>
+              </w:rPr>
+              <w:t>进行设计；深入学习网络</w:t>
+            </w:r>
+            <w:r>
+              <w:rPr>
+                <w:rFonts w:hint="eastAsia"/>
+                <w:szCs w:val="21"/>
+              </w:rPr>
+              <w:t>IO</w:t>
+            </w:r>
+            <w:r>
+              <w:rPr>
+                <w:rFonts w:hint="eastAsia"/>
+                <w:szCs w:val="21"/>
+              </w:rPr>
+              <w:t>与并发的各种知识，尝试不同方案选取最优；实时智能语法可以参考编译原理中学到的知识。解耦各个功能模块，即使某个技术无法实现，也不会影响到主体功能的使用。</w:t>
             </w:r>
           </w:p>
           <w:p>
             <w:pPr>
-              <w:pStyle w:val="12"/>
+              <w:pStyle w:val="aa"/>
               <w:numPr>
                 <w:ilvl w:val="0"/>
                 <w:numId w:val="3"/>
@@ -4087,7 +4024,7 @@
           </w:p>
           <w:p>
             <w:pPr>
-              <w:pStyle w:val="12"/>
+              <w:pStyle w:val="aa"/>
               <w:numPr>
                 <w:ilvl w:val="0"/>
                 <w:numId w:val="5"/>
@@ -4100,17 +4037,27 @@
                 <w:szCs w:val="21"/>
               </w:rPr>
             </w:pPr>
-            <w:r>
-              <w:rPr>
-                <w:rFonts w:hint="eastAsia"/>
-                <w:szCs w:val="21"/>
-              </w:rPr>
-              <w:t>搭建低延迟，高并发的联机架构</w:t>
+            <w:proofErr w:type="gramStart"/>
+            <w:r>
+              <w:rPr>
+                <w:rFonts w:hint="eastAsia"/>
+                <w:szCs w:val="21"/>
+              </w:rPr>
+              <w:lastRenderedPageBreak/>
+              <w:t>搭建低</w:t>
+            </w:r>
+            <w:proofErr w:type="gramEnd"/>
+            <w:r>
+              <w:rPr>
+                <w:rFonts w:hint="eastAsia"/>
+                <w:szCs w:val="21"/>
+              </w:rPr>
+              <w:t>延迟，高并发的联机架构</w:t>
             </w:r>
           </w:p>
           <w:p>
             <w:pPr>
-              <w:pStyle w:val="12"/>
+              <w:pStyle w:val="aa"/>
               <w:numPr>
                 <w:ilvl w:val="0"/>
                 <w:numId w:val="5"/>
@@ -4145,12 +4092,77 @@
                 <w:rFonts w:hint="eastAsia"/>
                 <w:szCs w:val="21"/>
               </w:rPr>
-              <w:t xml:space="preserve">    应对方案：针对联机架构，抛弃笨重的Spring后端，使用Go语言搭建轻量且具有高并发性能的服务器；针对单机架构，深入了解不同系统的绘图API，以获得比封装函数更好的性能。</w:t>
+              <w:t xml:space="preserve">    </w:t>
+            </w:r>
+            <w:r>
+              <w:rPr>
+                <w:rFonts w:hint="eastAsia"/>
+                <w:szCs w:val="21"/>
+              </w:rPr>
+              <w:t>应对方案：针对联机架构，抛弃笨重的</w:t>
+            </w:r>
+            <w:r>
+              <w:rPr>
+                <w:rFonts w:hint="eastAsia"/>
+                <w:szCs w:val="21"/>
+              </w:rPr>
+              <w:t>Spring</w:t>
+            </w:r>
+            <w:r>
+              <w:rPr>
+                <w:rFonts w:hint="eastAsia"/>
+                <w:szCs w:val="21"/>
+              </w:rPr>
+              <w:t>后端，使用</w:t>
+            </w:r>
+            <w:r>
+              <w:rPr>
+                <w:rFonts w:hint="eastAsia"/>
+                <w:szCs w:val="21"/>
+              </w:rPr>
+              <w:t>Go</w:t>
+            </w:r>
+            <w:r>
+              <w:rPr>
+                <w:rFonts w:hint="eastAsia"/>
+                <w:szCs w:val="21"/>
+              </w:rPr>
+              <w:t>语言搭建</w:t>
+            </w:r>
+            <w:proofErr w:type="gramStart"/>
+            <w:r>
+              <w:rPr>
+                <w:rFonts w:hint="eastAsia"/>
+                <w:szCs w:val="21"/>
+              </w:rPr>
+              <w:t>轻量且具有</w:t>
+            </w:r>
+            <w:proofErr w:type="gramEnd"/>
+            <w:r>
+              <w:rPr>
+                <w:rFonts w:hint="eastAsia"/>
+                <w:szCs w:val="21"/>
+              </w:rPr>
+              <w:t>高并发性能的服务器；针对单机架构，深入了解不同系统的绘图</w:t>
+            </w:r>
+            <w:r>
+              <w:rPr>
+                <w:rFonts w:hint="eastAsia"/>
+                <w:szCs w:val="21"/>
+              </w:rPr>
+              <w:t>API</w:t>
+            </w:r>
+            <w:r>
+              <w:rPr>
+                <w:rFonts w:hint="eastAsia"/>
+                <w:szCs w:val="21"/>
+              </w:rPr>
+              <w:t>，以获得比封装函数更好的性能。</w:t>
             </w:r>
           </w:p>
           <w:p>
             <w:pPr>
-              <w:pStyle w:val="12"/>
+              <w:pStyle w:val="aa"/>
               <w:numPr>
                 <w:ilvl w:val="0"/>
                 <w:numId w:val="3"/>
@@ -4173,7 +4185,7 @@
           </w:p>
           <w:p>
             <w:pPr>
-              <w:pStyle w:val="12"/>
+              <w:pStyle w:val="aa"/>
               <w:numPr>
                 <w:ilvl w:val="0"/>
                 <w:numId w:val="5"/>
@@ -4196,7 +4208,7 @@
           </w:p>
           <w:p>
             <w:pPr>
-              <w:pStyle w:val="12"/>
+              <w:pStyle w:val="aa"/>
               <w:numPr>
                 <w:ilvl w:val="0"/>
                 <w:numId w:val="5"/>
@@ -4231,12 +4243,19 @@
                 <w:rFonts w:hint="eastAsia"/>
                 <w:szCs w:val="21"/>
               </w:rPr>
-              <w:t xml:space="preserve">    应对方案：对整个项目需要完成的任务进行归类，设定优先级，先执行优先级高的任务，在时间非常紧张的情况下只能舍弃优先级低的任务，如进阶需求、详细文档等。</w:t>
+              <w:t xml:space="preserve">    </w:t>
+            </w:r>
+            <w:r>
+              <w:rPr>
+                <w:rFonts w:hint="eastAsia"/>
+                <w:szCs w:val="21"/>
+              </w:rPr>
+              <w:t>应对方案：对整个项目需要完成的任务进行归类，设定优先级，先执行优先级高的任务，在时间非常紧张的情况下只能舍弃优先级低的任务，如进阶需求、详细文档等。</w:t>
             </w:r>
           </w:p>
           <w:p>
             <w:pPr>
-              <w:pStyle w:val="12"/>
+              <w:pStyle w:val="aa"/>
               <w:numPr>
                 <w:ilvl w:val="0"/>
                 <w:numId w:val="3"/>
@@ -4259,7 +4278,7 @@
           </w:p>
           <w:p>
             <w:pPr>
-              <w:pStyle w:val="12"/>
+              <w:pStyle w:val="aa"/>
               <w:numPr>
                 <w:ilvl w:val="0"/>
                 <w:numId w:val="6"/>
@@ -4282,7 +4301,7 @@
           </w:p>
           <w:p>
             <w:pPr>
-              <w:pStyle w:val="12"/>
+              <w:pStyle w:val="aa"/>
               <w:numPr>
                 <w:ilvl w:val="0"/>
                 <w:numId w:val="6"/>
@@ -4300,12 +4319,28 @@
                 <w:rFonts w:hint="eastAsia"/>
                 <w:szCs w:val="21"/>
               </w:rPr>
-              <w:t>进阶需求实现难度较大</w:t>
+              <w:t>进</w:t>
+            </w:r>
+            <w:proofErr w:type="gramStart"/>
+            <w:r>
+              <w:rPr>
+                <w:rFonts w:hint="eastAsia"/>
+                <w:szCs w:val="21"/>
+              </w:rPr>
+              <w:t>阶需求</w:t>
+            </w:r>
+            <w:proofErr w:type="gramEnd"/>
+            <w:r>
+              <w:rPr>
+                <w:rFonts w:hint="eastAsia"/>
+                <w:szCs w:val="21"/>
+              </w:rPr>
+              <w:t>实现难度较大</w:t>
             </w:r>
           </w:p>
           <w:p>
             <w:pPr>
-              <w:pStyle w:val="12"/>
+              <w:pStyle w:val="aa"/>
               <w:numPr>
                 <w:ilvl w:val="0"/>
                 <w:numId w:val="6"/>
@@ -4323,7 +4358,14 @@
                 <w:rFonts w:hint="eastAsia"/>
                 <w:szCs w:val="21"/>
               </w:rPr>
-              <w:t>由于项目经验不足，随着项目的推进才发现组内预先设定的需求不合理，需要修改</w:t>
+              <w:t>由于项目经验不足，</w:t>
+            </w:r>
+            <w:r>
+              <w:rPr>
+                <w:rFonts w:hint="eastAsia"/>
+                <w:szCs w:val="21"/>
+              </w:rPr>
+              <w:t>随着项目的推进才发现组内预先设定的需求不合理，需要修改</w:t>
             </w:r>
           </w:p>
           <w:p>
@@ -4340,12 +4382,19 @@
                 <w:rFonts w:hint="eastAsia"/>
                 <w:szCs w:val="21"/>
               </w:rPr>
-              <w:t xml:space="preserve">    应对方案：进行良好的架构设计，尽量提高代码的可读性、可维护性，使得在需求发生变动时，能够较为快速地在原有项目基础上进行修改。</w:t>
+              <w:t xml:space="preserve">    </w:t>
+            </w:r>
+            <w:r>
+              <w:rPr>
+                <w:rFonts w:hint="eastAsia"/>
+                <w:szCs w:val="21"/>
+              </w:rPr>
+              <w:t>应对方案：进行良好的架构设计，尽量提高代码的可读性、可维护性，使得在需求发生变动时，能够较为快速地在原有项目基础上进行修改。</w:t>
             </w:r>
           </w:p>
           <w:p>
             <w:pPr>
-              <w:pStyle w:val="12"/>
+              <w:pStyle w:val="aa"/>
               <w:numPr>
                 <w:ilvl w:val="0"/>
                 <w:numId w:val="3"/>
@@ -4368,7 +4417,7 @@
           </w:p>
           <w:p>
             <w:pPr>
-              <w:pStyle w:val="12"/>
+              <w:pStyle w:val="aa"/>
               <w:numPr>
                 <w:ilvl w:val="0"/>
                 <w:numId w:val="7"/>
@@ -4403,7 +4452,14 @@
                 <w:rFonts w:hint="eastAsia"/>
                 <w:szCs w:val="21"/>
               </w:rPr>
-              <w:t xml:space="preserve">    应对方案：对模块解耦时设计良好接口，并严格遵循接口约定不轻易改变。准备多套集成方案，确保一种方案有良好的模块兼容性。</w:t>
+              <w:t xml:space="preserve">    </w:t>
+            </w:r>
+            <w:r>
+              <w:rPr>
+                <w:rFonts w:hint="eastAsia"/>
+                <w:szCs w:val="21"/>
+              </w:rPr>
+              <w:t>应对方案：对模块解耦时设计良好接口，并严格遵循接口约定不轻易改变。准备多套集成方案，确保一种方案有良好的模块兼容性。</w:t>
             </w:r>
           </w:p>
           <w:p>
@@ -4439,29 +4495,13 @@
         </w:tc>
       </w:tr>
       <w:tr>
-        <w:tblPrEx>
-          <w:tblBorders>
-            <w:top w:val="single" w:color="auto" w:sz="4" w:space="0"/>
-            <w:left w:val="single" w:color="auto" w:sz="4" w:space="0"/>
-            <w:bottom w:val="single" w:color="auto" w:sz="4" w:space="0"/>
-            <w:right w:val="single" w:color="auto" w:sz="4" w:space="0"/>
-            <w:insideH w:val="single" w:color="auto" w:sz="4" w:space="0"/>
-            <w:insideV w:val="single" w:color="auto" w:sz="4" w:space="0"/>
-          </w:tblBorders>
-          <w:tblCellMar>
-            <w:top w:w="0" w:type="dxa"/>
-            <w:left w:w="108" w:type="dxa"/>
-            <w:bottom w:w="0" w:type="dxa"/>
-            <w:right w:w="108" w:type="dxa"/>
-          </w:tblCellMar>
-        </w:tblPrEx>
         <w:tc>
           <w:tcPr>
             <w:tcW w:w="8593" w:type="dxa"/>
             <w:gridSpan w:val="4"/>
             <w:tcBorders>
-              <w:left w:val="single" w:color="auto" w:sz="4" w:space="0"/>
-              <w:right w:val="single" w:color="auto" w:sz="4" w:space="0"/>
+              <w:left w:val="single" w:sz="4" w:space="0" w:color="auto"/>
+              <w:right w:val="single" w:sz="4" w:space="0" w:color="auto"/>
             </w:tcBorders>
             <w:shd w:val="clear" w:color="auto" w:fill="auto"/>
           </w:tcPr>
@@ -4480,27 +4520,27 @@
     </w:tbl>
     <w:p>
       <w:pPr>
-        <w:pStyle w:val="6"/>
-        <w:ind w:firstLine="0" w:firstLineChars="0"/>
+        <w:pStyle w:val="a8"/>
+        <w:ind w:firstLineChars="0" w:firstLine="0"/>
       </w:pPr>
     </w:p>
     <w:sectPr>
       <w:pgSz w:w="11906" w:h="16838"/>
       <w:pgMar w:top="1440" w:right="1800" w:bottom="1440" w:left="1800" w:header="851" w:footer="992" w:gutter="0"/>
-      <w:cols w:space="425" w:num="1"/>
-      <w:docGrid w:type="lines" w:linePitch="312" w:charSpace="0"/>
+      <w:cols w:space="425"/>
+      <w:docGrid w:type="lines" w:linePitch="312"/>
     </w:sectPr>
   </w:body>
 </w:document>
 </file>
 
 <file path=word/numbering.xml><?xml version="1.0" encoding="utf-8"?>
-<w:numbering xmlns:wpc="http://schemas.microsoft.com/office/word/2010/wordprocessingCanvas" xmlns:mc="http://schemas.openxmlformats.org/markup-compatibility/2006" xmlns:o="urn:schemas-microsoft-com:office:office" xmlns:r="http://schemas.openxmlformats.org/officeDocument/2006/relationships" xmlns:m="http://schemas.openxmlformats.org/officeDocument/2006/math" xmlns:v="urn:schemas-microsoft-com:vml" xmlns:wp14="http://schemas.microsoft.com/office/word/2010/wordprocessingDrawing" xmlns:wp="http://schemas.openxmlformats.org/drawingml/2006/wordprocessingDrawing" xmlns:w10="urn:schemas-microsoft-com:office:word" xmlns:w="http://schemas.openxmlformats.org/wordprocessingml/2006/main" xmlns:w14="http://schemas.microsoft.com/office/word/2010/wordml" xmlns:wpg="http://schemas.microsoft.com/office/word/2010/wordprocessingGroup" xmlns:wpi="http://schemas.microsoft.com/office/word/2010/wordprocessingInk" xmlns:wne="http://schemas.microsoft.com/office/word/2006/wordml" xmlns:wps="http://schemas.microsoft.com/office/word/2010/wordprocessingShape" mc:Ignorable="w14 wp14">
-  <w:abstractNum w:abstractNumId="0">
+<w:numbering xmlns:wpc="http://schemas.microsoft.com/office/word/2010/wordprocessingCanvas" xmlns:cx="http://schemas.microsoft.com/office/drawing/2014/chartex" xmlns:cx1="http://schemas.microsoft.com/office/drawing/2015/9/8/chartex" xmlns:cx2="http://schemas.microsoft.com/office/drawing/2015/10/21/chartex" xmlns:cx3="http://schemas.microsoft.com/office/drawing/2016/5/9/chartex" xmlns:cx4="http://schemas.microsoft.com/office/drawing/2016/5/10/chartex" xmlns:cx5="http://schemas.microsoft.com/office/drawing/2016/5/11/chartex" xmlns:cx6="http://schemas.microsoft.com/office/drawing/2016/5/12/chartex" xmlns:cx7="http://schemas.microsoft.com/office/drawing/2016/5/13/chartex" xmlns:cx8="http://schemas.microsoft.com/office/drawing/2016/5/14/chartex" xmlns:mc="http://schemas.openxmlformats.org/markup-compatibility/2006" xmlns:aink="http://schemas.microsoft.com/office/drawing/2016/ink" xmlns:am3d="http://schemas.microsoft.com/office/drawing/2017/model3d" xmlns:o="urn:schemas-microsoft-com:office:office" xmlns:r="http://schemas.openxmlformats.org/officeDocument/2006/relationships" xmlns:m="http://schemas.openxmlformats.org/officeDocument/2006/math" xmlns:v="urn:schemas-microsoft-com:vml" xmlns:wp14="http://schemas.microsoft.com/office/word/2010/wordprocessingDrawing" xmlns:wp="http://schemas.openxmlformats.org/drawingml/2006/wordprocessingDrawing" xmlns:w10="urn:schemas-microsoft-com:office:word" xmlns:w="http://schemas.openxmlformats.org/wordprocessingml/2006/main" xmlns:w14="http://schemas.microsoft.com/office/word/2010/wordml" xmlns:w15="http://schemas.microsoft.com/office/word/2012/wordml" xmlns:w16cid="http://schemas.microsoft.com/office/word/2016/wordml/cid" xmlns:w16se="http://schemas.microsoft.com/office/word/2015/wordml/symex" xmlns:wpg="http://schemas.microsoft.com/office/word/2010/wordprocessingGroup" xmlns:wpi="http://schemas.microsoft.com/office/word/2010/wordprocessingInk" xmlns:wne="http://schemas.microsoft.com/office/word/2006/wordml" xmlns:wps="http://schemas.microsoft.com/office/word/2010/wordprocessingShape" mc:Ignorable="w14 w15 w16se w16cid wp14">
+  <w:abstractNum w:abstractNumId="0" w15:restartNumberingAfterBreak="0">
     <w:nsid w:val="3119391F"/>
     <w:multiLevelType w:val="multilevel"/>
     <w:tmpl w:val="3119391F"/>
-    <w:lvl w:ilvl="0" w:tentative="0">
+    <w:lvl w:ilvl="0">
       <w:start w:val="1"/>
       <w:numFmt w:val="bullet"/>
       <w:lvlText w:val=""/>
@@ -4509,10 +4549,10 @@
         <w:ind w:left="780" w:hanging="420"/>
       </w:pPr>
       <w:rPr>
-        <w:rFonts w:hint="default" w:ascii="Wingdings" w:hAnsi="Wingdings"/>
+        <w:rFonts w:ascii="Wingdings" w:hAnsi="Wingdings" w:hint="default"/>
       </w:rPr>
     </w:lvl>
-    <w:lvl w:ilvl="1" w:tentative="0">
+    <w:lvl w:ilvl="1">
       <w:start w:val="1"/>
       <w:numFmt w:val="bullet"/>
       <w:lvlText w:val=""/>
@@ -4521,10 +4561,10 @@
         <w:ind w:left="1200" w:hanging="420"/>
       </w:pPr>
       <w:rPr>
-        <w:rFonts w:hint="default" w:ascii="Wingdings" w:hAnsi="Wingdings"/>
+        <w:rFonts w:ascii="Wingdings" w:hAnsi="Wingdings" w:hint="default"/>
       </w:rPr>
     </w:lvl>
-    <w:lvl w:ilvl="2" w:tentative="0">
+    <w:lvl w:ilvl="2">
       <w:start w:val="1"/>
       <w:numFmt w:val="bullet"/>
       <w:lvlText w:val=""/>
@@ -4533,10 +4573,10 @@
         <w:ind w:left="1620" w:hanging="420"/>
       </w:pPr>
       <w:rPr>
-        <w:rFonts w:hint="default" w:ascii="Wingdings" w:hAnsi="Wingdings"/>
+        <w:rFonts w:ascii="Wingdings" w:hAnsi="Wingdings" w:hint="default"/>
       </w:rPr>
     </w:lvl>
-    <w:lvl w:ilvl="3" w:tentative="0">
+    <w:lvl w:ilvl="3">
       <w:start w:val="1"/>
       <w:numFmt w:val="bullet"/>
       <w:lvlText w:val=""/>
@@ -4545,10 +4585,10 @@
         <w:ind w:left="2040" w:hanging="420"/>
       </w:pPr>
       <w:rPr>
-        <w:rFonts w:hint="default" w:ascii="Wingdings" w:hAnsi="Wingdings"/>
+        <w:rFonts w:ascii="Wingdings" w:hAnsi="Wingdings" w:hint="default"/>
       </w:rPr>
     </w:lvl>
-    <w:lvl w:ilvl="4" w:tentative="0">
+    <w:lvl w:ilvl="4">
       <w:start w:val="1"/>
       <w:numFmt w:val="bullet"/>
       <w:lvlText w:val=""/>
@@ -4557,10 +4597,10 @@
         <w:ind w:left="2460" w:hanging="420"/>
       </w:pPr>
       <w:rPr>
-        <w:rFonts w:hint="default" w:ascii="Wingdings" w:hAnsi="Wingdings"/>
+        <w:rFonts w:ascii="Wingdings" w:hAnsi="Wingdings" w:hint="default"/>
       </w:rPr>
     </w:lvl>
-    <w:lvl w:ilvl="5" w:tentative="0">
+    <w:lvl w:ilvl="5">
       <w:start w:val="1"/>
       <w:numFmt w:val="bullet"/>
       <w:lvlText w:val=""/>
@@ -4569,10 +4609,10 @@
         <w:ind w:left="2880" w:hanging="420"/>
       </w:pPr>
       <w:rPr>
-        <w:rFonts w:hint="default" w:ascii="Wingdings" w:hAnsi="Wingdings"/>
+        <w:rFonts w:ascii="Wingdings" w:hAnsi="Wingdings" w:hint="default"/>
       </w:rPr>
     </w:lvl>
-    <w:lvl w:ilvl="6" w:tentative="0">
+    <w:lvl w:ilvl="6">
       <w:start w:val="1"/>
       <w:numFmt w:val="bullet"/>
       <w:lvlText w:val=""/>
@@ -4581,10 +4621,10 @@
         <w:ind w:left="3300" w:hanging="420"/>
       </w:pPr>
       <w:rPr>
-        <w:rFonts w:hint="default" w:ascii="Wingdings" w:hAnsi="Wingdings"/>
+        <w:rFonts w:ascii="Wingdings" w:hAnsi="Wingdings" w:hint="default"/>
       </w:rPr>
     </w:lvl>
-    <w:lvl w:ilvl="7" w:tentative="0">
+    <w:lvl w:ilvl="7">
       <w:start w:val="1"/>
       <w:numFmt w:val="bullet"/>
       <w:lvlText w:val=""/>
@@ -4593,10 +4633,10 @@
         <w:ind w:left="3720" w:hanging="420"/>
       </w:pPr>
       <w:rPr>
-        <w:rFonts w:hint="default" w:ascii="Wingdings" w:hAnsi="Wingdings"/>
+        <w:rFonts w:ascii="Wingdings" w:hAnsi="Wingdings" w:hint="default"/>
       </w:rPr>
     </w:lvl>
-    <w:lvl w:ilvl="8" w:tentative="0">
+    <w:lvl w:ilvl="8">
       <w:start w:val="1"/>
       <w:numFmt w:val="bullet"/>
       <w:lvlText w:val=""/>
@@ -4605,15 +4645,15 @@
         <w:ind w:left="4140" w:hanging="420"/>
       </w:pPr>
       <w:rPr>
-        <w:rFonts w:hint="default" w:ascii="Wingdings" w:hAnsi="Wingdings"/>
+        <w:rFonts w:ascii="Wingdings" w:hAnsi="Wingdings" w:hint="default"/>
       </w:rPr>
     </w:lvl>
   </w:abstractNum>
-  <w:abstractNum w:abstractNumId="1">
+  <w:abstractNum w:abstractNumId="1" w15:restartNumberingAfterBreak="0">
     <w:nsid w:val="3787766D"/>
     <w:multiLevelType w:val="multilevel"/>
     <w:tmpl w:val="3787766D"/>
-    <w:lvl w:ilvl="0" w:tentative="0">
+    <w:lvl w:ilvl="0">
       <w:start w:val="1"/>
       <w:numFmt w:val="bullet"/>
       <w:lvlText w:val=""/>
@@ -4622,10 +4662,10 @@
         <w:ind w:left="780" w:hanging="420"/>
       </w:pPr>
       <w:rPr>
-        <w:rFonts w:hint="default" w:ascii="Wingdings" w:hAnsi="Wingdings"/>
+        <w:rFonts w:ascii="Wingdings" w:hAnsi="Wingdings" w:hint="default"/>
       </w:rPr>
     </w:lvl>
-    <w:lvl w:ilvl="1" w:tentative="0">
+    <w:lvl w:ilvl="1">
       <w:start w:val="1"/>
       <w:numFmt w:val="bullet"/>
       <w:lvlText w:val=""/>
@@ -4634,10 +4674,10 @@
         <w:ind w:left="1200" w:hanging="420"/>
       </w:pPr>
       <w:rPr>
-        <w:rFonts w:hint="default" w:ascii="Wingdings" w:hAnsi="Wingdings"/>
+        <w:rFonts w:ascii="Wingdings" w:hAnsi="Wingdings" w:hint="default"/>
       </w:rPr>
     </w:lvl>
-    <w:lvl w:ilvl="2" w:tentative="0">
+    <w:lvl w:ilvl="2">
       <w:start w:val="1"/>
       <w:numFmt w:val="bullet"/>
       <w:lvlText w:val=""/>
@@ -4646,10 +4686,10 @@
         <w:ind w:left="1620" w:hanging="420"/>
       </w:pPr>
       <w:rPr>
-        <w:rFonts w:hint="default" w:ascii="Wingdings" w:hAnsi="Wingdings"/>
+        <w:rFonts w:ascii="Wingdings" w:hAnsi="Wingdings" w:hint="default"/>
       </w:rPr>
     </w:lvl>
-    <w:lvl w:ilvl="3" w:tentative="0">
+    <w:lvl w:ilvl="3">
       <w:start w:val="1"/>
       <w:numFmt w:val="bullet"/>
       <w:lvlText w:val=""/>
@@ -4658,10 +4698,10 @@
         <w:ind w:left="2040" w:hanging="420"/>
       </w:pPr>
       <w:rPr>
-        <w:rFonts w:hint="default" w:ascii="Wingdings" w:hAnsi="Wingdings"/>
+        <w:rFonts w:ascii="Wingdings" w:hAnsi="Wingdings" w:hint="default"/>
       </w:rPr>
     </w:lvl>
-    <w:lvl w:ilvl="4" w:tentative="0">
+    <w:lvl w:ilvl="4">
       <w:start w:val="1"/>
       <w:numFmt w:val="bullet"/>
       <w:lvlText w:val=""/>
@@ -4670,10 +4710,10 @@
         <w:ind w:left="2460" w:hanging="420"/>
       </w:pPr>
       <w:rPr>
-        <w:rFonts w:hint="default" w:ascii="Wingdings" w:hAnsi="Wingdings"/>
+        <w:rFonts w:ascii="Wingdings" w:hAnsi="Wingdings" w:hint="default"/>
       </w:rPr>
     </w:lvl>
-    <w:lvl w:ilvl="5" w:tentative="0">
+    <w:lvl w:ilvl="5">
       <w:start w:val="1"/>
       <w:numFmt w:val="bullet"/>
       <w:lvlText w:val=""/>
@@ -4682,10 +4722,10 @@
         <w:ind w:left="2880" w:hanging="420"/>
       </w:pPr>
       <w:rPr>
-        <w:rFonts w:hint="default" w:ascii="Wingdings" w:hAnsi="Wingdings"/>
+        <w:rFonts w:ascii="Wingdings" w:hAnsi="Wingdings" w:hint="default"/>
       </w:rPr>
     </w:lvl>
-    <w:lvl w:ilvl="6" w:tentative="0">
+    <w:lvl w:ilvl="6">
       <w:start w:val="1"/>
       <w:numFmt w:val="bullet"/>
       <w:lvlText w:val=""/>
@@ -4694,10 +4734,10 @@
         <w:ind w:left="3300" w:hanging="420"/>
       </w:pPr>
       <w:rPr>
-        <w:rFonts w:hint="default" w:ascii="Wingdings" w:hAnsi="Wingdings"/>
+        <w:rFonts w:ascii="Wingdings" w:hAnsi="Wingdings" w:hint="default"/>
       </w:rPr>
     </w:lvl>
-    <w:lvl w:ilvl="7" w:tentative="0">
+    <w:lvl w:ilvl="7">
       <w:start w:val="1"/>
       <w:numFmt w:val="bullet"/>
       <w:lvlText w:val=""/>
@@ -4706,10 +4746,10 @@
         <w:ind w:left="3720" w:hanging="420"/>
       </w:pPr>
       <w:rPr>
-        <w:rFonts w:hint="default" w:ascii="Wingdings" w:hAnsi="Wingdings"/>
+        <w:rFonts w:ascii="Wingdings" w:hAnsi="Wingdings" w:hint="default"/>
       </w:rPr>
     </w:lvl>
-    <w:lvl w:ilvl="8" w:tentative="0">
+    <w:lvl w:ilvl="8">
       <w:start w:val="1"/>
       <w:numFmt w:val="bullet"/>
       <w:lvlText w:val=""/>
@@ -4718,15 +4758,15 @@
         <w:ind w:left="4140" w:hanging="420"/>
       </w:pPr>
       <w:rPr>
-        <w:rFonts w:hint="default" w:ascii="Wingdings" w:hAnsi="Wingdings"/>
+        <w:rFonts w:ascii="Wingdings" w:hAnsi="Wingdings" w:hint="default"/>
       </w:rPr>
     </w:lvl>
   </w:abstractNum>
-  <w:abstractNum w:abstractNumId="2">
+  <w:abstractNum w:abstractNumId="2" w15:restartNumberingAfterBreak="0">
     <w:nsid w:val="3A9817C8"/>
     <w:multiLevelType w:val="multilevel"/>
     <w:tmpl w:val="3A9817C8"/>
-    <w:lvl w:ilvl="0" w:tentative="0">
+    <w:lvl w:ilvl="0">
       <w:start w:val="1"/>
       <w:numFmt w:val="decimal"/>
       <w:lvlText w:val="%1."/>
@@ -4738,7 +4778,7 @@
         <w:rFonts w:hint="default"/>
       </w:rPr>
     </w:lvl>
-    <w:lvl w:ilvl="1" w:tentative="0">
+    <w:lvl w:ilvl="1">
       <w:start w:val="1"/>
       <w:numFmt w:val="lowerLetter"/>
       <w:lvlText w:val="%2)"/>
@@ -4747,7 +4787,7 @@
         <w:ind w:left="840" w:hanging="420"/>
       </w:pPr>
     </w:lvl>
-    <w:lvl w:ilvl="2" w:tentative="0">
+    <w:lvl w:ilvl="2">
       <w:start w:val="1"/>
       <w:numFmt w:val="lowerRoman"/>
       <w:lvlText w:val="%3."/>
@@ -4756,7 +4796,7 @@
         <w:ind w:left="1260" w:hanging="420"/>
       </w:pPr>
     </w:lvl>
-    <w:lvl w:ilvl="3" w:tentative="0">
+    <w:lvl w:ilvl="3">
       <w:start w:val="1"/>
       <w:numFmt w:val="decimal"/>
       <w:lvlText w:val="%4."/>
@@ -4765,7 +4805,7 @@
         <w:ind w:left="1680" w:hanging="420"/>
       </w:pPr>
     </w:lvl>
-    <w:lvl w:ilvl="4" w:tentative="0">
+    <w:lvl w:ilvl="4">
       <w:start w:val="1"/>
       <w:numFmt w:val="lowerLetter"/>
       <w:lvlText w:val="%5)"/>
@@ -4774,7 +4814,7 @@
         <w:ind w:left="2100" w:hanging="420"/>
       </w:pPr>
     </w:lvl>
-    <w:lvl w:ilvl="5" w:tentative="0">
+    <w:lvl w:ilvl="5">
       <w:start w:val="1"/>
       <w:numFmt w:val="lowerRoman"/>
       <w:lvlText w:val="%6."/>
@@ -4783,7 +4823,7 @@
         <w:ind w:left="2520" w:hanging="420"/>
       </w:pPr>
     </w:lvl>
-    <w:lvl w:ilvl="6" w:tentative="0">
+    <w:lvl w:ilvl="6">
       <w:start w:val="1"/>
       <w:numFmt w:val="decimal"/>
       <w:lvlText w:val="%7."/>
@@ -4792,7 +4832,7 @@
         <w:ind w:left="2940" w:hanging="420"/>
       </w:pPr>
     </w:lvl>
-    <w:lvl w:ilvl="7" w:tentative="0">
+    <w:lvl w:ilvl="7">
       <w:start w:val="1"/>
       <w:numFmt w:val="lowerLetter"/>
       <w:lvlText w:val="%8)"/>
@@ -4801,7 +4841,7 @@
         <w:ind w:left="3360" w:hanging="420"/>
       </w:pPr>
     </w:lvl>
-    <w:lvl w:ilvl="8" w:tentative="0">
+    <w:lvl w:ilvl="8">
       <w:start w:val="1"/>
       <w:numFmt w:val="lowerRoman"/>
       <w:lvlText w:val="%9."/>
@@ -4811,11 +4851,11 @@
       </w:pPr>
     </w:lvl>
   </w:abstractNum>
-  <w:abstractNum w:abstractNumId="3">
+  <w:abstractNum w:abstractNumId="3" w15:restartNumberingAfterBreak="0">
     <w:nsid w:val="513E6C54"/>
     <w:multiLevelType w:val="multilevel"/>
     <w:tmpl w:val="513E6C54"/>
-    <w:lvl w:ilvl="0" w:tentative="0">
+    <w:lvl w:ilvl="0">
       <w:start w:val="1"/>
       <w:numFmt w:val="decimal"/>
       <w:lvlText w:val="%1."/>
@@ -4827,7 +4867,7 @@
         <w:rFonts w:hint="default"/>
       </w:rPr>
     </w:lvl>
-    <w:lvl w:ilvl="1" w:tentative="0">
+    <w:lvl w:ilvl="1">
       <w:start w:val="1"/>
       <w:numFmt w:val="lowerLetter"/>
       <w:lvlText w:val="%2)"/>
@@ -4836,7 +4876,7 @@
         <w:ind w:left="840" w:hanging="420"/>
       </w:pPr>
     </w:lvl>
-    <w:lvl w:ilvl="2" w:tentative="0">
+    <w:lvl w:ilvl="2">
       <w:start w:val="1"/>
       <w:numFmt w:val="lowerRoman"/>
       <w:lvlText w:val="%3."/>
@@ -4845,7 +4885,7 @@
         <w:ind w:left="1260" w:hanging="420"/>
       </w:pPr>
     </w:lvl>
-    <w:lvl w:ilvl="3" w:tentative="0">
+    <w:lvl w:ilvl="3">
       <w:start w:val="1"/>
       <w:numFmt w:val="decimal"/>
       <w:lvlText w:val="%4."/>
@@ -4854,7 +4894,7 @@
         <w:ind w:left="1680" w:hanging="420"/>
       </w:pPr>
     </w:lvl>
-    <w:lvl w:ilvl="4" w:tentative="0">
+    <w:lvl w:ilvl="4">
       <w:start w:val="1"/>
       <w:numFmt w:val="lowerLetter"/>
       <w:lvlText w:val="%5)"/>
@@ -4863,7 +4903,7 @@
         <w:ind w:left="2100" w:hanging="420"/>
       </w:pPr>
     </w:lvl>
-    <w:lvl w:ilvl="5" w:tentative="0">
+    <w:lvl w:ilvl="5">
       <w:start w:val="1"/>
       <w:numFmt w:val="lowerRoman"/>
       <w:lvlText w:val="%6."/>
@@ -4872,7 +4912,7 @@
         <w:ind w:left="2520" w:hanging="420"/>
       </w:pPr>
     </w:lvl>
-    <w:lvl w:ilvl="6" w:tentative="0">
+    <w:lvl w:ilvl="6">
       <w:start w:val="1"/>
       <w:numFmt w:val="decimal"/>
       <w:lvlText w:val="%7."/>
@@ -4881,7 +4921,7 @@
         <w:ind w:left="2940" w:hanging="420"/>
       </w:pPr>
     </w:lvl>
-    <w:lvl w:ilvl="7" w:tentative="0">
+    <w:lvl w:ilvl="7">
       <w:start w:val="1"/>
       <w:numFmt w:val="lowerLetter"/>
       <w:lvlText w:val="%8)"/>
@@ -4890,7 +4930,7 @@
         <w:ind w:left="3360" w:hanging="420"/>
       </w:pPr>
     </w:lvl>
-    <w:lvl w:ilvl="8" w:tentative="0">
+    <w:lvl w:ilvl="8">
       <w:start w:val="1"/>
       <w:numFmt w:val="lowerRoman"/>
       <w:lvlText w:val="%9."/>
@@ -4900,11 +4940,11 @@
       </w:pPr>
     </w:lvl>
   </w:abstractNum>
-  <w:abstractNum w:abstractNumId="4">
+  <w:abstractNum w:abstractNumId="4" w15:restartNumberingAfterBreak="0">
     <w:nsid w:val="562B074A"/>
     <w:multiLevelType w:val="multilevel"/>
     <w:tmpl w:val="562B074A"/>
-    <w:lvl w:ilvl="0" w:tentative="0">
+    <w:lvl w:ilvl="0">
       <w:start w:val="1"/>
       <w:numFmt w:val="decimal"/>
       <w:lvlText w:val="%1."/>
@@ -4916,7 +4956,7 @@
         <w:rFonts w:hint="default"/>
       </w:rPr>
     </w:lvl>
-    <w:lvl w:ilvl="1" w:tentative="0">
+    <w:lvl w:ilvl="1">
       <w:start w:val="1"/>
       <w:numFmt w:val="lowerLetter"/>
       <w:lvlText w:val="%2)"/>
@@ -4925,7 +4965,7 @@
         <w:ind w:left="840" w:hanging="420"/>
       </w:pPr>
     </w:lvl>
-    <w:lvl w:ilvl="2" w:tentative="0">
+    <w:lvl w:ilvl="2">
       <w:start w:val="1"/>
       <w:numFmt w:val="lowerRoman"/>
       <w:lvlText w:val="%3."/>
@@ -4934,7 +4974,7 @@
         <w:ind w:left="1260" w:hanging="420"/>
       </w:pPr>
     </w:lvl>
-    <w:lvl w:ilvl="3" w:tentative="0">
+    <w:lvl w:ilvl="3">
       <w:start w:val="1"/>
       <w:numFmt w:val="decimal"/>
       <w:lvlText w:val="%4."/>
@@ -4943,7 +4983,7 @@
         <w:ind w:left="1680" w:hanging="420"/>
       </w:pPr>
     </w:lvl>
-    <w:lvl w:ilvl="4" w:tentative="0">
+    <w:lvl w:ilvl="4">
       <w:start w:val="1"/>
       <w:numFmt w:val="lowerLetter"/>
       <w:lvlText w:val="%5)"/>
@@ -4952,7 +4992,7 @@
         <w:ind w:left="2100" w:hanging="420"/>
       </w:pPr>
     </w:lvl>
-    <w:lvl w:ilvl="5" w:tentative="0">
+    <w:lvl w:ilvl="5">
       <w:start w:val="1"/>
       <w:numFmt w:val="lowerRoman"/>
       <w:lvlText w:val="%6."/>
@@ -4961,7 +5001,7 @@
         <w:ind w:left="2520" w:hanging="420"/>
       </w:pPr>
     </w:lvl>
-    <w:lvl w:ilvl="6" w:tentative="0">
+    <w:lvl w:ilvl="6">
       <w:start w:val="1"/>
       <w:numFmt w:val="decimal"/>
       <w:lvlText w:val="%7."/>
@@ -4970,7 +5010,7 @@
         <w:ind w:left="2940" w:hanging="420"/>
       </w:pPr>
     </w:lvl>
-    <w:lvl w:ilvl="7" w:tentative="0">
+    <w:lvl w:ilvl="7">
       <w:start w:val="1"/>
       <w:numFmt w:val="lowerLetter"/>
       <w:lvlText w:val="%8)"/>
@@ -4979,7 +5019,7 @@
         <w:ind w:left="3360" w:hanging="420"/>
       </w:pPr>
     </w:lvl>
-    <w:lvl w:ilvl="8" w:tentative="0">
+    <w:lvl w:ilvl="8">
       <w:start w:val="1"/>
       <w:numFmt w:val="lowerRoman"/>
       <w:lvlText w:val="%9."/>
@@ -4989,11 +5029,11 @@
       </w:pPr>
     </w:lvl>
   </w:abstractNum>
-  <w:abstractNum w:abstractNumId="5">
+  <w:abstractNum w:abstractNumId="5" w15:restartNumberingAfterBreak="0">
     <w:nsid w:val="5F656B11"/>
     <w:multiLevelType w:val="multilevel"/>
     <w:tmpl w:val="5F656B11"/>
-    <w:lvl w:ilvl="0" w:tentative="0">
+    <w:lvl w:ilvl="0">
       <w:start w:val="1"/>
       <w:numFmt w:val="bullet"/>
       <w:lvlText w:val=""/>
@@ -5002,10 +5042,10 @@
         <w:ind w:left="780" w:hanging="420"/>
       </w:pPr>
       <w:rPr>
-        <w:rFonts w:hint="default" w:ascii="Wingdings" w:hAnsi="Wingdings"/>
+        <w:rFonts w:ascii="Wingdings" w:hAnsi="Wingdings" w:hint="default"/>
       </w:rPr>
     </w:lvl>
-    <w:lvl w:ilvl="1" w:tentative="0">
+    <w:lvl w:ilvl="1">
       <w:start w:val="1"/>
       <w:numFmt w:val="bullet"/>
       <w:lvlText w:val=""/>
@@ -5014,10 +5054,10 @@
         <w:ind w:left="1200" w:hanging="420"/>
       </w:pPr>
       <w:rPr>
-        <w:rFonts w:hint="default" w:ascii="Wingdings" w:hAnsi="Wingdings"/>
+        <w:rFonts w:ascii="Wingdings" w:hAnsi="Wingdings" w:hint="default"/>
       </w:rPr>
     </w:lvl>
-    <w:lvl w:ilvl="2" w:tentative="0">
+    <w:lvl w:ilvl="2">
       <w:start w:val="1"/>
       <w:numFmt w:val="bullet"/>
       <w:lvlText w:val=""/>
@@ -5026,10 +5066,10 @@
         <w:ind w:left="1620" w:hanging="420"/>
       </w:pPr>
       <w:rPr>
-        <w:rFonts w:hint="default" w:ascii="Wingdings" w:hAnsi="Wingdings"/>
+        <w:rFonts w:ascii="Wingdings" w:hAnsi="Wingdings" w:hint="default"/>
       </w:rPr>
     </w:lvl>
-    <w:lvl w:ilvl="3" w:tentative="0">
+    <w:lvl w:ilvl="3">
       <w:start w:val="1"/>
       <w:numFmt w:val="bullet"/>
       <w:lvlText w:val=""/>
@@ -5038,10 +5078,10 @@
         <w:ind w:left="2040" w:hanging="420"/>
       </w:pPr>
       <w:rPr>
-        <w:rFonts w:hint="default" w:ascii="Wingdings" w:hAnsi="Wingdings"/>
+        <w:rFonts w:ascii="Wingdings" w:hAnsi="Wingdings" w:hint="default"/>
       </w:rPr>
     </w:lvl>
-    <w:lvl w:ilvl="4" w:tentative="0">
+    <w:lvl w:ilvl="4">
       <w:start w:val="1"/>
       <w:numFmt w:val="bullet"/>
       <w:lvlText w:val=""/>
@@ -5050,10 +5090,10 @@
         <w:ind w:left="2460" w:hanging="420"/>
       </w:pPr>
       <w:rPr>
-        <w:rFonts w:hint="default" w:ascii="Wingdings" w:hAnsi="Wingdings"/>
+        <w:rFonts w:ascii="Wingdings" w:hAnsi="Wingdings" w:hint="default"/>
       </w:rPr>
     </w:lvl>
-    <w:lvl w:ilvl="5" w:tentative="0">
+    <w:lvl w:ilvl="5">
       <w:start w:val="1"/>
       <w:numFmt w:val="bullet"/>
       <w:lvlText w:val=""/>
@@ -5062,10 +5102,10 @@
         <w:ind w:left="2880" w:hanging="420"/>
       </w:pPr>
       <w:rPr>
-        <w:rFonts w:hint="default" w:ascii="Wingdings" w:hAnsi="Wingdings"/>
+        <w:rFonts w:ascii="Wingdings" w:hAnsi="Wingdings" w:hint="default"/>
       </w:rPr>
     </w:lvl>
-    <w:lvl w:ilvl="6" w:tentative="0">
+    <w:lvl w:ilvl="6">
       <w:start w:val="1"/>
       <w:numFmt w:val="bullet"/>
       <w:lvlText w:val=""/>
@@ -5074,10 +5114,10 @@
         <w:ind w:left="3300" w:hanging="420"/>
       </w:pPr>
       <w:rPr>
-        <w:rFonts w:hint="default" w:ascii="Wingdings" w:hAnsi="Wingdings"/>
+        <w:rFonts w:ascii="Wingdings" w:hAnsi="Wingdings" w:hint="default"/>
       </w:rPr>
     </w:lvl>
-    <w:lvl w:ilvl="7" w:tentative="0">
+    <w:lvl w:ilvl="7">
       <w:start w:val="1"/>
       <w:numFmt w:val="bullet"/>
       <w:lvlText w:val=""/>
@@ -5086,10 +5126,10 @@
         <w:ind w:left="3720" w:hanging="420"/>
       </w:pPr>
       <w:rPr>
-        <w:rFonts w:hint="default" w:ascii="Wingdings" w:hAnsi="Wingdings"/>
+        <w:rFonts w:ascii="Wingdings" w:hAnsi="Wingdings" w:hint="default"/>
       </w:rPr>
     </w:lvl>
-    <w:lvl w:ilvl="8" w:tentative="0">
+    <w:lvl w:ilvl="8">
       <w:start w:val="1"/>
       <w:numFmt w:val="bullet"/>
       <w:lvlText w:val=""/>
@@ -5098,15 +5138,15 @@
         <w:ind w:left="4140" w:hanging="420"/>
       </w:pPr>
       <w:rPr>
-        <w:rFonts w:hint="default" w:ascii="Wingdings" w:hAnsi="Wingdings"/>
+        <w:rFonts w:ascii="Wingdings" w:hAnsi="Wingdings" w:hint="default"/>
       </w:rPr>
     </w:lvl>
   </w:abstractNum>
-  <w:abstractNum w:abstractNumId="6">
+  <w:abstractNum w:abstractNumId="6" w15:restartNumberingAfterBreak="0">
     <w:nsid w:val="692F6BB8"/>
     <w:multiLevelType w:val="multilevel"/>
     <w:tmpl w:val="692F6BB8"/>
-    <w:lvl w:ilvl="0" w:tentative="0">
+    <w:lvl w:ilvl="0">
       <w:start w:val="1"/>
       <w:numFmt w:val="bullet"/>
       <w:lvlText w:val=""/>
@@ -5115,10 +5155,10 @@
         <w:ind w:left="780" w:hanging="420"/>
       </w:pPr>
       <w:rPr>
-        <w:rFonts w:hint="default" w:ascii="Wingdings" w:hAnsi="Wingdings"/>
+        <w:rFonts w:ascii="Wingdings" w:hAnsi="Wingdings" w:hint="default"/>
       </w:rPr>
     </w:lvl>
-    <w:lvl w:ilvl="1" w:tentative="0">
+    <w:lvl w:ilvl="1">
       <w:start w:val="1"/>
       <w:numFmt w:val="bullet"/>
       <w:lvlText w:val=""/>
@@ -5127,10 +5167,10 @@
         <w:ind w:left="1200" w:hanging="420"/>
       </w:pPr>
       <w:rPr>
-        <w:rFonts w:hint="default" w:ascii="Wingdings" w:hAnsi="Wingdings"/>
+        <w:rFonts w:ascii="Wingdings" w:hAnsi="Wingdings" w:hint="default"/>
       </w:rPr>
     </w:lvl>
-    <w:lvl w:ilvl="2" w:tentative="0">
+    <w:lvl w:ilvl="2">
       <w:start w:val="1"/>
       <w:numFmt w:val="bullet"/>
       <w:lvlText w:val=""/>
@@ -5139,10 +5179,10 @@
         <w:ind w:left="1620" w:hanging="420"/>
       </w:pPr>
       <w:rPr>
-        <w:rFonts w:hint="default" w:ascii="Wingdings" w:hAnsi="Wingdings"/>
+        <w:rFonts w:ascii="Wingdings" w:hAnsi="Wingdings" w:hint="default"/>
       </w:rPr>
     </w:lvl>
-    <w:lvl w:ilvl="3" w:tentative="0">
+    <w:lvl w:ilvl="3">
       <w:start w:val="1"/>
       <w:numFmt w:val="bullet"/>
       <w:lvlText w:val=""/>
@@ -5151,10 +5191,10 @@
         <w:ind w:left="2040" w:hanging="420"/>
       </w:pPr>
       <w:rPr>
-        <w:rFonts w:hint="default" w:ascii="Wingdings" w:hAnsi="Wingdings"/>
+        <w:rFonts w:ascii="Wingdings" w:hAnsi="Wingdings" w:hint="default"/>
       </w:rPr>
     </w:lvl>
-    <w:lvl w:ilvl="4" w:tentative="0">
+    <w:lvl w:ilvl="4">
       <w:start w:val="1"/>
       <w:numFmt w:val="bullet"/>
       <w:lvlText w:val=""/>
@@ -5163,10 +5203,10 @@
         <w:ind w:left="2460" w:hanging="420"/>
       </w:pPr>
       <w:rPr>
-        <w:rFonts w:hint="default" w:ascii="Wingdings" w:hAnsi="Wingdings"/>
+        <w:rFonts w:ascii="Wingdings" w:hAnsi="Wingdings" w:hint="default"/>
       </w:rPr>
     </w:lvl>
-    <w:lvl w:ilvl="5" w:tentative="0">
+    <w:lvl w:ilvl="5">
       <w:start w:val="1"/>
       <w:numFmt w:val="bullet"/>
       <w:lvlText w:val=""/>
@@ -5175,10 +5215,10 @@
         <w:ind w:left="2880" w:hanging="420"/>
       </w:pPr>
       <w:rPr>
-        <w:rFonts w:hint="default" w:ascii="Wingdings" w:hAnsi="Wingdings"/>
+        <w:rFonts w:ascii="Wingdings" w:hAnsi="Wingdings" w:hint="default"/>
       </w:rPr>
     </w:lvl>
-    <w:lvl w:ilvl="6" w:tentative="0">
+    <w:lvl w:ilvl="6">
       <w:start w:val="1"/>
       <w:numFmt w:val="bullet"/>
       <w:lvlText w:val=""/>
@@ -5187,10 +5227,10 @@
         <w:ind w:left="3300" w:hanging="420"/>
       </w:pPr>
       <w:rPr>
-        <w:rFonts w:hint="default" w:ascii="Wingdings" w:hAnsi="Wingdings"/>
+        <w:rFonts w:ascii="Wingdings" w:hAnsi="Wingdings" w:hint="default"/>
       </w:rPr>
     </w:lvl>
-    <w:lvl w:ilvl="7" w:tentative="0">
+    <w:lvl w:ilvl="7">
       <w:start w:val="1"/>
       <w:numFmt w:val="bullet"/>
       <w:lvlText w:val=""/>
@@ -5199,10 +5239,10 @@
         <w:ind w:left="3720" w:hanging="420"/>
       </w:pPr>
       <w:rPr>
-        <w:rFonts w:hint="default" w:ascii="Wingdings" w:hAnsi="Wingdings"/>
+        <w:rFonts w:ascii="Wingdings" w:hAnsi="Wingdings" w:hint="default"/>
       </w:rPr>
     </w:lvl>
-    <w:lvl w:ilvl="8" w:tentative="0">
+    <w:lvl w:ilvl="8">
       <w:start w:val="1"/>
       <w:numFmt w:val="bullet"/>
       <w:lvlText w:val=""/>
@@ -5211,7 +5251,7 @@
         <w:ind w:left="4140" w:hanging="420"/>
       </w:pPr>
       <w:rPr>
-        <w:rFonts w:hint="default" w:ascii="Wingdings" w:hAnsi="Wingdings"/>
+        <w:rFonts w:ascii="Wingdings" w:hAnsi="Wingdings" w:hint="default"/>
       </w:rPr>
     </w:lvl>
   </w:abstractNum>
@@ -5240,287 +5280,330 @@
 </file>
 
 <file path=word/styles.xml><?xml version="1.0" encoding="utf-8"?>
-<w:styles xmlns:mc="http://schemas.openxmlformats.org/markup-compatibility/2006" xmlns:o="urn:schemas-microsoft-com:office:office" xmlns:r="http://schemas.openxmlformats.org/officeDocument/2006/relationships" xmlns:m="http://schemas.openxmlformats.org/officeDocument/2006/math" xmlns:v="urn:schemas-microsoft-com:vml" xmlns:w="http://schemas.openxmlformats.org/wordprocessingml/2006/main" xmlns:w14="http://schemas.microsoft.com/office/word/2010/wordml" xmlns:w10="urn:schemas-microsoft-com:office:word" xmlns:sl="http://schemas.openxmlformats.org/schemaLibrary/2006/main" mc:Ignorable="w14">
+<w:styles xmlns:mc="http://schemas.openxmlformats.org/markup-compatibility/2006" xmlns:r="http://schemas.openxmlformats.org/officeDocument/2006/relationships" xmlns:w="http://schemas.openxmlformats.org/wordprocessingml/2006/main" xmlns:w14="http://schemas.microsoft.com/office/word/2010/wordml" xmlns:w15="http://schemas.microsoft.com/office/word/2012/wordml" xmlns:w16cid="http://schemas.microsoft.com/office/word/2016/wordml/cid" xmlns:w16se="http://schemas.microsoft.com/office/word/2015/wordml/symex" mc:Ignorable="w14 w15 w16se w16cid">
   <w:docDefaults>
     <w:rPrDefault>
       <w:rPr>
-        <w:rFonts w:ascii="Times New Roman" w:hAnsi="Times New Roman" w:eastAsia="宋体" w:cs="Times New Roman"/>
+        <w:rFonts w:ascii="Times New Roman" w:eastAsia="宋体" w:hAnsi="Times New Roman" w:cs="Times New Roman"/>
+        <w:lang w:val="en-US" w:eastAsia="zh-CN" w:bidi="ar-SA"/>
       </w:rPr>
     </w:rPrDefault>
+    <w:pPrDefault/>
   </w:docDefaults>
-  <w:latentStyles w:count="260" w:defQFormat="0" w:defUnhideWhenUsed="1" w:defSemiHidden="1" w:defUIPriority="99" w:defLockedState="0">
-    <w:lsdException w:qFormat="1" w:unhideWhenUsed="0" w:uiPriority="0" w:semiHidden="0" w:name="Normal"/>
-    <w:lsdException w:qFormat="1" w:unhideWhenUsed="0" w:uiPriority="0" w:semiHidden="0" w:name="heading 1"/>
-    <w:lsdException w:qFormat="1" w:unhideWhenUsed="0" w:uiPriority="9" w:semiHidden="0" w:name="heading 2"/>
-    <w:lsdException w:qFormat="1" w:uiPriority="0" w:name="heading 3"/>
-    <w:lsdException w:qFormat="1" w:uiPriority="0" w:name="heading 4"/>
-    <w:lsdException w:qFormat="1" w:uiPriority="0" w:name="heading 5"/>
-    <w:lsdException w:qFormat="1" w:uiPriority="0" w:name="heading 6"/>
-    <w:lsdException w:qFormat="1" w:uiPriority="0" w:name="heading 7"/>
-    <w:lsdException w:qFormat="1" w:uiPriority="0" w:name="heading 8"/>
-    <w:lsdException w:qFormat="1" w:uiPriority="0" w:name="heading 9"/>
-    <w:lsdException w:unhideWhenUsed="0" w:uiPriority="0" w:semiHidden="0" w:name="index 1"/>
-    <w:lsdException w:unhideWhenUsed="0" w:uiPriority="0" w:semiHidden="0" w:name="index 2"/>
-    <w:lsdException w:unhideWhenUsed="0" w:uiPriority="0" w:semiHidden="0" w:name="index 3"/>
-    <w:lsdException w:unhideWhenUsed="0" w:uiPriority="0" w:semiHidden="0" w:name="index 4"/>
-    <w:lsdException w:unhideWhenUsed="0" w:uiPriority="0" w:semiHidden="0" w:name="index 5"/>
-    <w:lsdException w:unhideWhenUsed="0" w:uiPriority="0" w:semiHidden="0" w:name="index 6"/>
-    <w:lsdException w:unhideWhenUsed="0" w:uiPriority="0" w:semiHidden="0" w:name="index 7"/>
-    <w:lsdException w:unhideWhenUsed="0" w:uiPriority="0" w:semiHidden="0" w:name="index 8"/>
-    <w:lsdException w:unhideWhenUsed="0" w:uiPriority="0" w:semiHidden="0" w:name="index 9"/>
-    <w:lsdException w:unhideWhenUsed="0" w:uiPriority="0" w:semiHidden="0" w:name="toc 1"/>
-    <w:lsdException w:unhideWhenUsed="0" w:uiPriority="0" w:semiHidden="0" w:name="toc 2"/>
-    <w:lsdException w:unhideWhenUsed="0" w:uiPriority="0" w:semiHidden="0" w:name="toc 3"/>
-    <w:lsdException w:unhideWhenUsed="0" w:uiPriority="0" w:semiHidden="0" w:name="toc 4"/>
-    <w:lsdException w:unhideWhenUsed="0" w:uiPriority="0" w:semiHidden="0" w:name="toc 5"/>
-    <w:lsdException w:unhideWhenUsed="0" w:uiPriority="0" w:semiHidden="0" w:name="toc 6"/>
-    <w:lsdException w:unhideWhenUsed="0" w:uiPriority="0" w:semiHidden="0" w:name="toc 7"/>
-    <w:lsdException w:unhideWhenUsed="0" w:uiPriority="0" w:semiHidden="0" w:name="toc 8"/>
-    <w:lsdException w:unhideWhenUsed="0" w:uiPriority="0" w:semiHidden="0" w:name="toc 9"/>
-    <w:lsdException w:unhideWhenUsed="0" w:uiPriority="0" w:semiHidden="0" w:name="Normal Indent"/>
-    <w:lsdException w:unhideWhenUsed="0" w:uiPriority="0" w:semiHidden="0" w:name="footnote text"/>
-    <w:lsdException w:unhideWhenUsed="0" w:uiPriority="0" w:semiHidden="0" w:name="annotation text"/>
-    <w:lsdException w:qFormat="1" w:unhideWhenUsed="0" w:uiPriority="0" w:semiHidden="0" w:name="header"/>
-    <w:lsdException w:qFormat="1" w:unhideWhenUsed="0" w:uiPriority="0" w:semiHidden="0" w:name="footer"/>
-    <w:lsdException w:unhideWhenUsed="0" w:uiPriority="0" w:semiHidden="0" w:name="index heading"/>
-    <w:lsdException w:qFormat="1" w:uiPriority="0" w:name="caption"/>
-    <w:lsdException w:unhideWhenUsed="0" w:uiPriority="0" w:semiHidden="0" w:name="table of figures"/>
-    <w:lsdException w:unhideWhenUsed="0" w:uiPriority="0" w:semiHidden="0" w:name="envelope address"/>
-    <w:lsdException w:unhideWhenUsed="0" w:uiPriority="0" w:semiHidden="0" w:name="envelope return"/>
-    <w:lsdException w:unhideWhenUsed="0" w:uiPriority="0" w:semiHidden="0" w:name="footnote reference"/>
-    <w:lsdException w:unhideWhenUsed="0" w:uiPriority="0" w:semiHidden="0" w:name="annotation reference"/>
-    <w:lsdException w:unhideWhenUsed="0" w:uiPriority="0" w:semiHidden="0" w:name="line number"/>
-    <w:lsdException w:unhideWhenUsed="0" w:uiPriority="0" w:semiHidden="0" w:name="page number"/>
-    <w:lsdException w:unhideWhenUsed="0" w:uiPriority="0" w:semiHidden="0" w:name="endnote reference"/>
-    <w:lsdException w:unhideWhenUsed="0" w:uiPriority="0" w:semiHidden="0" w:name="endnote text"/>
-    <w:lsdException w:unhideWhenUsed="0" w:uiPriority="0" w:semiHidden="0" w:name="table of authorities"/>
-    <w:lsdException w:unhideWhenUsed="0" w:uiPriority="0" w:semiHidden="0" w:name="macro"/>
-    <w:lsdException w:unhideWhenUsed="0" w:uiPriority="0" w:semiHidden="0" w:name="toa heading"/>
-    <w:lsdException w:unhideWhenUsed="0" w:uiPriority="0" w:semiHidden="0" w:name="List"/>
-    <w:lsdException w:unhideWhenUsed="0" w:uiPriority="0" w:semiHidden="0" w:name="List Bullet"/>
-    <w:lsdException w:unhideWhenUsed="0" w:uiPriority="0" w:semiHidden="0" w:name="List Number"/>
-    <w:lsdException w:unhideWhenUsed="0" w:uiPriority="0" w:semiHidden="0" w:name="List 2"/>
-    <w:lsdException w:unhideWhenUsed="0" w:uiPriority="0" w:semiHidden="0" w:name="List 3"/>
-    <w:lsdException w:unhideWhenUsed="0" w:uiPriority="0" w:semiHidden="0" w:name="List 4"/>
-    <w:lsdException w:unhideWhenUsed="0" w:uiPriority="0" w:semiHidden="0" w:name="List 5"/>
-    <w:lsdException w:unhideWhenUsed="0" w:uiPriority="0" w:semiHidden="0" w:name="List Bullet 2"/>
-    <w:lsdException w:unhideWhenUsed="0" w:uiPriority="0" w:semiHidden="0" w:name="List Bullet 3"/>
-    <w:lsdException w:unhideWhenUsed="0" w:uiPriority="0" w:semiHidden="0" w:name="List Bullet 4"/>
-    <w:lsdException w:unhideWhenUsed="0" w:uiPriority="0" w:semiHidden="0" w:name="List Bullet 5"/>
-    <w:lsdException w:unhideWhenUsed="0" w:uiPriority="0" w:semiHidden="0" w:name="List Number 2"/>
-    <w:lsdException w:unhideWhenUsed="0" w:uiPriority="0" w:semiHidden="0" w:name="List Number 3"/>
-    <w:lsdException w:unhideWhenUsed="0" w:uiPriority="0" w:semiHidden="0" w:name="List Number 4"/>
-    <w:lsdException w:unhideWhenUsed="0" w:uiPriority="0" w:semiHidden="0" w:name="List Number 5"/>
-    <w:lsdException w:qFormat="1" w:unhideWhenUsed="0" w:uiPriority="0" w:semiHidden="0" w:name="Title"/>
-    <w:lsdException w:unhideWhenUsed="0" w:uiPriority="0" w:semiHidden="0" w:name="Closing"/>
-    <w:lsdException w:unhideWhenUsed="0" w:uiPriority="0" w:semiHidden="0" w:name="Signature"/>
-    <w:lsdException w:uiPriority="1" w:name="Default Paragraph Font"/>
-    <w:lsdException w:qFormat="1" w:unhideWhenUsed="0" w:uiPriority="0" w:semiHidden="0" w:name="Body Text"/>
-    <w:lsdException w:unhideWhenUsed="0" w:uiPriority="0" w:semiHidden="0" w:name="Body Text Indent"/>
-    <w:lsdException w:unhideWhenUsed="0" w:uiPriority="0" w:semiHidden="0" w:name="List Continue"/>
-    <w:lsdException w:unhideWhenUsed="0" w:uiPriority="0" w:semiHidden="0" w:name="List Continue 2"/>
-    <w:lsdException w:unhideWhenUsed="0" w:uiPriority="0" w:semiHidden="0" w:name="List Continue 3"/>
-    <w:lsdException w:unhideWhenUsed="0" w:uiPriority="0" w:semiHidden="0" w:name="List Continue 4"/>
-    <w:lsdException w:unhideWhenUsed="0" w:uiPriority="0" w:semiHidden="0" w:name="List Continue 5"/>
-    <w:lsdException w:unhideWhenUsed="0" w:uiPriority="0" w:semiHidden="0" w:name="Message Header"/>
-    <w:lsdException w:qFormat="1" w:unhideWhenUsed="0" w:uiPriority="0" w:semiHidden="0" w:name="Subtitle"/>
-    <w:lsdException w:unhideWhenUsed="0" w:uiPriority="0" w:semiHidden="0" w:name="Salutation"/>
-    <w:lsdException w:unhideWhenUsed="0" w:uiPriority="0" w:semiHidden="0" w:name="Date"/>
-    <w:lsdException w:unhideWhenUsed="0" w:uiPriority="0" w:semiHidden="0" w:name="Body Text First Indent"/>
-    <w:lsdException w:unhideWhenUsed="0" w:uiPriority="0" w:semiHidden="0" w:name="Body Text First Indent 2"/>
-    <w:lsdException w:unhideWhenUsed="0" w:uiPriority="0" w:semiHidden="0" w:name="Note Heading"/>
-    <w:lsdException w:unhideWhenUsed="0" w:uiPriority="0" w:semiHidden="0" w:name="Body Text 2"/>
-    <w:lsdException w:unhideWhenUsed="0" w:uiPriority="0" w:semiHidden="0" w:name="Body Text 3"/>
-    <w:lsdException w:unhideWhenUsed="0" w:uiPriority="0" w:semiHidden="0" w:name="Body Text Indent 2"/>
-    <w:lsdException w:unhideWhenUsed="0" w:uiPriority="0" w:semiHidden="0" w:name="Body Text Indent 3"/>
-    <w:lsdException w:unhideWhenUsed="0" w:uiPriority="0" w:semiHidden="0" w:name="Block Text"/>
-    <w:lsdException w:unhideWhenUsed="0" w:uiPriority="0" w:semiHidden="0" w:name="Hyperlink"/>
-    <w:lsdException w:unhideWhenUsed="0" w:uiPriority="0" w:semiHidden="0" w:name="FollowedHyperlink"/>
-    <w:lsdException w:qFormat="1" w:unhideWhenUsed="0" w:uiPriority="0" w:semiHidden="0" w:name="Strong"/>
-    <w:lsdException w:qFormat="1" w:unhideWhenUsed="0" w:uiPriority="0" w:semiHidden="0" w:name="Emphasis"/>
-    <w:lsdException w:unhideWhenUsed="0" w:uiPriority="0" w:semiHidden="0" w:name="Document Map"/>
-    <w:lsdException w:unhideWhenUsed="0" w:uiPriority="0" w:semiHidden="0" w:name="Plain Text"/>
-    <w:lsdException w:unhideWhenUsed="0" w:uiPriority="0" w:semiHidden="0" w:name="E-mail Signature"/>
-    <w:lsdException w:unhideWhenUsed="0" w:uiPriority="0" w:semiHidden="0" w:name="Normal (Web)"/>
-    <w:lsdException w:unhideWhenUsed="0" w:uiPriority="0" w:semiHidden="0" w:name="HTML Acronym"/>
-    <w:lsdException w:unhideWhenUsed="0" w:uiPriority="0" w:semiHidden="0" w:name="HTML Address"/>
-    <w:lsdException w:unhideWhenUsed="0" w:uiPriority="0" w:semiHidden="0" w:name="HTML Cite"/>
-    <w:lsdException w:unhideWhenUsed="0" w:uiPriority="0" w:semiHidden="0" w:name="HTML Code"/>
-    <w:lsdException w:unhideWhenUsed="0" w:uiPriority="0" w:semiHidden="0" w:name="HTML Definition"/>
-    <w:lsdException w:uiPriority="0" w:name="HTML Keyboard"/>
-    <w:lsdException w:unhideWhenUsed="0" w:uiPriority="0" w:semiHidden="0" w:name="HTML Preformatted"/>
-    <w:lsdException w:unhideWhenUsed="0" w:uiPriority="0" w:semiHidden="0" w:name="HTML Sample"/>
-    <w:lsdException w:unhideWhenUsed="0" w:uiPriority="0" w:semiHidden="0" w:name="HTML Typewriter"/>
-    <w:lsdException w:unhideWhenUsed="0" w:uiPriority="0" w:semiHidden="0" w:name="HTML Variable"/>
-    <w:lsdException w:uiPriority="99" w:name="Normal Table"/>
-    <w:lsdException w:uiPriority="0" w:name="annotation subject"/>
-    <w:lsdException w:uiPriority="0" w:name="Table Simple 1"/>
-    <w:lsdException w:uiPriority="0" w:name="Table Simple 2"/>
-    <w:lsdException w:uiPriority="0" w:name="Table Simple 3"/>
-    <w:lsdException w:uiPriority="0" w:name="Table Classic 1"/>
-    <w:lsdException w:uiPriority="0" w:name="Table Classic 2"/>
-    <w:lsdException w:uiPriority="0" w:name="Table Classic 3"/>
-    <w:lsdException w:uiPriority="0" w:name="Table Classic 4"/>
-    <w:lsdException w:uiPriority="0" w:name="Table Colorful 1"/>
-    <w:lsdException w:uiPriority="0" w:name="Table Colorful 2"/>
-    <w:lsdException w:uiPriority="0" w:name="Table Colorful 3"/>
-    <w:lsdException w:uiPriority="0" w:name="Table Columns 1"/>
-    <w:lsdException w:uiPriority="0" w:name="Table Columns 2"/>
-    <w:lsdException w:uiPriority="0" w:name="Table Columns 3"/>
-    <w:lsdException w:uiPriority="0" w:name="Table Columns 4"/>
-    <w:lsdException w:uiPriority="0" w:name="Table Columns 5"/>
-    <w:lsdException w:uiPriority="0" w:name="Table Grid 1"/>
-    <w:lsdException w:uiPriority="0" w:name="Table Grid 2"/>
-    <w:lsdException w:uiPriority="0" w:name="Table Grid 3"/>
-    <w:lsdException w:uiPriority="0" w:name="Table Grid 4"/>
-    <w:lsdException w:uiPriority="0" w:name="Table Grid 5"/>
-    <w:lsdException w:uiPriority="0" w:name="Table Grid 6"/>
-    <w:lsdException w:uiPriority="0" w:name="Table Grid 7"/>
-    <w:lsdException w:uiPriority="0" w:name="Table Grid 8"/>
-    <w:lsdException w:uiPriority="0" w:name="Table List 1"/>
-    <w:lsdException w:uiPriority="0" w:name="Table List 2"/>
-    <w:lsdException w:uiPriority="0" w:name="Table List 3"/>
-    <w:lsdException w:uiPriority="0" w:name="Table List 4"/>
-    <w:lsdException w:uiPriority="0" w:name="Table List 5"/>
-    <w:lsdException w:uiPriority="0" w:name="Table List 6"/>
-    <w:lsdException w:uiPriority="0" w:name="Table List 7"/>
-    <w:lsdException w:uiPriority="0" w:name="Table List 8"/>
-    <w:lsdException w:uiPriority="0" w:name="Table 3D effects 1"/>
-    <w:lsdException w:uiPriority="0" w:name="Table 3D effects 2"/>
-    <w:lsdException w:uiPriority="0" w:name="Table 3D effects 3"/>
-    <w:lsdException w:uiPriority="0" w:name="Table Contemporary"/>
-    <w:lsdException w:uiPriority="0" w:name="Table Elegant"/>
-    <w:lsdException w:uiPriority="0" w:name="Table Professional"/>
-    <w:lsdException w:uiPriority="0" w:name="Table Subtle 1"/>
-    <w:lsdException w:uiPriority="0" w:name="Table Subtle 2"/>
-    <w:lsdException w:uiPriority="0" w:name="Table Web 1"/>
-    <w:lsdException w:uiPriority="0" w:name="Table Web 2"/>
-    <w:lsdException w:uiPriority="0" w:name="Table Web 3"/>
-    <w:lsdException w:uiPriority="0" w:name="Balloon Text"/>
-    <w:lsdException w:qFormat="1" w:unhideWhenUsed="0" w:uiPriority="0" w:semiHidden="0" w:name="Table Grid"/>
-    <w:lsdException w:uiPriority="0" w:name="Table Theme"/>
-    <w:lsdException w:unhideWhenUsed="0" w:uiPriority="60" w:semiHidden="0" w:name="Light Shading"/>
-    <w:lsdException w:unhideWhenUsed="0" w:uiPriority="61" w:semiHidden="0" w:name="Light List"/>
-    <w:lsdException w:unhideWhenUsed="0" w:uiPriority="62" w:semiHidden="0" w:name="Light Grid"/>
-    <w:lsdException w:unhideWhenUsed="0" w:uiPriority="63" w:semiHidden="0" w:name="Medium Shading 1"/>
-    <w:lsdException w:unhideWhenUsed="0" w:uiPriority="64" w:semiHidden="0" w:name="Medium Shading 2"/>
-    <w:lsdException w:unhideWhenUsed="0" w:uiPriority="65" w:semiHidden="0" w:name="Medium List 1"/>
-    <w:lsdException w:unhideWhenUsed="0" w:uiPriority="66" w:semiHidden="0" w:name="Medium List 2"/>
-    <w:lsdException w:unhideWhenUsed="0" w:uiPriority="67" w:semiHidden="0" w:name="Medium Grid 1"/>
-    <w:lsdException w:unhideWhenUsed="0" w:uiPriority="68" w:semiHidden="0" w:name="Medium Grid 2"/>
-    <w:lsdException w:unhideWhenUsed="0" w:uiPriority="69" w:semiHidden="0" w:name="Medium Grid 3"/>
-    <w:lsdException w:unhideWhenUsed="0" w:uiPriority="70" w:semiHidden="0" w:name="Dark List"/>
-    <w:lsdException w:unhideWhenUsed="0" w:uiPriority="71" w:semiHidden="0" w:name="Colorful Shading"/>
-    <w:lsdException w:unhideWhenUsed="0" w:uiPriority="72" w:semiHidden="0" w:name="Colorful List"/>
-    <w:lsdException w:unhideWhenUsed="0" w:uiPriority="73" w:semiHidden="0" w:name="Colorful Grid"/>
-    <w:lsdException w:unhideWhenUsed="0" w:uiPriority="60" w:semiHidden="0" w:name="Light Shading Accent 1"/>
-    <w:lsdException w:unhideWhenUsed="0" w:uiPriority="61" w:semiHidden="0" w:name="Light List Accent 1"/>
-    <w:lsdException w:unhideWhenUsed="0" w:uiPriority="62" w:semiHidden="0" w:name="Light Grid Accent 1"/>
-    <w:lsdException w:unhideWhenUsed="0" w:uiPriority="63" w:semiHidden="0" w:name="Medium Shading 1 Accent 1"/>
-    <w:lsdException w:unhideWhenUsed="0" w:uiPriority="64" w:semiHidden="0" w:name="Medium Shading 2 Accent 1"/>
-    <w:lsdException w:unhideWhenUsed="0" w:uiPriority="65" w:semiHidden="0" w:name="Medium List 1 Accent 1"/>
-    <w:lsdException w:qFormat="1" w:unhideWhenUsed="0" w:uiPriority="34" w:semiHidden="0" w:name="List Paragraph"/>
-    <w:lsdException w:unhideWhenUsed="0" w:uiPriority="66" w:semiHidden="0" w:name="Medium List 2 Accent 1"/>
-    <w:lsdException w:unhideWhenUsed="0" w:uiPriority="67" w:semiHidden="0" w:name="Medium Grid 1 Accent 1"/>
-    <w:lsdException w:unhideWhenUsed="0" w:uiPriority="68" w:semiHidden="0" w:name="Medium Grid 2 Accent 1"/>
-    <w:lsdException w:unhideWhenUsed="0" w:uiPriority="69" w:semiHidden="0" w:name="Medium Grid 3 Accent 1"/>
-    <w:lsdException w:unhideWhenUsed="0" w:uiPriority="70" w:semiHidden="0" w:name="Dark List Accent 1"/>
-    <w:lsdException w:unhideWhenUsed="0" w:uiPriority="71" w:semiHidden="0" w:name="Colorful Shading Accent 1"/>
-    <w:lsdException w:unhideWhenUsed="0" w:uiPriority="72" w:semiHidden="0" w:name="Colorful List Accent 1"/>
-    <w:lsdException w:unhideWhenUsed="0" w:uiPriority="73" w:semiHidden="0" w:name="Colorful Grid Accent 1"/>
-    <w:lsdException w:unhideWhenUsed="0" w:uiPriority="60" w:semiHidden="0" w:name="Light Shading Accent 2"/>
-    <w:lsdException w:unhideWhenUsed="0" w:uiPriority="61" w:semiHidden="0" w:name="Light List Accent 2"/>
-    <w:lsdException w:unhideWhenUsed="0" w:uiPriority="62" w:semiHidden="0" w:name="Light Grid Accent 2"/>
-    <w:lsdException w:unhideWhenUsed="0" w:uiPriority="63" w:semiHidden="0" w:name="Medium Shading 1 Accent 2"/>
-    <w:lsdException w:unhideWhenUsed="0" w:uiPriority="64" w:semiHidden="0" w:name="Medium Shading 2 Accent 2"/>
-    <w:lsdException w:unhideWhenUsed="0" w:uiPriority="65" w:semiHidden="0" w:name="Medium List 1 Accent 2"/>
-    <w:lsdException w:unhideWhenUsed="0" w:uiPriority="66" w:semiHidden="0" w:name="Medium List 2 Accent 2"/>
-    <w:lsdException w:unhideWhenUsed="0" w:uiPriority="67" w:semiHidden="0" w:name="Medium Grid 1 Accent 2"/>
-    <w:lsdException w:unhideWhenUsed="0" w:uiPriority="68" w:semiHidden="0" w:name="Medium Grid 2 Accent 2"/>
-    <w:lsdException w:unhideWhenUsed="0" w:uiPriority="69" w:semiHidden="0" w:name="Medium Grid 3 Accent 2"/>
-    <w:lsdException w:unhideWhenUsed="0" w:uiPriority="70" w:semiHidden="0" w:name="Dark List Accent 2"/>
-    <w:lsdException w:unhideWhenUsed="0" w:uiPriority="71" w:semiHidden="0" w:name="Colorful Shading Accent 2"/>
-    <w:lsdException w:unhideWhenUsed="0" w:uiPriority="72" w:semiHidden="0" w:name="Colorful List Accent 2"/>
-    <w:lsdException w:unhideWhenUsed="0" w:uiPriority="73" w:semiHidden="0" w:name="Colorful Grid Accent 2"/>
-    <w:lsdException w:unhideWhenUsed="0" w:uiPriority="60" w:semiHidden="0" w:name="Light Shading Accent 3"/>
-    <w:lsdException w:unhideWhenUsed="0" w:uiPriority="61" w:semiHidden="0" w:name="Light List Accent 3"/>
-    <w:lsdException w:unhideWhenUsed="0" w:uiPriority="62" w:semiHidden="0" w:name="Light Grid Accent 3"/>
-    <w:lsdException w:unhideWhenUsed="0" w:uiPriority="63" w:semiHidden="0" w:name="Medium Shading 1 Accent 3"/>
-    <w:lsdException w:unhideWhenUsed="0" w:uiPriority="64" w:semiHidden="0" w:name="Medium Shading 2 Accent 3"/>
-    <w:lsdException w:unhideWhenUsed="0" w:uiPriority="65" w:semiHidden="0" w:name="Medium List 1 Accent 3"/>
-    <w:lsdException w:unhideWhenUsed="0" w:uiPriority="66" w:semiHidden="0" w:name="Medium List 2 Accent 3"/>
-    <w:lsdException w:unhideWhenUsed="0" w:uiPriority="67" w:semiHidden="0" w:name="Medium Grid 1 Accent 3"/>
-    <w:lsdException w:unhideWhenUsed="0" w:uiPriority="68" w:semiHidden="0" w:name="Medium Grid 2 Accent 3"/>
-    <w:lsdException w:unhideWhenUsed="0" w:uiPriority="69" w:semiHidden="0" w:name="Medium Grid 3 Accent 3"/>
-    <w:lsdException w:unhideWhenUsed="0" w:uiPriority="70" w:semiHidden="0" w:name="Dark List Accent 3"/>
-    <w:lsdException w:unhideWhenUsed="0" w:uiPriority="71" w:semiHidden="0" w:name="Colorful Shading Accent 3"/>
-    <w:lsdException w:unhideWhenUsed="0" w:uiPriority="72" w:semiHidden="0" w:name="Colorful List Accent 3"/>
-    <w:lsdException w:unhideWhenUsed="0" w:uiPriority="73" w:semiHidden="0" w:name="Colorful Grid Accent 3"/>
-    <w:lsdException w:unhideWhenUsed="0" w:uiPriority="60" w:semiHidden="0" w:name="Light Shading Accent 4"/>
-    <w:lsdException w:unhideWhenUsed="0" w:uiPriority="61" w:semiHidden="0" w:name="Light List Accent 4"/>
-    <w:lsdException w:unhideWhenUsed="0" w:uiPriority="62" w:semiHidden="0" w:name="Light Grid Accent 4"/>
-    <w:lsdException w:unhideWhenUsed="0" w:uiPriority="63" w:semiHidden="0" w:name="Medium Shading 1 Accent 4"/>
-    <w:lsdException w:unhideWhenUsed="0" w:uiPriority="64" w:semiHidden="0" w:name="Medium Shading 2 Accent 4"/>
-    <w:lsdException w:unhideWhenUsed="0" w:uiPriority="65" w:semiHidden="0" w:name="Medium List 1 Accent 4"/>
-    <w:lsdException w:unhideWhenUsed="0" w:uiPriority="66" w:semiHidden="0" w:name="Medium List 2 Accent 4"/>
-    <w:lsdException w:unhideWhenUsed="0" w:uiPriority="67" w:semiHidden="0" w:name="Medium Grid 1 Accent 4"/>
-    <w:lsdException w:unhideWhenUsed="0" w:uiPriority="68" w:semiHidden="0" w:name="Medium Grid 2 Accent 4"/>
-    <w:lsdException w:unhideWhenUsed="0" w:uiPriority="69" w:semiHidden="0" w:name="Medium Grid 3 Accent 4"/>
-    <w:lsdException w:unhideWhenUsed="0" w:uiPriority="70" w:semiHidden="0" w:name="Dark List Accent 4"/>
-    <w:lsdException w:unhideWhenUsed="0" w:uiPriority="71" w:semiHidden="0" w:name="Colorful Shading Accent 4"/>
-    <w:lsdException w:unhideWhenUsed="0" w:uiPriority="72" w:semiHidden="0" w:name="Colorful List Accent 4"/>
-    <w:lsdException w:unhideWhenUsed="0" w:uiPriority="73" w:semiHidden="0" w:name="Colorful Grid Accent 4"/>
-    <w:lsdException w:unhideWhenUsed="0" w:uiPriority="60" w:semiHidden="0" w:name="Light Shading Accent 5"/>
-    <w:lsdException w:unhideWhenUsed="0" w:uiPriority="61" w:semiHidden="0" w:name="Light List Accent 5"/>
-    <w:lsdException w:unhideWhenUsed="0" w:uiPriority="62" w:semiHidden="0" w:name="Light Grid Accent 5"/>
-    <w:lsdException w:unhideWhenUsed="0" w:uiPriority="63" w:semiHidden="0" w:name="Medium Shading 1 Accent 5"/>
-    <w:lsdException w:unhideWhenUsed="0" w:uiPriority="64" w:semiHidden="0" w:name="Medium Shading 2 Accent 5"/>
-    <w:lsdException w:unhideWhenUsed="0" w:uiPriority="65" w:semiHidden="0" w:name="Medium List 1 Accent 5"/>
-    <w:lsdException w:unhideWhenUsed="0" w:uiPriority="66" w:semiHidden="0" w:name="Medium List 2 Accent 5"/>
-    <w:lsdException w:unhideWhenUsed="0" w:uiPriority="67" w:semiHidden="0" w:name="Medium Grid 1 Accent 5"/>
-    <w:lsdException w:unhideWhenUsed="0" w:uiPriority="68" w:semiHidden="0" w:name="Medium Grid 2 Accent 5"/>
-    <w:lsdException w:unhideWhenUsed="0" w:uiPriority="69" w:semiHidden="0" w:name="Medium Grid 3 Accent 5"/>
-    <w:lsdException w:unhideWhenUsed="0" w:uiPriority="70" w:semiHidden="0" w:name="Dark List Accent 5"/>
-    <w:lsdException w:unhideWhenUsed="0" w:uiPriority="71" w:semiHidden="0" w:name="Colorful Shading Accent 5"/>
-    <w:lsdException w:unhideWhenUsed="0" w:uiPriority="72" w:semiHidden="0" w:name="Colorful List Accent 5"/>
-    <w:lsdException w:unhideWhenUsed="0" w:uiPriority="73" w:semiHidden="0" w:name="Colorful Grid Accent 5"/>
-    <w:lsdException w:unhideWhenUsed="0" w:uiPriority="60" w:semiHidden="0" w:name="Light Shading Accent 6"/>
-    <w:lsdException w:unhideWhenUsed="0" w:uiPriority="61" w:semiHidden="0" w:name="Light List Accent 6"/>
-    <w:lsdException w:unhideWhenUsed="0" w:uiPriority="62" w:semiHidden="0" w:name="Light Grid Accent 6"/>
-    <w:lsdException w:unhideWhenUsed="0" w:uiPriority="63" w:semiHidden="0" w:name="Medium Shading 1 Accent 6"/>
-    <w:lsdException w:unhideWhenUsed="0" w:uiPriority="64" w:semiHidden="0" w:name="Medium Shading 2 Accent 6"/>
-    <w:lsdException w:unhideWhenUsed="0" w:uiPriority="65" w:semiHidden="0" w:name="Medium List 1 Accent 6"/>
-    <w:lsdException w:unhideWhenUsed="0" w:uiPriority="66" w:semiHidden="0" w:name="Medium List 2 Accent 6"/>
-    <w:lsdException w:unhideWhenUsed="0" w:uiPriority="67" w:semiHidden="0" w:name="Medium Grid 1 Accent 6"/>
-    <w:lsdException w:unhideWhenUsed="0" w:uiPriority="68" w:semiHidden="0" w:name="Medium Grid 2 Accent 6"/>
-    <w:lsdException w:unhideWhenUsed="0" w:uiPriority="69" w:semiHidden="0" w:name="Medium Grid 3 Accent 6"/>
-    <w:lsdException w:unhideWhenUsed="0" w:uiPriority="70" w:semiHidden="0" w:name="Dark List Accent 6"/>
-    <w:lsdException w:unhideWhenUsed="0" w:uiPriority="71" w:semiHidden="0" w:name="Colorful Shading Accent 6"/>
-    <w:lsdException w:unhideWhenUsed="0" w:uiPriority="72" w:semiHidden="0" w:name="Colorful List Accent 6"/>
-    <w:lsdException w:unhideWhenUsed="0" w:uiPriority="73" w:semiHidden="0" w:name="Colorful Grid Accent 6"/>
+  <w:latentStyles w:defLockedState="0" w:defUIPriority="0" w:defSemiHidden="0" w:defUnhideWhenUsed="0" w:defQFormat="0" w:count="376">
+    <w:lsdException w:name="Normal" w:qFormat="1"/>
+    <w:lsdException w:name="heading 1" w:qFormat="1"/>
+    <w:lsdException w:name="heading 2" w:uiPriority="9" w:qFormat="1"/>
+    <w:lsdException w:name="heading 3" w:semiHidden="1" w:unhideWhenUsed="1" w:qFormat="1"/>
+    <w:lsdException w:name="heading 4" w:semiHidden="1" w:unhideWhenUsed="1" w:qFormat="1"/>
+    <w:lsdException w:name="heading 5" w:semiHidden="1" w:unhideWhenUsed="1" w:qFormat="1"/>
+    <w:lsdException w:name="heading 6" w:semiHidden="1" w:unhideWhenUsed="1" w:qFormat="1"/>
+    <w:lsdException w:name="heading 7" w:semiHidden="1" w:unhideWhenUsed="1" w:qFormat="1"/>
+    <w:lsdException w:name="heading 8" w:semiHidden="1" w:unhideWhenUsed="1" w:qFormat="1"/>
+    <w:lsdException w:name="heading 9" w:semiHidden="1" w:unhideWhenUsed="1" w:qFormat="1"/>
+    <w:lsdException w:name="header" w:qFormat="1"/>
+    <w:lsdException w:name="footer" w:qFormat="1"/>
+    <w:lsdException w:name="caption" w:semiHidden="1" w:unhideWhenUsed="1" w:qFormat="1"/>
+    <w:lsdException w:name="Title" w:qFormat="1"/>
+    <w:lsdException w:name="Default Paragraph Font" w:semiHidden="1" w:uiPriority="1" w:unhideWhenUsed="1"/>
+    <w:lsdException w:name="Body Text" w:qFormat="1"/>
+    <w:lsdException w:name="Subtitle" w:qFormat="1"/>
+    <w:lsdException w:name="Strong" w:qFormat="1"/>
+    <w:lsdException w:name="Emphasis" w:qFormat="1"/>
+    <w:lsdException w:name="HTML Top of Form" w:semiHidden="1" w:uiPriority="99" w:unhideWhenUsed="1"/>
+    <w:lsdException w:name="HTML Bottom of Form" w:semiHidden="1" w:uiPriority="99" w:unhideWhenUsed="1"/>
+    <w:lsdException w:name="HTML Keyboard" w:semiHidden="1" w:unhideWhenUsed="1"/>
+    <w:lsdException w:name="Normal Table" w:semiHidden="1" w:uiPriority="99" w:unhideWhenUsed="1"/>
+    <w:lsdException w:name="annotation subject" w:semiHidden="1" w:unhideWhenUsed="1"/>
+    <w:lsdException w:name="No List" w:semiHidden="1" w:uiPriority="99" w:unhideWhenUsed="1"/>
+    <w:lsdException w:name="Outline List 1" w:semiHidden="1" w:uiPriority="99" w:unhideWhenUsed="1"/>
+    <w:lsdException w:name="Outline List 2" w:semiHidden="1" w:uiPriority="99" w:unhideWhenUsed="1"/>
+    <w:lsdException w:name="Outline List 3" w:semiHidden="1" w:uiPriority="99" w:unhideWhenUsed="1"/>
+    <w:lsdException w:name="Table Simple 1" w:semiHidden="1" w:unhideWhenUsed="1"/>
+    <w:lsdException w:name="Table Simple 2" w:semiHidden="1" w:unhideWhenUsed="1"/>
+    <w:lsdException w:name="Table Simple 3" w:semiHidden="1" w:unhideWhenUsed="1"/>
+    <w:lsdException w:name="Table Classic 1" w:semiHidden="1" w:unhideWhenUsed="1"/>
+    <w:lsdException w:name="Table Classic 2" w:semiHidden="1" w:unhideWhenUsed="1"/>
+    <w:lsdException w:name="Table Classic 3" w:semiHidden="1" w:unhideWhenUsed="1"/>
+    <w:lsdException w:name="Table Classic 4" w:semiHidden="1" w:unhideWhenUsed="1"/>
+    <w:lsdException w:name="Table Colorful 1" w:semiHidden="1" w:unhideWhenUsed="1"/>
+    <w:lsdException w:name="Table Colorful 2" w:semiHidden="1" w:unhideWhenUsed="1"/>
+    <w:lsdException w:name="Table Colorful 3" w:semiHidden="1" w:unhideWhenUsed="1"/>
+    <w:lsdException w:name="Table Columns 1" w:semiHidden="1" w:unhideWhenUsed="1"/>
+    <w:lsdException w:name="Table Columns 2" w:semiHidden="1" w:unhideWhenUsed="1"/>
+    <w:lsdException w:name="Table Columns 3" w:semiHidden="1" w:unhideWhenUsed="1"/>
+    <w:lsdException w:name="Table Columns 4" w:semiHidden="1" w:unhideWhenUsed="1"/>
+    <w:lsdException w:name="Table Columns 5" w:semiHidden="1" w:unhideWhenUsed="1"/>
+    <w:lsdException w:name="Table Grid 1" w:semiHidden="1" w:unhideWhenUsed="1"/>
+    <w:lsdException w:name="Table Grid 2" w:semiHidden="1" w:unhideWhenUsed="1"/>
+    <w:lsdException w:name="Table Grid 3" w:semiHidden="1" w:unhideWhenUsed="1"/>
+    <w:lsdException w:name="Table Grid 4" w:semiHidden="1" w:unhideWhenUsed="1"/>
+    <w:lsdException w:name="Table Grid 5" w:semiHidden="1" w:unhideWhenUsed="1"/>
+    <w:lsdException w:name="Table Grid 6" w:semiHidden="1" w:unhideWhenUsed="1"/>
+    <w:lsdException w:name="Table Grid 7" w:semiHidden="1" w:unhideWhenUsed="1"/>
+    <w:lsdException w:name="Table Grid 8" w:semiHidden="1" w:unhideWhenUsed="1"/>
+    <w:lsdException w:name="Table List 1" w:semiHidden="1" w:unhideWhenUsed="1"/>
+    <w:lsdException w:name="Table List 2" w:semiHidden="1" w:unhideWhenUsed="1"/>
+    <w:lsdException w:name="Table List 3" w:semiHidden="1" w:unhideWhenUsed="1"/>
+    <w:lsdException w:name="Table List 4" w:semiHidden="1" w:unhideWhenUsed="1"/>
+    <w:lsdException w:name="Table List 5" w:semiHidden="1" w:unhideWhenUsed="1"/>
+    <w:lsdException w:name="Table List 6" w:semiHidden="1" w:unhideWhenUsed="1"/>
+    <w:lsdException w:name="Table List 7" w:semiHidden="1" w:unhideWhenUsed="1"/>
+    <w:lsdException w:name="Table List 8" w:semiHidden="1" w:unhideWhenUsed="1"/>
+    <w:lsdException w:name="Table 3D effects 1" w:semiHidden="1" w:unhideWhenUsed="1"/>
+    <w:lsdException w:name="Table 3D effects 2" w:semiHidden="1" w:unhideWhenUsed="1"/>
+    <w:lsdException w:name="Table 3D effects 3" w:semiHidden="1" w:unhideWhenUsed="1"/>
+    <w:lsdException w:name="Table Contemporary" w:semiHidden="1" w:unhideWhenUsed="1"/>
+    <w:lsdException w:name="Table Elegant" w:semiHidden="1" w:unhideWhenUsed="1"/>
+    <w:lsdException w:name="Table Professional" w:semiHidden="1" w:unhideWhenUsed="1"/>
+    <w:lsdException w:name="Table Subtle 1" w:semiHidden="1" w:unhideWhenUsed="1"/>
+    <w:lsdException w:name="Table Subtle 2" w:semiHidden="1" w:unhideWhenUsed="1"/>
+    <w:lsdException w:name="Table Web 1" w:semiHidden="1" w:unhideWhenUsed="1"/>
+    <w:lsdException w:name="Table Web 2" w:semiHidden="1" w:unhideWhenUsed="1"/>
+    <w:lsdException w:name="Table Web 3" w:semiHidden="1" w:unhideWhenUsed="1"/>
+    <w:lsdException w:name="Balloon Text" w:semiHidden="1" w:unhideWhenUsed="1"/>
+    <w:lsdException w:name="Table Grid" w:qFormat="1"/>
+    <w:lsdException w:name="Table Theme" w:semiHidden="1" w:unhideWhenUsed="1"/>
+    <w:lsdException w:name="Placeholder Text" w:semiHidden="1" w:uiPriority="99"/>
+    <w:lsdException w:name="No Spacing" w:uiPriority="99"/>
+    <w:lsdException w:name="Light Shading" w:uiPriority="60"/>
+    <w:lsdException w:name="Light List" w:uiPriority="61"/>
+    <w:lsdException w:name="Light Grid" w:uiPriority="62"/>
+    <w:lsdException w:name="Medium Shading 1" w:uiPriority="63"/>
+    <w:lsdException w:name="Medium Shading 2" w:uiPriority="64"/>
+    <w:lsdException w:name="Medium List 1" w:uiPriority="65"/>
+    <w:lsdException w:name="Medium List 2" w:uiPriority="66"/>
+    <w:lsdException w:name="Medium Grid 1" w:uiPriority="67"/>
+    <w:lsdException w:name="Medium Grid 2" w:uiPriority="68"/>
+    <w:lsdException w:name="Medium Grid 3" w:uiPriority="69"/>
+    <w:lsdException w:name="Dark List" w:uiPriority="70"/>
+    <w:lsdException w:name="Colorful Shading" w:uiPriority="71"/>
+    <w:lsdException w:name="Colorful List" w:uiPriority="72"/>
+    <w:lsdException w:name="Colorful Grid" w:uiPriority="73"/>
+    <w:lsdException w:name="Light Shading Accent 1" w:uiPriority="60"/>
+    <w:lsdException w:name="Light List Accent 1" w:uiPriority="61"/>
+    <w:lsdException w:name="Light Grid Accent 1" w:uiPriority="62"/>
+    <w:lsdException w:name="Medium Shading 1 Accent 1" w:uiPriority="63"/>
+    <w:lsdException w:name="Medium Shading 2 Accent 1" w:uiPriority="64"/>
+    <w:lsdException w:name="Medium List 1 Accent 1" w:uiPriority="65"/>
+    <w:lsdException w:name="Revision" w:semiHidden="1" w:uiPriority="99"/>
+    <w:lsdException w:name="List Paragraph" w:uiPriority="34" w:qFormat="1"/>
+    <w:lsdException w:name="Quote" w:uiPriority="99"/>
+    <w:lsdException w:name="Intense Quote" w:uiPriority="99"/>
+    <w:lsdException w:name="Medium List 2 Accent 1" w:uiPriority="66"/>
+    <w:lsdException w:name="Medium Grid 1 Accent 1" w:uiPriority="67"/>
+    <w:lsdException w:name="Medium Grid 2 Accent 1" w:uiPriority="68"/>
+    <w:lsdException w:name="Medium Grid 3 Accent 1" w:uiPriority="69"/>
+    <w:lsdException w:name="Dark List Accent 1" w:uiPriority="70"/>
+    <w:lsdException w:name="Colorful Shading Accent 1" w:uiPriority="71"/>
+    <w:lsdException w:name="Colorful List Accent 1" w:uiPriority="72"/>
+    <w:lsdException w:name="Colorful Grid Accent 1" w:uiPriority="73"/>
+    <w:lsdException w:name="Light Shading Accent 2" w:uiPriority="60"/>
+    <w:lsdException w:name="Light List Accent 2" w:uiPriority="61"/>
+    <w:lsdException w:name="Light Grid Accent 2" w:uiPriority="62"/>
+    <w:lsdException w:name="Medium Shading 1 Accent 2" w:uiPriority="63"/>
+    <w:lsdException w:name="Medium Shading 2 Accent 2" w:uiPriority="64"/>
+    <w:lsdException w:name="Medium List 1 Accent 2" w:uiPriority="65"/>
+    <w:lsdException w:name="Medium List 2 Accent 2" w:uiPriority="66"/>
+    <w:lsdException w:name="Medium Grid 1 Accent 2" w:uiPriority="67"/>
+    <w:lsdException w:name="Medium Grid 2 Accent 2" w:uiPriority="68"/>
+    <w:lsdException w:name="Medium Grid 3 Accent 2" w:uiPriority="69"/>
+    <w:lsdException w:name="Dark List Accent 2" w:uiPriority="70"/>
+    <w:lsdException w:name="Colorful Shading Accent 2" w:uiPriority="71"/>
+    <w:lsdException w:name="Colorful List Accent 2" w:uiPriority="72"/>
+    <w:lsdException w:name="Colorful Grid Accent 2" w:uiPriority="73"/>
+    <w:lsdException w:name="Light Shading Accent 3" w:uiPriority="60"/>
+    <w:lsdException w:name="Light List Accent 3" w:uiPriority="61"/>
+    <w:lsdException w:name="Light Grid Accent 3" w:uiPriority="62"/>
+    <w:lsdException w:name="Medium Shading 1 Accent 3" w:uiPriority="63"/>
+    <w:lsdException w:name="Medium Shading 2 Accent 3" w:uiPriority="64"/>
+    <w:lsdException w:name="Medium List 1 Accent 3" w:uiPriority="65"/>
+    <w:lsdException w:name="Medium List 2 Accent 3" w:uiPriority="66"/>
+    <w:lsdException w:name="Medium Grid 1 Accent 3" w:uiPriority="67"/>
+    <w:lsdException w:name="Medium Grid 2 Accent 3" w:uiPriority="68"/>
+    <w:lsdException w:name="Medium Grid 3 Accent 3" w:uiPriority="69"/>
+    <w:lsdException w:name="Dark List Accent 3" w:uiPriority="70"/>
+    <w:lsdException w:name="Colorful Shading Accent 3" w:uiPriority="71"/>
+    <w:lsdException w:name="Colorful List Accent 3" w:uiPriority="72"/>
+    <w:lsdException w:name="Colorful Grid Accent 3" w:uiPriority="73"/>
+    <w:lsdException w:name="Light Shading Accent 4" w:uiPriority="60"/>
+    <w:lsdException w:name="Light List Accent 4" w:uiPriority="61"/>
+    <w:lsdException w:name="Light Grid Accent 4" w:uiPriority="62"/>
+    <w:lsdException w:name="Medium Shading 1 Accent 4" w:uiPriority="63"/>
+    <w:lsdException w:name="Medium Shading 2 Accent 4" w:uiPriority="64"/>
+    <w:lsdException w:name="Medium List 1 Accent 4" w:uiPriority="65"/>
+    <w:lsdException w:name="Medium List 2 Accent 4" w:uiPriority="66"/>
+    <w:lsdException w:name="Medium Grid 1 Accent 4" w:uiPriority="67"/>
+    <w:lsdException w:name="Medium Grid 2 Accent 4" w:uiPriority="68"/>
+    <w:lsdException w:name="Medium Grid 3 Accent 4" w:uiPriority="69"/>
+    <w:lsdException w:name="Dark List Accent 4" w:uiPriority="70"/>
+    <w:lsdException w:name="Colorful Shading Accent 4" w:uiPriority="71"/>
+    <w:lsdException w:name="Colorful List Accent 4" w:uiPriority="72"/>
+    <w:lsdException w:name="Colorful Grid Accent 4" w:uiPriority="73"/>
+    <w:lsdException w:name="Light Shading Accent 5" w:uiPriority="60"/>
+    <w:lsdException w:name="Light List Accent 5" w:uiPriority="61"/>
+    <w:lsdException w:name="Light Grid Accent 5" w:uiPriority="62"/>
+    <w:lsdException w:name="Medium Shading 1 Accent 5" w:uiPriority="63"/>
+    <w:lsdException w:name="Medium Shading 2 Accent 5" w:uiPriority="64"/>
+    <w:lsdException w:name="Medium List 1 Accent 5" w:uiPriority="65"/>
+    <w:lsdException w:name="Medium List 2 Accent 5" w:uiPriority="66"/>
+    <w:lsdException w:name="Medium Grid 1 Accent 5" w:uiPriority="67"/>
+    <w:lsdException w:name="Medium Grid 2 Accent 5" w:uiPriority="68"/>
+    <w:lsdException w:name="Medium Grid 3 Accent 5" w:uiPriority="69"/>
+    <w:lsdException w:name="Dark List Accent 5" w:uiPriority="70"/>
+    <w:lsdException w:name="Colorful Shading Accent 5" w:uiPriority="71"/>
+    <w:lsdException w:name="Colorful List Accent 5" w:uiPriority="72"/>
+    <w:lsdException w:name="Colorful Grid Accent 5" w:uiPriority="73"/>
+    <w:lsdException w:name="Light Shading Accent 6" w:uiPriority="60"/>
+    <w:lsdException w:name="Light List Accent 6" w:uiPriority="61"/>
+    <w:lsdException w:name="Light Grid Accent 6" w:uiPriority="62"/>
+    <w:lsdException w:name="Medium Shading 1 Accent 6" w:uiPriority="63"/>
+    <w:lsdException w:name="Medium Shading 2 Accent 6" w:uiPriority="64"/>
+    <w:lsdException w:name="Medium List 1 Accent 6" w:uiPriority="65"/>
+    <w:lsdException w:name="Medium List 2 Accent 6" w:uiPriority="66"/>
+    <w:lsdException w:name="Medium Grid 1 Accent 6" w:uiPriority="67"/>
+    <w:lsdException w:name="Medium Grid 2 Accent 6" w:uiPriority="68"/>
+    <w:lsdException w:name="Medium Grid 3 Accent 6" w:uiPriority="69"/>
+    <w:lsdException w:name="Dark List Accent 6" w:uiPriority="70"/>
+    <w:lsdException w:name="Colorful Shading Accent 6" w:uiPriority="71"/>
+    <w:lsdException w:name="Colorful List Accent 6" w:uiPriority="72"/>
+    <w:lsdException w:name="Colorful Grid Accent 6" w:uiPriority="73"/>
+    <w:lsdException w:name="Subtle Emphasis" w:uiPriority="19" w:qFormat="1"/>
+    <w:lsdException w:name="Intense Emphasis" w:uiPriority="21" w:qFormat="1"/>
+    <w:lsdException w:name="Subtle Reference" w:uiPriority="31" w:qFormat="1"/>
+    <w:lsdException w:name="Intense Reference" w:uiPriority="32" w:qFormat="1"/>
+    <w:lsdException w:name="Book Title" w:uiPriority="33" w:qFormat="1"/>
+    <w:lsdException w:name="Bibliography" w:semiHidden="1" w:uiPriority="37" w:unhideWhenUsed="1"/>
+    <w:lsdException w:name="TOC Heading" w:semiHidden="1" w:uiPriority="39" w:unhideWhenUsed="1" w:qFormat="1"/>
+    <w:lsdException w:name="Plain Table 1" w:uiPriority="41"/>
+    <w:lsdException w:name="Plain Table 2" w:uiPriority="42"/>
+    <w:lsdException w:name="Plain Table 3" w:uiPriority="43"/>
+    <w:lsdException w:name="Plain Table 4" w:uiPriority="44"/>
+    <w:lsdException w:name="Plain Table 5" w:uiPriority="45"/>
+    <w:lsdException w:name="Grid Table Light" w:uiPriority="40"/>
+    <w:lsdException w:name="Grid Table 1 Light" w:uiPriority="46"/>
+    <w:lsdException w:name="Grid Table 2" w:uiPriority="47"/>
+    <w:lsdException w:name="Grid Table 3" w:uiPriority="48"/>
+    <w:lsdException w:name="Grid Table 4" w:uiPriority="49"/>
+    <w:lsdException w:name="Grid Table 5 Dark" w:uiPriority="50"/>
+    <w:lsdException w:name="Grid Table 6 Colorful" w:uiPriority="51"/>
+    <w:lsdException w:name="Grid Table 7 Colorful" w:uiPriority="52"/>
+    <w:lsdException w:name="Grid Table 1 Light Accent 1" w:uiPriority="46"/>
+    <w:lsdException w:name="Grid Table 2 Accent 1" w:uiPriority="47"/>
+    <w:lsdException w:name="Grid Table 3 Accent 1" w:uiPriority="48"/>
+    <w:lsdException w:name="Grid Table 4 Accent 1" w:uiPriority="49"/>
+    <w:lsdException w:name="Grid Table 5 Dark Accent 1" w:uiPriority="50"/>
+    <w:lsdException w:name="Grid Table 6 Colorful Accent 1" w:uiPriority="51"/>
+    <w:lsdException w:name="Grid Table 7 Colorful Accent 1" w:uiPriority="52"/>
+    <w:lsdException w:name="Grid Table 1 Light Accent 2" w:uiPriority="46"/>
+    <w:lsdException w:name="Grid Table 2 Accent 2" w:uiPriority="47"/>
+    <w:lsdException w:name="Grid Table 3 Accent 2" w:uiPriority="48"/>
+    <w:lsdException w:name="Grid Table 4 Accent 2" w:uiPriority="49"/>
+    <w:lsdException w:name="Grid Table 5 Dark Accent 2" w:uiPriority="50"/>
+    <w:lsdException w:name="Grid Table 6 Colorful Accent 2" w:uiPriority="51"/>
+    <w:lsdException w:name="Grid Table 7 Colorful Accent 2" w:uiPriority="52"/>
+    <w:lsdException w:name="Grid Table 1 Light Accent 3" w:uiPriority="46"/>
+    <w:lsdException w:name="Grid Table 2 Accent 3" w:uiPriority="47"/>
+    <w:lsdException w:name="Grid Table 3 Accent 3" w:uiPriority="48"/>
+    <w:lsdException w:name="Grid Table 4 Accent 3" w:uiPriority="49"/>
+    <w:lsdException w:name="Grid Table 5 Dark Accent 3" w:uiPriority="50"/>
+    <w:lsdException w:name="Grid Table 6 Colorful Accent 3" w:uiPriority="51"/>
+    <w:lsdException w:name="Grid Table 7 Colorful Accent 3" w:uiPriority="52"/>
+    <w:lsdException w:name="Grid Table 1 Light Accent 4" w:uiPriority="46"/>
+    <w:lsdException w:name="Grid Table 2 Accent 4" w:uiPriority="47"/>
+    <w:lsdException w:name="Grid Table 3 Accent 4" w:uiPriority="48"/>
+    <w:lsdException w:name="Grid Table 4 Accent 4" w:uiPriority="49"/>
+    <w:lsdException w:name="Grid Table 5 Dark Accent 4" w:uiPriority="50"/>
+    <w:lsdException w:name="Grid Table 6 Colorful Accent 4" w:uiPriority="51"/>
+    <w:lsdException w:name="Grid Table 7 Colorful Accent 4" w:uiPriority="52"/>
+    <w:lsdException w:name="Grid Table 1 Light Accent 5" w:uiPriority="46"/>
+    <w:lsdException w:name="Grid Table 2 Accent 5" w:uiPriority="47"/>
+    <w:lsdException w:name="Grid Table 3 Accent 5" w:uiPriority="48"/>
+    <w:lsdException w:name="Grid Table 4 Accent 5" w:uiPriority="49"/>
+    <w:lsdException w:name="Grid Table 5 Dark Accent 5" w:uiPriority="50"/>
+    <w:lsdException w:name="Grid Table 6 Colorful Accent 5" w:uiPriority="51"/>
+    <w:lsdException w:name="Grid Table 7 Colorful Accent 5" w:uiPriority="52"/>
+    <w:lsdException w:name="Grid Table 1 Light Accent 6" w:uiPriority="46"/>
+    <w:lsdException w:name="Grid Table 2 Accent 6" w:uiPriority="47"/>
+    <w:lsdException w:name="Grid Table 3 Accent 6" w:uiPriority="48"/>
+    <w:lsdException w:name="Grid Table 4 Accent 6" w:uiPriority="49"/>
+    <w:lsdException w:name="Grid Table 5 Dark Accent 6" w:uiPriority="50"/>
+    <w:lsdException w:name="Grid Table 6 Colorful Accent 6" w:uiPriority="51"/>
+    <w:lsdException w:name="Grid Table 7 Colorful Accent 6" w:uiPriority="52"/>
+    <w:lsdException w:name="List Table 1 Light" w:uiPriority="46"/>
+    <w:lsdException w:name="List Table 2" w:uiPriority="47"/>
+    <w:lsdException w:name="List Table 3" w:uiPriority="48"/>
+    <w:lsdException w:name="List Table 4" w:uiPriority="49"/>
+    <w:lsdException w:name="List Table 5 Dark" w:uiPriority="50"/>
+    <w:lsdException w:name="List Table 6 Colorful" w:uiPriority="51"/>
+    <w:lsdException w:name="List Table 7 Colorful" w:uiPriority="52"/>
+    <w:lsdException w:name="List Table 1 Light Accent 1" w:uiPriority="46"/>
+    <w:lsdException w:name="List Table 2 Accent 1" w:uiPriority="47"/>
+    <w:lsdException w:name="List Table 3 Accent 1" w:uiPriority="48"/>
+    <w:lsdException w:name="List Table 4 Accent 1" w:uiPriority="49"/>
+    <w:lsdException w:name="List Table 5 Dark Accent 1" w:uiPriority="50"/>
+    <w:lsdException w:name="List Table 6 Colorful Accent 1" w:uiPriority="51"/>
+    <w:lsdException w:name="List Table 7 Colorful Accent 1" w:uiPriority="52"/>
+    <w:lsdException w:name="List Table 1 Light Accent 2" w:uiPriority="46"/>
+    <w:lsdException w:name="List Table 2 Accent 2" w:uiPriority="47"/>
+    <w:lsdException w:name="List Table 3 Accent 2" w:uiPriority="48"/>
+    <w:lsdException w:name="List Table 4 Accent 2" w:uiPriority="49"/>
+    <w:lsdException w:name="List Table 5 Dark Accent 2" w:uiPriority="50"/>
+    <w:lsdException w:name="List Table 6 Colorful Accent 2" w:uiPriority="51"/>
+    <w:lsdException w:name="List Table 7 Colorful Accent 2" w:uiPriority="52"/>
+    <w:lsdException w:name="List Table 1 Light Accent 3" w:uiPriority="46"/>
+    <w:lsdException w:name="List Table 2 Accent 3" w:uiPriority="47"/>
+    <w:lsdException w:name="List Table 3 Accent 3" w:uiPriority="48"/>
+    <w:lsdException w:name="List Table 4 Accent 3" w:uiPriority="49"/>
+    <w:lsdException w:name="List Table 5 Dark Accent 3" w:uiPriority="50"/>
+    <w:lsdException w:name="List Table 6 Colorful Accent 3" w:uiPriority="51"/>
+    <w:lsdException w:name="List Table 7 Colorful Accent 3" w:uiPriority="52"/>
+    <w:lsdException w:name="List Table 1 Light Accent 4" w:uiPriority="46"/>
+    <w:lsdException w:name="List Table 2 Accent 4" w:uiPriority="47"/>
+    <w:lsdException w:name="List Table 3 Accent 4" w:uiPriority="48"/>
+    <w:lsdException w:name="List Table 4 Accent 4" w:uiPriority="49"/>
+    <w:lsdException w:name="List Table 5 Dark Accent 4" w:uiPriority="50"/>
+    <w:lsdException w:name="List Table 6 Colorful Accent 4" w:uiPriority="51"/>
+    <w:lsdException w:name="List Table 7 Colorful Accent 4" w:uiPriority="52"/>
+    <w:lsdException w:name="List Table 1 Light Accent 5" w:uiPriority="46"/>
+    <w:lsdException w:name="List Table 2 Accent 5" w:uiPriority="47"/>
+    <w:lsdException w:name="List Table 3 Accent 5" w:uiPriority="48"/>
+    <w:lsdException w:name="List Table 4 Accent 5" w:uiPriority="49"/>
+    <w:lsdException w:name="List Table 5 Dark Accent 5" w:uiPriority="50"/>
+    <w:lsdException w:name="List Table 6 Colorful Accent 5" w:uiPriority="51"/>
+    <w:lsdException w:name="List Table 7 Colorful Accent 5" w:uiPriority="52"/>
+    <w:lsdException w:name="List Table 1 Light Accent 6" w:uiPriority="46"/>
+    <w:lsdException w:name="List Table 2 Accent 6" w:uiPriority="47"/>
+    <w:lsdException w:name="List Table 3 Accent 6" w:uiPriority="48"/>
+    <w:lsdException w:name="List Table 4 Accent 6" w:uiPriority="49"/>
+    <w:lsdException w:name="List Table 5 Dark Accent 6" w:uiPriority="50"/>
+    <w:lsdException w:name="List Table 6 Colorful Accent 6" w:uiPriority="51"/>
+    <w:lsdException w:name="List Table 7 Colorful Accent 6" w:uiPriority="52"/>
+    <w:lsdException w:name="Mention" w:semiHidden="1" w:uiPriority="99" w:unhideWhenUsed="1"/>
+    <w:lsdException w:name="Smart Hyperlink" w:semiHidden="1" w:uiPriority="99" w:unhideWhenUsed="1"/>
+    <w:lsdException w:name="Hashtag" w:semiHidden="1" w:uiPriority="99" w:unhideWhenUsed="1"/>
+    <w:lsdException w:name="Unresolved Mention" w:semiHidden="1" w:uiPriority="99" w:unhideWhenUsed="1"/>
+    <w:lsdException w:name="Smart Link" w:semiHidden="1" w:uiPriority="99" w:unhideWhenUsed="1"/>
   </w:latentStyles>
-  <w:style w:type="paragraph" w:default="1" w:styleId="1">
+  <w:style w:type="paragraph" w:default="1" w:styleId="a">
     <w:name w:val="Normal"/>
     <w:qFormat/>
-    <w:uiPriority w:val="0"/>
     <w:pPr>
       <w:widowControl w:val="0"/>
       <w:jc w:val="both"/>
     </w:pPr>
     <w:rPr>
-      <w:rFonts w:ascii="Times New Roman" w:hAnsi="Times New Roman" w:eastAsia="宋体" w:cs="Times New Roman"/>
       <w:kern w:val="2"/>
       <w:sz w:val="21"/>
-      <w:lang w:val="en-US" w:eastAsia="zh-CN" w:bidi="ar-SA"/>
     </w:rPr>
   </w:style>
   <w:style w:type="paragraph" w:styleId="2">
     <w:name w:val="heading 2"/>
-    <w:basedOn w:val="1"/>
-    <w:next w:val="1"/>
-    <w:link w:val="13"/>
+    <w:basedOn w:val="a"/>
+    <w:next w:val="a"/>
+    <w:link w:val="20"/>
+    <w:uiPriority w:val="9"/>
     <w:qFormat/>
-    <w:uiPriority w:val="9"/>
     <w:pPr>
       <w:widowControl/>
       <w:spacing w:before="100" w:beforeAutospacing="1" w:after="100" w:afterAutospacing="1"/>
@@ -5536,18 +5619,19 @@
       <w:szCs w:val="36"/>
     </w:rPr>
   </w:style>
-  <w:style w:type="character" w:default="1" w:styleId="9">
+  <w:style w:type="character" w:default="1" w:styleId="a0">
     <w:name w:val="Default Paragraph Font"/>
+    <w:uiPriority w:val="1"/>
     <w:semiHidden/>
     <w:unhideWhenUsed/>
-    <w:uiPriority w:val="1"/>
   </w:style>
-  <w:style w:type="table" w:default="1" w:styleId="7">
+  <w:style w:type="table" w:default="1" w:styleId="a1">
     <w:name w:val="Normal Table"/>
+    <w:uiPriority w:val="99"/>
     <w:semiHidden/>
     <w:unhideWhenUsed/>
-    <w:uiPriority w:val="99"/>
     <w:tblPr>
+      <w:tblInd w:w="0" w:type="dxa"/>
       <w:tblCellMar>
         <w:top w:w="0" w:type="dxa"/>
         <w:left w:w="108" w:type="dxa"/>
@@ -5556,21 +5640,25 @@
       </w:tblCellMar>
     </w:tblPr>
   </w:style>
-  <w:style w:type="paragraph" w:styleId="3">
+  <w:style w:type="numbering" w:default="1" w:styleId="a2">
+    <w:name w:val="No List"/>
+    <w:uiPriority w:val="99"/>
+    <w:semiHidden/>
+    <w:unhideWhenUsed/>
+  </w:style>
+  <w:style w:type="paragraph" w:styleId="a3">
     <w:name w:val="Body Text"/>
-    <w:basedOn w:val="1"/>
+    <w:basedOn w:val="a"/>
     <w:qFormat/>
-    <w:uiPriority w:val="0"/>
     <w:pPr>
       <w:spacing w:after="120"/>
     </w:pPr>
   </w:style>
-  <w:style w:type="paragraph" w:styleId="4">
+  <w:style w:type="paragraph" w:styleId="a4">
     <w:name w:val="footer"/>
-    <w:basedOn w:val="1"/>
-    <w:link w:val="11"/>
+    <w:basedOn w:val="a"/>
+    <w:link w:val="a5"/>
     <w:qFormat/>
-    <w:uiPriority w:val="0"/>
     <w:pPr>
       <w:tabs>
         <w:tab w:val="center" w:pos="4153"/>
@@ -5584,15 +5672,14 @@
       <w:szCs w:val="18"/>
     </w:rPr>
   </w:style>
-  <w:style w:type="paragraph" w:styleId="5">
+  <w:style w:type="paragraph" w:styleId="a6">
     <w:name w:val="header"/>
-    <w:basedOn w:val="1"/>
-    <w:link w:val="10"/>
+    <w:basedOn w:val="a"/>
+    <w:link w:val="a7"/>
     <w:qFormat/>
-    <w:uiPriority w:val="0"/>
     <w:pPr>
       <w:pBdr>
-        <w:bottom w:val="single" w:color="auto" w:sz="6" w:space="1"/>
+        <w:bottom w:val="single" w:sz="6" w:space="1" w:color="auto"/>
       </w:pBdr>
       <w:tabs>
         <w:tab w:val="center" w:pos="4153"/>
@@ -5606,68 +5693,64 @@
       <w:szCs w:val="18"/>
     </w:rPr>
   </w:style>
-  <w:style w:type="paragraph" w:styleId="6">
+  <w:style w:type="paragraph" w:styleId="a8">
     <w:name w:val="Body Text First Indent"/>
-    <w:basedOn w:val="3"/>
-    <w:uiPriority w:val="0"/>
+    <w:basedOn w:val="a3"/>
     <w:pPr>
-      <w:ind w:firstLine="420" w:firstLineChars="100"/>
+      <w:ind w:firstLineChars="100" w:firstLine="420"/>
     </w:pPr>
   </w:style>
-  <w:style w:type="table" w:styleId="8">
+  <w:style w:type="table" w:styleId="a9">
     <w:name w:val="Table Grid"/>
-    <w:basedOn w:val="7"/>
+    <w:basedOn w:val="a1"/>
     <w:qFormat/>
-    <w:uiPriority w:val="0"/>
     <w:pPr>
       <w:widowControl w:val="0"/>
       <w:jc w:val="both"/>
     </w:pPr>
     <w:tblPr>
       <w:tblBorders>
-        <w:top w:val="single" w:color="auto" w:sz="4" w:space="0"/>
-        <w:left w:val="single" w:color="auto" w:sz="4" w:space="0"/>
-        <w:bottom w:val="single" w:color="auto" w:sz="4" w:space="0"/>
-        <w:right w:val="single" w:color="auto" w:sz="4" w:space="0"/>
-        <w:insideH w:val="single" w:color="auto" w:sz="4" w:space="0"/>
-        <w:insideV w:val="single" w:color="auto" w:sz="4" w:space="0"/>
+        <w:top w:val="single" w:sz="4" w:space="0" w:color="auto"/>
+        <w:left w:val="single" w:sz="4" w:space="0" w:color="auto"/>
+        <w:bottom w:val="single" w:sz="4" w:space="0" w:color="auto"/>
+        <w:right w:val="single" w:sz="4" w:space="0" w:color="auto"/>
+        <w:insideH w:val="single" w:sz="4" w:space="0" w:color="auto"/>
+        <w:insideV w:val="single" w:sz="4" w:space="0" w:color="auto"/>
       </w:tblBorders>
     </w:tblPr>
   </w:style>
-  <w:style w:type="character" w:customStyle="1" w:styleId="10">
+  <w:style w:type="character" w:customStyle="1" w:styleId="a7">
     <w:name w:val="页眉 字符"/>
-    <w:link w:val="5"/>
+    <w:link w:val="a6"/>
     <w:qFormat/>
-    <w:uiPriority w:val="0"/>
     <w:rPr>
       <w:kern w:val="2"/>
       <w:sz w:val="18"/>
       <w:szCs w:val="18"/>
     </w:rPr>
   </w:style>
-  <w:style w:type="character" w:customStyle="1" w:styleId="11">
+  <w:style w:type="character" w:customStyle="1" w:styleId="a5">
     <w:name w:val="页脚 字符"/>
-    <w:link w:val="4"/>
+    <w:link w:val="a4"/>
     <w:qFormat/>
-    <w:uiPriority w:val="0"/>
     <w:rPr>
       <w:kern w:val="2"/>
       <w:sz w:val="18"/>
       <w:szCs w:val="18"/>
     </w:rPr>
   </w:style>
-  <w:style w:type="paragraph" w:styleId="12">
+  <w:style w:type="paragraph" w:styleId="aa">
     <w:name w:val="List Paragraph"/>
-    <w:basedOn w:val="1"/>
+    <w:basedOn w:val="a"/>
+    <w:uiPriority w:val="34"/>
     <w:qFormat/>
-    <w:uiPriority w:val="34"/>
     <w:pPr>
-      <w:ind w:firstLine="420" w:firstLineChars="200"/>
+      <w:ind w:firstLineChars="200" w:firstLine="420"/>
     </w:pPr>
   </w:style>
-  <w:style w:type="character" w:customStyle="1" w:styleId="13">
+  <w:style w:type="character" w:customStyle="1" w:styleId="20">
     <w:name w:val="标题 2 字符"/>
-    <w:basedOn w:val="9"/>
+    <w:basedOn w:val="a0"/>
     <w:link w:val="2"/>
     <w:uiPriority w:val="9"/>
     <w:rPr>
@@ -5933,6 +6016,7 @@
     </a:fmtScheme>
   </a:themeElements>
   <a:objectDefaults/>
+  <a:extraClrSchemeLst/>
 </a:theme>
 </file>
 

</xml_diff>